<commit_message>
Plataformas E-Commerce y CMS - Module 3 - Unit 1 - Lesson 2
</commit_message>
<xml_diff>
--- a/PlataformasE-commerce/Modulo_3-Los_CMS_y_el_Sitio_Web/Unidad1/UNIDAD1.docx
+++ b/PlataformasE-commerce/Modulo_3-Los_CMS_y_el_Sitio_Web/Unidad1/UNIDAD1.docx
@@ -5,6 +5,7 @@
     <w:p>
       <w:pPr>
         <w:spacing w:after="0" w:line="240" w:lineRule="auto"/>
+        <w:jc w:val="both"/>
         <w:rPr>
           <w:rFonts w:ascii="Arial" w:eastAsia="Times New Roman" w:hAnsi="Arial" w:cs="Arial"/>
           <w:b/>
@@ -30,6 +31,7 @@
       <w:pPr>
         <w:spacing w:after="0" w:line="240" w:lineRule="auto"/>
         <w:ind w:left="720"/>
+        <w:jc w:val="both"/>
         <w:rPr>
           <w:rFonts w:ascii="Arial" w:eastAsia="Times New Roman" w:hAnsi="Arial" w:cs="Arial"/>
           <w:sz w:val="24"/>
@@ -46,6 +48,7 @@
           <w:numId w:val="2"/>
         </w:numPr>
         <w:spacing w:after="0" w:line="240" w:lineRule="auto"/>
+        <w:jc w:val="both"/>
         <w:rPr>
           <w:rFonts w:ascii="Arial" w:eastAsia="Times New Roman" w:hAnsi="Arial" w:cs="Arial"/>
           <w:sz w:val="24"/>
@@ -68,6 +71,7 @@
     <w:p>
       <w:pPr>
         <w:spacing w:after="0" w:line="240" w:lineRule="auto"/>
+        <w:jc w:val="both"/>
         <w:rPr>
           <w:rFonts w:ascii="Arial" w:eastAsia="Times New Roman" w:hAnsi="Arial" w:cs="Arial"/>
           <w:sz w:val="24"/>
@@ -342,39 +346,53 @@
     <w:p>
       <w:pPr>
         <w:spacing w:after="0" w:line="240" w:lineRule="auto"/>
-        <w:rPr>
-          <w:rFonts w:ascii="Arial" w:eastAsia="Times New Roman" w:hAnsi="Arial" w:cs="Arial"/>
-          <w:sz w:val="24"/>
-          <w:szCs w:val="24"/>
-          <w:lang w:val="es-CR"/>
-        </w:rPr>
-      </w:pPr>
+        <w:jc w:val="both"/>
+        <w:rPr>
+          <w:rFonts w:ascii="Arial" w:eastAsia="Times New Roman" w:hAnsi="Arial" w:cs="Arial"/>
+          <w:sz w:val="24"/>
+          <w:szCs w:val="24"/>
+          <w:lang w:val="es-CR"/>
+        </w:rPr>
+      </w:pPr>
+    </w:p>
+    <w:p>
+      <w:pPr>
+        <w:pStyle w:val="ListParagraph"/>
+        <w:numPr>
+          <w:ilvl w:val="0"/>
+          <w:numId w:val="2"/>
+        </w:numPr>
+        <w:spacing w:after="0" w:line="240" w:lineRule="auto"/>
+        <w:jc w:val="both"/>
+        <w:rPr>
+          <w:rFonts w:ascii="Arial" w:eastAsia="Times New Roman" w:hAnsi="Arial" w:cs="Arial"/>
+          <w:sz w:val="24"/>
+          <w:szCs w:val="24"/>
+          <w:lang w:val="es-CR"/>
+        </w:rPr>
+      </w:pPr>
+      <w:r>
+        <w:rPr>
+          <w:rFonts w:ascii="Arial" w:eastAsia="Times New Roman" w:hAnsi="Arial" w:cs="Arial"/>
+          <w:sz w:val="24"/>
+          <w:szCs w:val="24"/>
+          <w:lang w:val="es-CR"/>
+        </w:rPr>
+        <w:t>Lección 1: ¿Qué son los CMS?</w:t>
+      </w:r>
     </w:p>
     <w:p>
       <w:pPr>
         <w:spacing w:after="0" w:line="240" w:lineRule="auto"/>
         <w:ind w:left="720"/>
-        <w:rPr>
-          <w:rFonts w:ascii="Arial" w:eastAsia="Times New Roman" w:hAnsi="Arial" w:cs="Arial"/>
-          <w:sz w:val="24"/>
-          <w:szCs w:val="24"/>
-          <w:lang w:val="es-CR"/>
-        </w:rPr>
-      </w:pPr>
-      <w:r>
-        <w:rPr>
-          <w:rFonts w:ascii="Arial" w:eastAsia="Times New Roman" w:hAnsi="Arial" w:cs="Arial"/>
-          <w:sz w:val="24"/>
-          <w:szCs w:val="24"/>
-          <w:lang w:val="es-CR"/>
-        </w:rPr>
-        <w:t>2. Lección 1: ¿Qué son los CMS?</w:t>
-      </w:r>
-    </w:p>
-    <w:p>
-      <w:pPr>
-        <w:spacing w:after="0" w:line="240" w:lineRule="auto"/>
-        <w:ind w:left="1440"/>
+        <w:jc w:val="both"/>
+      </w:pPr>
+    </w:p>
+    <w:p>
+      <w:pPr>
+        <w:spacing w:after="0" w:line="240" w:lineRule="auto"/>
+        <w:ind w:left="720"/>
+        <w:jc w:val="both"/>
         <w:rPr>
           <w:rFonts w:ascii="Arial" w:eastAsia="Times New Roman" w:hAnsi="Arial" w:cs="Arial"/>
           <w:sz w:val="24"/>
@@ -390,231 +408,3571 @@
             <w:szCs w:val="24"/>
             <w:lang w:val="es-CR"/>
           </w:rPr>
-          <w:t xml:space="preserve">2.1. </w:t>
+          <w:t>2.1. Definición de CMS</w:t>
         </w:r>
-        <w:proofErr w:type="spellStart"/>
+      </w:hyperlink>
+    </w:p>
+    <w:p>
+      <w:pPr>
+        <w:spacing w:after="0" w:line="240" w:lineRule="auto"/>
+        <w:ind w:left="720"/>
+        <w:jc w:val="both"/>
+        <w:rPr>
+          <w:rFonts w:ascii="Arial" w:eastAsia="Times New Roman" w:hAnsi="Arial" w:cs="Arial"/>
+          <w:sz w:val="24"/>
+          <w:szCs w:val="24"/>
+          <w:lang w:val="es-CR"/>
+        </w:rPr>
+      </w:pPr>
+    </w:p>
+    <w:p>
+      <w:pPr>
+        <w:spacing w:after="0" w:line="240" w:lineRule="auto"/>
+        <w:ind w:left="720"/>
+        <w:jc w:val="both"/>
+        <w:rPr>
+          <w:rFonts w:ascii="Arial" w:eastAsia="Times New Roman" w:hAnsi="Arial" w:cs="Arial"/>
+          <w:sz w:val="24"/>
+          <w:szCs w:val="24"/>
+          <w:lang w:val="es-CR"/>
+        </w:rPr>
+      </w:pPr>
+      <w:r>
+        <w:rPr>
+          <w:rFonts w:ascii="Arial" w:eastAsia="Times New Roman" w:hAnsi="Arial" w:cs="Arial"/>
+          <w:sz w:val="24"/>
+          <w:szCs w:val="24"/>
+          <w:lang w:val="es-CR"/>
+        </w:rPr>
+        <w:t>Facilitar la creación de páginas</w:t>
+      </w:r>
+      <w:r>
+        <w:rPr>
+          <w:rFonts w:ascii="Arial" w:eastAsia="Times New Roman" w:hAnsi="Arial" w:cs="Arial"/>
+          <w:sz w:val="24"/>
+          <w:szCs w:val="24"/>
+          <w:lang w:val="es-CR"/>
+        </w:rPr>
+        <w:t xml:space="preserve"> y aparecieron los:</w:t>
+      </w:r>
+    </w:p>
+    <w:p>
+      <w:pPr>
+        <w:spacing w:after="0" w:line="240" w:lineRule="auto"/>
+        <w:ind w:left="720"/>
+        <w:jc w:val="both"/>
+        <w:rPr>
+          <w:rFonts w:ascii="Arial" w:eastAsia="Times New Roman" w:hAnsi="Arial" w:cs="Arial"/>
+          <w:sz w:val="24"/>
+          <w:szCs w:val="24"/>
+          <w:lang w:val="es-CR"/>
+        </w:rPr>
+      </w:pPr>
+      <w:r>
+        <w:rPr>
+          <w:rFonts w:ascii="Arial" w:eastAsia="Times New Roman" w:hAnsi="Arial" w:cs="Arial"/>
+          <w:sz w:val="24"/>
+          <w:szCs w:val="24"/>
+          <w:lang w:val="es-CR"/>
+        </w:rPr>
+        <w:t xml:space="preserve">CMS </w:t>
+      </w:r>
+      <w:r>
+        <w:rPr>
+          <w:rFonts w:ascii="Arial" w:eastAsia="Times New Roman" w:hAnsi="Arial" w:cs="Arial"/>
+          <w:sz w:val="24"/>
+          <w:szCs w:val="24"/>
+          <w:lang w:val="es-CR"/>
+        </w:rPr>
+        <w:sym w:font="Wingdings" w:char="F0E0"/>
+      </w:r>
+      <w:r>
+        <w:rPr>
+          <w:rFonts w:ascii="Arial" w:eastAsia="Times New Roman" w:hAnsi="Arial" w:cs="Arial"/>
+          <w:sz w:val="24"/>
+          <w:szCs w:val="24"/>
+          <w:lang w:val="es-CR"/>
+        </w:rPr>
+        <w:t xml:space="preserve"> Content Management </w:t>
+      </w:r>
+      <w:proofErr w:type="spellStart"/>
+      <w:r>
+        <w:rPr>
+          <w:rFonts w:ascii="Arial" w:eastAsia="Times New Roman" w:hAnsi="Arial" w:cs="Arial"/>
+          <w:sz w:val="24"/>
+          <w:szCs w:val="24"/>
+          <w:lang w:val="es-CR"/>
+        </w:rPr>
+        <w:t>System</w:t>
+      </w:r>
+      <w:proofErr w:type="spellEnd"/>
+      <w:r>
+        <w:rPr>
+          <w:rFonts w:ascii="Arial" w:eastAsia="Times New Roman" w:hAnsi="Arial" w:cs="Arial"/>
+          <w:sz w:val="24"/>
+          <w:szCs w:val="24"/>
+          <w:lang w:val="es-CR"/>
+        </w:rPr>
+        <w:t>, Sistema de Gestión de Con</w:t>
+      </w:r>
+      <w:r>
+        <w:rPr>
+          <w:rFonts w:ascii="Arial" w:eastAsia="Times New Roman" w:hAnsi="Arial" w:cs="Arial"/>
+          <w:sz w:val="24"/>
+          <w:szCs w:val="24"/>
+          <w:lang w:val="es-CR"/>
+        </w:rPr>
+        <w:t>tenidos</w:t>
+      </w:r>
+    </w:p>
+    <w:p>
+      <w:pPr>
+        <w:spacing w:after="0" w:line="240" w:lineRule="auto"/>
+        <w:ind w:left="720"/>
+        <w:jc w:val="both"/>
+        <w:rPr>
+          <w:rFonts w:ascii="Arial" w:eastAsia="Times New Roman" w:hAnsi="Arial" w:cs="Arial"/>
+          <w:sz w:val="24"/>
+          <w:szCs w:val="24"/>
+          <w:lang w:val="es-CR"/>
+        </w:rPr>
+      </w:pPr>
+    </w:p>
+    <w:p>
+      <w:pPr>
+        <w:spacing w:after="0" w:line="240" w:lineRule="auto"/>
+        <w:ind w:left="720"/>
+        <w:jc w:val="both"/>
+        <w:rPr>
+          <w:rFonts w:ascii="Arial" w:eastAsia="Times New Roman" w:hAnsi="Arial" w:cs="Arial"/>
+          <w:sz w:val="24"/>
+          <w:szCs w:val="24"/>
+          <w:lang w:val="es-CR"/>
+        </w:rPr>
+      </w:pPr>
+      <w:r>
+        <w:rPr>
+          <w:rFonts w:ascii="Arial" w:eastAsia="Times New Roman" w:hAnsi="Arial" w:cs="Arial"/>
+          <w:sz w:val="24"/>
+          <w:szCs w:val="24"/>
+          <w:lang w:val="es-CR"/>
+        </w:rPr>
+        <w:t>Separa en capaz el funcionamiento de los sitios</w:t>
+      </w:r>
+      <w:r>
+        <w:rPr>
+          <w:rFonts w:ascii="Arial" w:eastAsia="Times New Roman" w:hAnsi="Arial" w:cs="Arial"/>
+          <w:sz w:val="24"/>
+          <w:szCs w:val="24"/>
+          <w:lang w:val="es-CR"/>
+        </w:rPr>
+        <w:t>:</w:t>
+      </w:r>
+    </w:p>
+    <w:p>
+      <w:pPr>
+        <w:pStyle w:val="ListParagraph"/>
+        <w:numPr>
+          <w:ilvl w:val="0"/>
+          <w:numId w:val="6"/>
+        </w:numPr>
+        <w:spacing w:after="0" w:line="240" w:lineRule="auto"/>
+        <w:jc w:val="both"/>
+        <w:rPr>
+          <w:rFonts w:ascii="Arial" w:eastAsia="Times New Roman" w:hAnsi="Arial" w:cs="Arial"/>
+          <w:sz w:val="24"/>
+          <w:szCs w:val="24"/>
+          <w:lang w:val="es-CR"/>
+        </w:rPr>
+      </w:pPr>
+      <w:r>
+        <w:rPr>
+          <w:rFonts w:ascii="Arial" w:eastAsia="Times New Roman" w:hAnsi="Arial" w:cs="Arial"/>
+          <w:sz w:val="24"/>
+          <w:szCs w:val="24"/>
+          <w:lang w:val="es-CR"/>
+        </w:rPr>
+        <w:t>La estructura funcional del sitio (el código)</w:t>
+      </w:r>
+    </w:p>
+    <w:p>
+      <w:pPr>
+        <w:pStyle w:val="ListParagraph"/>
+        <w:numPr>
+          <w:ilvl w:val="0"/>
+          <w:numId w:val="6"/>
+        </w:numPr>
+        <w:spacing w:after="0" w:line="240" w:lineRule="auto"/>
+        <w:jc w:val="both"/>
+        <w:rPr>
+          <w:rFonts w:ascii="Arial" w:eastAsia="Times New Roman" w:hAnsi="Arial" w:cs="Arial"/>
+          <w:sz w:val="24"/>
+          <w:szCs w:val="24"/>
+          <w:lang w:val="es-CR"/>
+        </w:rPr>
+      </w:pPr>
+      <w:r>
+        <w:rPr>
+          <w:rFonts w:ascii="Arial" w:eastAsia="Times New Roman" w:hAnsi="Arial" w:cs="Arial"/>
+          <w:sz w:val="24"/>
+          <w:szCs w:val="24"/>
+          <w:lang w:val="es-CR"/>
+        </w:rPr>
+        <w:t xml:space="preserve">Diseño visual </w:t>
+      </w:r>
+      <w:r>
+        <w:rPr>
+          <w:rFonts w:ascii="Arial" w:eastAsia="Times New Roman" w:hAnsi="Arial" w:cs="Arial"/>
+          <w:sz w:val="24"/>
+          <w:szCs w:val="24"/>
+          <w:lang w:val="es-CR"/>
+        </w:rPr>
+        <w:t>y experiencia que suele basarse en plantillas que pueden cambiarse de manera dinámi</w:t>
+      </w:r>
+      <w:r>
+        <w:rPr>
+          <w:rFonts w:ascii="Arial" w:eastAsia="Times New Roman" w:hAnsi="Arial" w:cs="Arial"/>
+          <w:sz w:val="24"/>
+          <w:szCs w:val="24"/>
+          <w:lang w:val="es-CR"/>
+        </w:rPr>
+        <w:t>c</w:t>
+      </w:r>
+      <w:r>
+        <w:rPr>
+          <w:rFonts w:ascii="Arial" w:eastAsia="Times New Roman" w:hAnsi="Arial" w:cs="Arial"/>
+          <w:sz w:val="24"/>
+          <w:szCs w:val="24"/>
+          <w:lang w:val="es-CR"/>
+        </w:rPr>
+        <w:t>a</w:t>
+      </w:r>
+      <w:r>
+        <w:rPr>
+          <w:rFonts w:ascii="Arial" w:eastAsia="Times New Roman" w:hAnsi="Arial" w:cs="Arial"/>
+          <w:sz w:val="24"/>
+          <w:szCs w:val="24"/>
+          <w:lang w:val="es-CR"/>
+        </w:rPr>
+        <w:t>.</w:t>
+      </w:r>
+    </w:p>
+    <w:p>
+      <w:pPr>
+        <w:pStyle w:val="ListParagraph"/>
+        <w:numPr>
+          <w:ilvl w:val="0"/>
+          <w:numId w:val="6"/>
+        </w:numPr>
+        <w:spacing w:after="0" w:line="240" w:lineRule="auto"/>
+        <w:jc w:val="both"/>
+        <w:rPr>
+          <w:rFonts w:ascii="Arial" w:eastAsia="Times New Roman" w:hAnsi="Arial" w:cs="Arial"/>
+          <w:sz w:val="24"/>
+          <w:szCs w:val="24"/>
+          <w:lang w:val="es-CR"/>
+        </w:rPr>
+      </w:pPr>
+      <w:r>
+        <w:rPr>
+          <w:rFonts w:ascii="Arial" w:eastAsia="Times New Roman" w:hAnsi="Arial" w:cs="Arial"/>
+          <w:sz w:val="24"/>
+          <w:szCs w:val="24"/>
+          <w:lang w:val="es-CR"/>
+        </w:rPr>
+        <w:t>El editor de contenidos – CMS es una interfaz desarrollada para controlar una o más bases de datos</w:t>
+      </w:r>
+      <w:r>
+        <w:rPr>
+          <w:rFonts w:ascii="Arial" w:eastAsia="Times New Roman" w:hAnsi="Arial" w:cs="Arial"/>
+          <w:sz w:val="24"/>
+          <w:szCs w:val="24"/>
+          <w:lang w:val="es-CR"/>
+        </w:rPr>
+        <w:t xml:space="preserve"> donde se alojan los contenidos del sitio web</w:t>
+      </w:r>
+      <w:r>
+        <w:rPr>
+          <w:rFonts w:ascii="Arial" w:eastAsia="Times New Roman" w:hAnsi="Arial" w:cs="Arial"/>
+          <w:sz w:val="24"/>
+          <w:szCs w:val="24"/>
+          <w:lang w:val="es-CR"/>
+        </w:rPr>
+        <w:t>. Permite a los usuarios sin experiencia avanzada en programación crear los contenidos y modificarlos cuando sea necesario.</w:t>
+      </w:r>
+    </w:p>
+    <w:p>
+      <w:pPr>
+        <w:spacing w:after="0" w:line="240" w:lineRule="auto"/>
+        <w:jc w:val="both"/>
+        <w:rPr>
+          <w:rFonts w:ascii="Arial" w:eastAsia="Times New Roman" w:hAnsi="Arial" w:cs="Arial"/>
+          <w:sz w:val="24"/>
+          <w:szCs w:val="24"/>
+          <w:lang w:val="es-CR"/>
+        </w:rPr>
+      </w:pPr>
+    </w:p>
+    <w:p>
+      <w:pPr>
+        <w:spacing w:after="0" w:line="240" w:lineRule="auto"/>
+        <w:ind w:left="720"/>
+        <w:jc w:val="both"/>
+        <w:rPr>
+          <w:rFonts w:ascii="Arial" w:eastAsia="Times New Roman" w:hAnsi="Arial" w:cs="Arial"/>
+          <w:sz w:val="24"/>
+          <w:szCs w:val="24"/>
+          <w:lang w:val="es-CR"/>
+        </w:rPr>
+      </w:pPr>
+      <w:r>
+        <w:rPr>
+          <w:rFonts w:ascii="Arial" w:eastAsia="Times New Roman" w:hAnsi="Arial" w:cs="Arial"/>
+          <w:sz w:val="24"/>
+          <w:szCs w:val="24"/>
+          <w:lang w:val="es-CR"/>
+        </w:rPr>
+        <w:t xml:space="preserve">PHP </w:t>
+      </w:r>
+      <w:r>
+        <w:rPr>
+          <w:rFonts w:ascii="Arial" w:eastAsia="Times New Roman" w:hAnsi="Arial" w:cs="Arial"/>
+          <w:sz w:val="24"/>
+          <w:szCs w:val="24"/>
+          <w:lang w:val="es-CR"/>
+        </w:rPr>
+        <w:sym w:font="Wingdings" w:char="F0E0"/>
+      </w:r>
+      <w:r>
+        <w:rPr>
+          <w:rFonts w:ascii="Arial" w:eastAsia="Times New Roman" w:hAnsi="Arial" w:cs="Arial"/>
+          <w:sz w:val="24"/>
+          <w:szCs w:val="24"/>
+          <w:lang w:val="es-CR"/>
+        </w:rPr>
+        <w:t xml:space="preserve"> Lenguaje de programación </w:t>
+      </w:r>
+      <w:proofErr w:type="spellStart"/>
+      <w:r>
+        <w:rPr>
+          <w:rFonts w:ascii="Arial" w:eastAsia="Times New Roman" w:hAnsi="Arial" w:cs="Arial"/>
+          <w:sz w:val="24"/>
+          <w:szCs w:val="24"/>
+          <w:lang w:val="es-CR"/>
+        </w:rPr>
+        <w:t>Backend</w:t>
+      </w:r>
+      <w:proofErr w:type="spellEnd"/>
+    </w:p>
+    <w:p>
+      <w:pPr>
+        <w:spacing w:after="0" w:line="240" w:lineRule="auto"/>
+        <w:ind w:left="720"/>
+        <w:jc w:val="both"/>
+        <w:rPr>
+          <w:rFonts w:ascii="Arial" w:eastAsia="Times New Roman" w:hAnsi="Arial" w:cs="Arial"/>
+          <w:sz w:val="24"/>
+          <w:szCs w:val="24"/>
+          <w:lang w:val="es-CR"/>
+        </w:rPr>
+      </w:pPr>
+      <w:r>
+        <w:rPr>
+          <w:rFonts w:ascii="Arial" w:eastAsia="Times New Roman" w:hAnsi="Arial" w:cs="Arial"/>
+          <w:sz w:val="24"/>
+          <w:szCs w:val="24"/>
+          <w:lang w:val="es-CR"/>
+        </w:rPr>
+        <w:t xml:space="preserve">MySQL </w:t>
+      </w:r>
+      <w:r>
+        <w:rPr>
+          <w:rFonts w:ascii="Arial" w:eastAsia="Times New Roman" w:hAnsi="Arial" w:cs="Arial"/>
+          <w:sz w:val="24"/>
+          <w:szCs w:val="24"/>
+          <w:lang w:val="es-CR"/>
+        </w:rPr>
+        <w:sym w:font="Wingdings" w:char="F0E0"/>
+      </w:r>
+      <w:r>
+        <w:rPr>
+          <w:rFonts w:ascii="Arial" w:eastAsia="Times New Roman" w:hAnsi="Arial" w:cs="Arial"/>
+          <w:sz w:val="24"/>
+          <w:szCs w:val="24"/>
+          <w:lang w:val="es-CR"/>
+        </w:rPr>
+        <w:t xml:space="preserve"> Base de datos.</w:t>
+      </w:r>
+    </w:p>
+    <w:p>
+      <w:pPr>
+        <w:spacing w:after="0" w:line="240" w:lineRule="auto"/>
+        <w:ind w:left="720"/>
+        <w:jc w:val="both"/>
+        <w:rPr>
+          <w:rFonts w:ascii="Arial" w:eastAsia="Times New Roman" w:hAnsi="Arial" w:cs="Arial"/>
+          <w:sz w:val="24"/>
+          <w:szCs w:val="24"/>
+          <w:lang w:val="es-CR"/>
+        </w:rPr>
+      </w:pPr>
+    </w:p>
+    <w:p>
+      <w:pPr>
+        <w:spacing w:after="0" w:line="240" w:lineRule="auto"/>
+        <w:ind w:left="720"/>
+        <w:jc w:val="both"/>
+        <w:rPr>
+          <w:rFonts w:ascii="Arial" w:eastAsia="Times New Roman" w:hAnsi="Arial" w:cs="Arial"/>
+          <w:sz w:val="24"/>
+          <w:szCs w:val="24"/>
+          <w:lang w:val="es-CR"/>
+        </w:rPr>
+      </w:pPr>
+      <w:proofErr w:type="spellStart"/>
+      <w:r>
+        <w:rPr>
+          <w:rFonts w:ascii="Arial" w:eastAsia="Times New Roman" w:hAnsi="Arial" w:cs="Arial"/>
+          <w:sz w:val="24"/>
+          <w:szCs w:val="24"/>
+          <w:lang w:val="es-CR"/>
+        </w:rPr>
+        <w:t>ProSite</w:t>
+      </w:r>
+      <w:proofErr w:type="spellEnd"/>
+    </w:p>
+    <w:p>
+      <w:pPr>
+        <w:spacing w:after="0" w:line="240" w:lineRule="auto"/>
+        <w:ind w:left="720"/>
+        <w:jc w:val="both"/>
+        <w:rPr>
+          <w:rFonts w:ascii="Arial" w:eastAsia="Times New Roman" w:hAnsi="Arial" w:cs="Arial"/>
+          <w:sz w:val="24"/>
+          <w:szCs w:val="24"/>
+          <w:lang w:val="es-CR"/>
+        </w:rPr>
+      </w:pPr>
+      <w:r>
+        <w:rPr>
+          <w:rFonts w:ascii="Arial" w:eastAsia="Times New Roman" w:hAnsi="Arial" w:cs="Arial"/>
+          <w:sz w:val="24"/>
+          <w:szCs w:val="24"/>
+          <w:lang w:val="es-CR"/>
+        </w:rPr>
+        <w:t>Wix</w:t>
+      </w:r>
+    </w:p>
+    <w:p>
+      <w:pPr>
+        <w:spacing w:after="0" w:line="240" w:lineRule="auto"/>
+        <w:ind w:left="720"/>
+        <w:jc w:val="both"/>
+        <w:rPr>
+          <w:rFonts w:ascii="Arial" w:eastAsia="Times New Roman" w:hAnsi="Arial" w:cs="Arial"/>
+          <w:sz w:val="24"/>
+          <w:szCs w:val="24"/>
+          <w:lang w:val="es-CR"/>
+        </w:rPr>
+      </w:pPr>
+      <w:proofErr w:type="spellStart"/>
+      <w:r>
+        <w:rPr>
+          <w:rFonts w:ascii="Arial" w:eastAsia="Times New Roman" w:hAnsi="Arial" w:cs="Arial"/>
+          <w:sz w:val="24"/>
+          <w:szCs w:val="24"/>
+          <w:lang w:val="es-CR"/>
+        </w:rPr>
+        <w:t>Squarespace</w:t>
+      </w:r>
+      <w:proofErr w:type="spellEnd"/>
+    </w:p>
+    <w:p>
+      <w:pPr>
+        <w:spacing w:after="0" w:line="240" w:lineRule="auto"/>
+        <w:ind w:left="720"/>
+        <w:jc w:val="both"/>
+        <w:rPr>
+          <w:rFonts w:ascii="Arial" w:eastAsia="Times New Roman" w:hAnsi="Arial" w:cs="Arial"/>
+          <w:sz w:val="24"/>
+          <w:szCs w:val="24"/>
+          <w:lang w:val="es-CR"/>
+        </w:rPr>
+      </w:pPr>
+      <w:r>
+        <w:rPr>
+          <w:rFonts w:ascii="Arial" w:eastAsia="Times New Roman" w:hAnsi="Arial" w:cs="Arial"/>
+          <w:sz w:val="24"/>
+          <w:szCs w:val="24"/>
+          <w:lang w:val="es-CR"/>
+        </w:rPr>
+        <w:lastRenderedPageBreak/>
+        <w:t>Plantillas personalizadas</w:t>
+      </w:r>
+      <w:r>
+        <w:rPr>
+          <w:rFonts w:ascii="Arial" w:eastAsia="Times New Roman" w:hAnsi="Arial" w:cs="Arial"/>
+          <w:sz w:val="24"/>
+          <w:szCs w:val="24"/>
+          <w:lang w:val="es-CR"/>
+        </w:rPr>
+        <w:t xml:space="preserve"> </w:t>
+      </w:r>
+      <w:r>
+        <w:rPr>
+          <w:rFonts w:ascii="Arial" w:eastAsia="Times New Roman" w:hAnsi="Arial" w:cs="Arial"/>
+          <w:sz w:val="24"/>
+          <w:szCs w:val="24"/>
+          <w:lang w:val="es-CR"/>
+        </w:rPr>
+        <w:sym w:font="Wingdings" w:char="F0E0"/>
+      </w:r>
+      <w:r>
+        <w:rPr>
+          <w:rFonts w:ascii="Arial" w:eastAsia="Times New Roman" w:hAnsi="Arial" w:cs="Arial"/>
+          <w:sz w:val="24"/>
+          <w:szCs w:val="24"/>
+          <w:lang w:val="es-CR"/>
+        </w:rPr>
+        <w:t xml:space="preserve"> Para que se vea y se sienta hecho a la medida.</w:t>
+      </w:r>
+    </w:p>
+    <w:p>
+      <w:pPr>
+        <w:spacing w:after="0" w:line="240" w:lineRule="auto"/>
+        <w:jc w:val="both"/>
+        <w:rPr>
+          <w:rFonts w:ascii="Arial" w:eastAsia="Times New Roman" w:hAnsi="Arial" w:cs="Arial"/>
+          <w:sz w:val="24"/>
+          <w:szCs w:val="24"/>
+          <w:lang w:val="es-CR"/>
+        </w:rPr>
+      </w:pPr>
+    </w:p>
+    <w:p>
+      <w:pPr>
+        <w:pStyle w:val="ListParagraph"/>
+        <w:numPr>
+          <w:ilvl w:val="1"/>
+          <w:numId w:val="2"/>
+        </w:numPr>
+        <w:spacing w:after="0" w:line="240" w:lineRule="auto"/>
+        <w:jc w:val="both"/>
+        <w:rPr>
+          <w:rFonts w:ascii="Arial" w:eastAsia="Times New Roman" w:hAnsi="Arial" w:cs="Arial"/>
+          <w:sz w:val="24"/>
+          <w:szCs w:val="24"/>
+          <w:lang w:val="es-CR"/>
+        </w:rPr>
+      </w:pPr>
+      <w:r>
+        <w:rPr>
+          <w:rFonts w:ascii="Arial" w:eastAsia="Times New Roman" w:hAnsi="Arial" w:cs="Arial"/>
+          <w:sz w:val="24"/>
+          <w:szCs w:val="24"/>
+          <w:lang w:val="es-CR"/>
+        </w:rPr>
+        <w:t>Actividad 1</w:t>
+      </w:r>
+    </w:p>
+    <w:p>
+      <w:pPr>
+        <w:spacing w:after="0" w:line="240" w:lineRule="auto"/>
+        <w:ind w:left="720"/>
+        <w:jc w:val="both"/>
+        <w:rPr>
+          <w:rFonts w:ascii="Arial" w:eastAsia="Times New Roman" w:hAnsi="Arial" w:cs="Arial"/>
+          <w:sz w:val="24"/>
+          <w:szCs w:val="24"/>
+          <w:lang w:val="es-CR"/>
+        </w:rPr>
+      </w:pPr>
+    </w:p>
+    <w:p>
+      <w:pPr>
+        <w:spacing w:after="0" w:line="240" w:lineRule="auto"/>
+        <w:ind w:left="720"/>
+        <w:jc w:val="both"/>
+        <w:rPr>
+          <w:rFonts w:ascii="Arial" w:eastAsia="Times New Roman" w:hAnsi="Arial" w:cs="Arial"/>
+          <w:b/>
+          <w:bCs/>
+          <w:sz w:val="24"/>
+          <w:szCs w:val="24"/>
+          <w:lang w:val="es-CR"/>
+        </w:rPr>
+      </w:pPr>
+      <w:r>
+        <w:rPr>
+          <w:rFonts w:ascii="Arial" w:eastAsia="Times New Roman" w:hAnsi="Arial" w:cs="Arial"/>
+          <w:b/>
+          <w:bCs/>
+          <w:sz w:val="24"/>
+          <w:szCs w:val="24"/>
+          <w:lang w:val="es-CR"/>
+        </w:rPr>
+        <w:t>Tiempo de pensar</w:t>
+      </w:r>
+    </w:p>
+    <w:p>
+      <w:pPr>
+        <w:spacing w:after="0" w:line="240" w:lineRule="auto"/>
+        <w:ind w:left="720"/>
+        <w:jc w:val="both"/>
+        <w:rPr>
+          <w:rFonts w:ascii="Arial" w:eastAsia="Times New Roman" w:hAnsi="Arial" w:cs="Arial"/>
+          <w:b/>
+          <w:bCs/>
+          <w:sz w:val="24"/>
+          <w:szCs w:val="24"/>
+          <w:lang w:val="es-CR"/>
+        </w:rPr>
+      </w:pPr>
+    </w:p>
+    <w:p>
+      <w:pPr>
+        <w:spacing w:after="0" w:line="240" w:lineRule="auto"/>
+        <w:ind w:left="720"/>
+        <w:jc w:val="both"/>
+        <w:rPr>
+          <w:rFonts w:ascii="Arial" w:eastAsia="Times New Roman" w:hAnsi="Arial" w:cs="Arial"/>
+          <w:sz w:val="24"/>
+          <w:szCs w:val="24"/>
+          <w:lang w:val="es-CR"/>
+        </w:rPr>
+      </w:pPr>
+      <w:r>
+        <w:rPr>
+          <w:rFonts w:ascii="Arial" w:eastAsia="Times New Roman" w:hAnsi="Arial" w:cs="Arial"/>
+          <w:sz w:val="24"/>
+          <w:szCs w:val="24"/>
+          <w:lang w:val="es-CR"/>
+        </w:rPr>
+        <w:t>En esta lección:</w:t>
+      </w:r>
+    </w:p>
+    <w:p>
+      <w:pPr>
+        <w:spacing w:after="0" w:line="240" w:lineRule="auto"/>
+        <w:ind w:left="720"/>
+        <w:jc w:val="both"/>
+        <w:rPr>
+          <w:rFonts w:ascii="Arial" w:eastAsia="Times New Roman" w:hAnsi="Arial" w:cs="Arial"/>
+          <w:sz w:val="24"/>
+          <w:szCs w:val="24"/>
+          <w:lang w:val="es-CR"/>
+        </w:rPr>
+      </w:pPr>
+    </w:p>
+    <w:p>
+      <w:pPr>
+        <w:spacing w:after="0" w:line="240" w:lineRule="auto"/>
+        <w:ind w:left="720"/>
+        <w:jc w:val="both"/>
+        <w:rPr>
+          <w:rFonts w:ascii="Arial" w:eastAsia="Times New Roman" w:hAnsi="Arial" w:cs="Arial"/>
+          <w:sz w:val="24"/>
+          <w:szCs w:val="24"/>
+          <w:lang w:val="es-CR"/>
+        </w:rPr>
+      </w:pPr>
+      <w:r>
+        <w:rPr>
+          <w:rFonts w:ascii="Arial" w:eastAsia="Times New Roman" w:hAnsi="Arial" w:cs="Arial"/>
+          <w:sz w:val="24"/>
+          <w:szCs w:val="24"/>
+          <w:lang w:val="es-CR"/>
+        </w:rPr>
+        <w:t xml:space="preserve">Comprendiste el concepto de “Sistema de gestión de contenidos o Content </w:t>
+      </w:r>
+      <w:proofErr w:type="spellStart"/>
+      <w:r>
+        <w:rPr>
+          <w:rFonts w:ascii="Arial" w:eastAsia="Times New Roman" w:hAnsi="Arial" w:cs="Arial"/>
+          <w:sz w:val="24"/>
+          <w:szCs w:val="24"/>
+          <w:lang w:val="es-CR"/>
+        </w:rPr>
+        <w:t>management</w:t>
+      </w:r>
+      <w:proofErr w:type="spellEnd"/>
+      <w:r>
+        <w:rPr>
+          <w:rFonts w:ascii="Arial" w:eastAsia="Times New Roman" w:hAnsi="Arial" w:cs="Arial"/>
+          <w:sz w:val="24"/>
+          <w:szCs w:val="24"/>
+          <w:lang w:val="es-CR"/>
+        </w:rPr>
+        <w:t xml:space="preserve"> </w:t>
+      </w:r>
+      <w:proofErr w:type="spellStart"/>
+      <w:r>
+        <w:rPr>
+          <w:rFonts w:ascii="Arial" w:eastAsia="Times New Roman" w:hAnsi="Arial" w:cs="Arial"/>
+          <w:sz w:val="24"/>
+          <w:szCs w:val="24"/>
+          <w:lang w:val="es-CR"/>
+        </w:rPr>
+        <w:t>system</w:t>
+      </w:r>
+      <w:proofErr w:type="spellEnd"/>
+      <w:r>
+        <w:rPr>
+          <w:rFonts w:ascii="Arial" w:eastAsia="Times New Roman" w:hAnsi="Arial" w:cs="Arial"/>
+          <w:sz w:val="24"/>
+          <w:szCs w:val="24"/>
+          <w:lang w:val="es-CR"/>
+        </w:rPr>
+        <w:t>”.</w:t>
+      </w:r>
+    </w:p>
+    <w:p>
+      <w:pPr>
+        <w:spacing w:after="0" w:line="240" w:lineRule="auto"/>
+        <w:ind w:left="720"/>
+        <w:jc w:val="both"/>
+        <w:rPr>
+          <w:rFonts w:ascii="Arial" w:eastAsia="Times New Roman" w:hAnsi="Arial" w:cs="Arial"/>
+          <w:sz w:val="24"/>
+          <w:szCs w:val="24"/>
+          <w:lang w:val="es-CR"/>
+        </w:rPr>
+      </w:pPr>
+      <w:r>
+        <w:rPr>
+          <w:rFonts w:ascii="Arial" w:eastAsia="Times New Roman" w:hAnsi="Arial" w:cs="Arial"/>
+          <w:sz w:val="24"/>
+          <w:szCs w:val="24"/>
+          <w:lang w:val="es-CR"/>
+        </w:rPr>
+        <w:t>Conociste su razón de ser.</w:t>
+      </w:r>
+    </w:p>
+    <w:p>
+      <w:pPr>
+        <w:spacing w:after="0" w:line="240" w:lineRule="auto"/>
+        <w:ind w:left="720"/>
+        <w:jc w:val="both"/>
+        <w:rPr>
+          <w:rFonts w:ascii="Arial" w:eastAsia="Times New Roman" w:hAnsi="Arial" w:cs="Arial"/>
+          <w:sz w:val="24"/>
+          <w:szCs w:val="24"/>
+          <w:lang w:val="es-CR"/>
+        </w:rPr>
+      </w:pPr>
+      <w:r>
+        <w:rPr>
+          <w:rFonts w:ascii="Arial" w:eastAsia="Times New Roman" w:hAnsi="Arial" w:cs="Arial"/>
+          <w:sz w:val="24"/>
+          <w:szCs w:val="24"/>
+          <w:lang w:val="es-CR"/>
+        </w:rPr>
+        <w:t>Y, finalmente, comprendiste su estructura de funcionamiento básica.</w:t>
+      </w:r>
+    </w:p>
+    <w:p>
+      <w:pPr>
+        <w:spacing w:after="0" w:line="240" w:lineRule="auto"/>
+        <w:ind w:left="720"/>
+        <w:jc w:val="both"/>
+        <w:rPr>
+          <w:rFonts w:ascii="Arial" w:eastAsia="Times New Roman" w:hAnsi="Arial" w:cs="Arial"/>
+          <w:sz w:val="24"/>
+          <w:szCs w:val="24"/>
+          <w:lang w:val="es-CR"/>
+        </w:rPr>
+      </w:pPr>
+      <w:r>
+        <w:rPr>
+          <w:rFonts w:ascii="Arial" w:eastAsia="Times New Roman" w:hAnsi="Arial" w:cs="Arial"/>
+          <w:sz w:val="24"/>
+          <w:szCs w:val="24"/>
+          <w:lang w:val="es-CR"/>
+        </w:rPr>
+        <w:t>Instrucción:</w:t>
+      </w:r>
+      <w:r>
+        <w:rPr>
+          <w:rFonts w:ascii="Arial" w:eastAsia="Times New Roman" w:hAnsi="Arial" w:cs="Arial"/>
+          <w:sz w:val="24"/>
+          <w:szCs w:val="24"/>
+          <w:lang w:val="es-CR"/>
+        </w:rPr>
+        <w:br/>
+      </w:r>
+      <w:r>
+        <w:rPr>
+          <w:rFonts w:ascii="Arial" w:eastAsia="Times New Roman" w:hAnsi="Arial" w:cs="Arial"/>
+          <w:sz w:val="24"/>
+          <w:szCs w:val="24"/>
+          <w:lang w:val="es-CR"/>
+        </w:rPr>
+        <w:br/>
+        <w:t>A continuación debes relacionar los conceptos de la izquierda con su correspondiente definición de la derecha, basándote en lo que has aprendido.</w:t>
+      </w:r>
+    </w:p>
+    <w:p>
+      <w:pPr>
+        <w:spacing w:after="0" w:line="240" w:lineRule="auto"/>
+        <w:ind w:left="720"/>
+        <w:jc w:val="both"/>
+        <w:rPr>
+          <w:rFonts w:ascii="Arial" w:eastAsia="Times New Roman" w:hAnsi="Arial" w:cs="Arial"/>
+          <w:sz w:val="24"/>
+          <w:szCs w:val="24"/>
+          <w:lang w:val="es-CR"/>
+        </w:rPr>
+      </w:pPr>
+    </w:p>
+    <w:p>
+      <w:pPr>
+        <w:spacing w:after="0" w:line="240" w:lineRule="auto"/>
+        <w:ind w:left="720"/>
+        <w:jc w:val="both"/>
+        <w:rPr>
+          <w:rFonts w:ascii="Arial" w:eastAsia="Times New Roman" w:hAnsi="Arial" w:cs="Arial"/>
+          <w:sz w:val="24"/>
+          <w:szCs w:val="24"/>
+          <w:lang w:val="es-CR"/>
+        </w:rPr>
+      </w:pPr>
+      <w:r>
+        <w:rPr>
+          <w:noProof/>
+        </w:rPr>
+        <w:drawing>
+          <wp:inline distT="0" distB="0" distL="0" distR="0" wp14:anchorId="15625884" wp14:editId="6AF18A20">
+            <wp:extent cx="4368800" cy="4704862"/>
+            <wp:effectExtent l="0" t="0" r="0" b="635"/>
+            <wp:docPr id="1" name="Picture 1"/>
+            <wp:cNvGraphicFramePr>
+              <a:graphicFrameLocks xmlns:a="http://schemas.openxmlformats.org/drawingml/2006/main" noChangeAspect="1"/>
+            </wp:cNvGraphicFramePr>
+            <a:graphic xmlns:a="http://schemas.openxmlformats.org/drawingml/2006/main">
+              <a:graphicData uri="http://schemas.openxmlformats.org/drawingml/2006/picture">
+                <pic:pic xmlns:pic="http://schemas.openxmlformats.org/drawingml/2006/picture">
+                  <pic:nvPicPr>
+                    <pic:cNvPr id="1" name=""/>
+                    <pic:cNvPicPr/>
+                  </pic:nvPicPr>
+                  <pic:blipFill>
+                    <a:blip r:embed="rId7"/>
+                    <a:stretch>
+                      <a:fillRect/>
+                    </a:stretch>
+                  </pic:blipFill>
+                  <pic:spPr>
+                    <a:xfrm>
+                      <a:off x="0" y="0"/>
+                      <a:ext cx="4372617" cy="4708972"/>
+                    </a:xfrm>
+                    <a:prstGeom prst="rect">
+                      <a:avLst/>
+                    </a:prstGeom>
+                  </pic:spPr>
+                </pic:pic>
+              </a:graphicData>
+            </a:graphic>
+          </wp:inline>
+        </w:drawing>
+      </w:r>
+    </w:p>
+    <w:p>
+      <w:pPr>
+        <w:spacing w:after="0" w:line="240" w:lineRule="auto"/>
+        <w:ind w:left="720"/>
+        <w:jc w:val="both"/>
+        <w:rPr>
+          <w:rFonts w:ascii="Arial" w:eastAsia="Times New Roman" w:hAnsi="Arial" w:cs="Arial"/>
+          <w:sz w:val="24"/>
+          <w:szCs w:val="24"/>
+          <w:lang w:val="es-CR"/>
+        </w:rPr>
+      </w:pPr>
+    </w:p>
+    <w:p>
+      <w:pPr>
+        <w:pStyle w:val="ListParagraph"/>
+        <w:spacing w:after="0" w:line="240" w:lineRule="auto"/>
+        <w:ind w:left="1440"/>
+        <w:jc w:val="both"/>
+        <w:rPr>
+          <w:rFonts w:ascii="Arial" w:eastAsia="Times New Roman" w:hAnsi="Arial" w:cs="Arial"/>
+          <w:sz w:val="24"/>
+          <w:szCs w:val="24"/>
+          <w:lang w:val="es-CR"/>
+        </w:rPr>
+      </w:pPr>
+    </w:p>
+    <w:p>
+      <w:pPr>
+        <w:pStyle w:val="ListParagraph"/>
+        <w:spacing w:after="0" w:line="240" w:lineRule="auto"/>
+        <w:ind w:left="1440"/>
+        <w:jc w:val="both"/>
+        <w:rPr>
+          <w:rFonts w:ascii="Arial" w:eastAsia="Times New Roman" w:hAnsi="Arial" w:cs="Arial"/>
+          <w:sz w:val="24"/>
+          <w:szCs w:val="24"/>
+          <w:lang w:val="es-CR"/>
+        </w:rPr>
+      </w:pPr>
+    </w:p>
+    <w:p>
+      <w:pPr>
+        <w:pStyle w:val="ListParagraph"/>
+        <w:numPr>
+          <w:ilvl w:val="1"/>
+          <w:numId w:val="2"/>
+        </w:numPr>
+        <w:spacing w:after="0" w:line="240" w:lineRule="auto"/>
+        <w:jc w:val="both"/>
+        <w:rPr>
+          <w:rFonts w:ascii="Arial" w:eastAsia="Times New Roman" w:hAnsi="Arial" w:cs="Arial"/>
+          <w:sz w:val="24"/>
+          <w:szCs w:val="24"/>
+          <w:lang w:val="es-CR"/>
+        </w:rPr>
+      </w:pPr>
+      <w:r>
+        <w:rPr>
+          <w:rFonts w:ascii="Arial" w:eastAsia="Times New Roman" w:hAnsi="Arial" w:cs="Arial"/>
+          <w:sz w:val="24"/>
+          <w:szCs w:val="24"/>
+          <w:lang w:val="es-CR"/>
+        </w:rPr>
+        <w:lastRenderedPageBreak/>
+        <w:t xml:space="preserve">Lectura 1: Acerca de la historia de los CMS, y la web 2.0 </w:t>
+      </w:r>
+    </w:p>
+    <w:p>
+      <w:pPr>
+        <w:pStyle w:val="ListParagraph"/>
+        <w:jc w:val="both"/>
+        <w:rPr>
+          <w:rFonts w:ascii="Arial" w:eastAsia="Times New Roman" w:hAnsi="Arial" w:cs="Arial"/>
+          <w:sz w:val="24"/>
+          <w:szCs w:val="24"/>
+          <w:lang w:val="es-CR"/>
+        </w:rPr>
+      </w:pPr>
+    </w:p>
+    <w:p>
+      <w:pPr>
+        <w:spacing w:after="0" w:line="240" w:lineRule="auto"/>
+        <w:jc w:val="both"/>
+        <w:rPr>
+          <w:rFonts w:ascii="Arial" w:eastAsia="Times New Roman" w:hAnsi="Arial" w:cs="Arial"/>
+          <w:b/>
+          <w:bCs/>
+          <w:sz w:val="24"/>
+          <w:szCs w:val="24"/>
+          <w:lang w:val="es-CR"/>
+        </w:rPr>
+      </w:pPr>
+      <w:r>
+        <w:rPr>
+          <w:rFonts w:ascii="Arial" w:eastAsia="Times New Roman" w:hAnsi="Arial" w:cs="Arial"/>
+          <w:b/>
+          <w:bCs/>
+          <w:sz w:val="24"/>
+          <w:szCs w:val="24"/>
+          <w:lang w:val="es-CR"/>
+        </w:rPr>
+        <w:t>Acerca de la historia de los CMS, y la web 2.0</w:t>
+      </w:r>
+    </w:p>
+    <w:p>
+      <w:pPr>
+        <w:spacing w:after="0" w:line="240" w:lineRule="auto"/>
+        <w:ind w:left="720"/>
+        <w:jc w:val="both"/>
+        <w:rPr>
+          <w:rFonts w:ascii="Arial" w:eastAsia="Times New Roman" w:hAnsi="Arial" w:cs="Arial"/>
+          <w:sz w:val="24"/>
+          <w:szCs w:val="24"/>
+          <w:lang w:val="es-CR"/>
+        </w:rPr>
+      </w:pPr>
+    </w:p>
+    <w:p>
+      <w:pPr>
+        <w:jc w:val="center"/>
+      </w:pPr>
+      <w:r>
+        <w:rPr>
+          <w:noProof/>
+        </w:rPr>
+        <w:drawing>
+          <wp:inline distT="0" distB="0" distL="0" distR="0" wp14:anchorId="2E047882" wp14:editId="42E55DA4">
+            <wp:extent cx="3067050" cy="1022350"/>
+            <wp:effectExtent l="0" t="0" r="0" b="6350"/>
+            <wp:docPr id="4" name="Picture 4"/>
+            <wp:cNvGraphicFramePr>
+              <a:graphicFrameLocks xmlns:a="http://schemas.openxmlformats.org/drawingml/2006/main" noChangeAspect="1"/>
+            </wp:cNvGraphicFramePr>
+            <a:graphic xmlns:a="http://schemas.openxmlformats.org/drawingml/2006/main">
+              <a:graphicData uri="http://schemas.openxmlformats.org/drawingml/2006/picture">
+                <pic:pic xmlns:pic="http://schemas.openxmlformats.org/drawingml/2006/picture">
+                  <pic:nvPicPr>
+                    <pic:cNvPr id="0" name="Picture 2"/>
+                    <pic:cNvPicPr>
+                      <a:picLocks noChangeAspect="1" noChangeArrowheads="1"/>
+                    </pic:cNvPicPr>
+                  </pic:nvPicPr>
+                  <pic:blipFill>
+                    <a:blip r:embed="rId8" cstate="print">
+                      <a:extLst>
+                        <a:ext uri="{28A0092B-C50C-407E-A947-70E740481C1C}">
+                          <a14:useLocalDpi xmlns:a14="http://schemas.microsoft.com/office/drawing/2010/main" val="0"/>
+                        </a:ext>
+                      </a:extLst>
+                    </a:blip>
+                    <a:srcRect/>
+                    <a:stretch>
+                      <a:fillRect/>
+                    </a:stretch>
+                  </pic:blipFill>
+                  <pic:spPr bwMode="auto">
+                    <a:xfrm>
+                      <a:off x="0" y="0"/>
+                      <a:ext cx="3075849" cy="1025283"/>
+                    </a:xfrm>
+                    <a:prstGeom prst="rect">
+                      <a:avLst/>
+                    </a:prstGeom>
+                    <a:noFill/>
+                    <a:ln>
+                      <a:noFill/>
+                    </a:ln>
+                  </pic:spPr>
+                </pic:pic>
+              </a:graphicData>
+            </a:graphic>
+          </wp:inline>
+        </w:drawing>
+      </w:r>
+    </w:p>
+    <w:p>
+      <w:pPr>
+        <w:spacing w:after="0"/>
+        <w:jc w:val="both"/>
+        <w:rPr>
+          <w:rFonts w:ascii="Arial" w:hAnsi="Arial" w:cs="Arial"/>
+          <w:sz w:val="24"/>
+          <w:szCs w:val="24"/>
+          <w:lang w:val="es-CR"/>
+        </w:rPr>
+      </w:pPr>
+      <w:r>
+        <w:rPr>
+          <w:rFonts w:ascii="Arial" w:hAnsi="Arial" w:cs="Arial"/>
+          <w:sz w:val="24"/>
+          <w:szCs w:val="24"/>
+          <w:lang w:val="es-CR"/>
+        </w:rPr>
+        <w:t>Aproximadamente desde el año 2004, un fenómeno social revolucionó la industria de la comunicación y cambió las dinámicas de interacción con Internet.</w:t>
+      </w:r>
+      <w:r>
+        <w:rPr>
+          <w:rFonts w:ascii="Arial" w:hAnsi="Arial" w:cs="Arial"/>
+          <w:sz w:val="24"/>
+          <w:szCs w:val="24"/>
+          <w:lang w:val="es-CR"/>
+        </w:rPr>
+        <w:br/>
+      </w:r>
+      <w:r>
+        <w:rPr>
+          <w:rFonts w:ascii="Arial" w:hAnsi="Arial" w:cs="Arial"/>
+          <w:sz w:val="24"/>
+          <w:szCs w:val="24"/>
+          <w:lang w:val="es-CR"/>
+        </w:rPr>
+        <w:br/>
+      </w:r>
+      <w:r>
+        <w:rPr>
+          <w:rStyle w:val="Strong"/>
+          <w:rFonts w:ascii="Arial" w:hAnsi="Arial" w:cs="Arial"/>
+          <w:sz w:val="24"/>
+          <w:szCs w:val="24"/>
+          <w:lang w:val="es-CR"/>
+        </w:rPr>
+        <w:t>Los años 80:</w:t>
+      </w:r>
+      <w:r>
+        <w:rPr>
+          <w:rFonts w:ascii="Arial" w:hAnsi="Arial" w:cs="Arial"/>
+          <w:sz w:val="24"/>
+          <w:szCs w:val="24"/>
+          <w:lang w:val="es-CR"/>
+        </w:rPr>
+        <w:t xml:space="preserve"> Al principio, desde el inicio de la década de los 80s, nació el Internet público, cuando se creó una red de servidores independientes a las de los servidores militares de Estados Unidos.</w:t>
+      </w:r>
+    </w:p>
+    <w:p>
+      <w:pPr>
+        <w:spacing w:after="0"/>
+        <w:jc w:val="both"/>
+        <w:rPr>
+          <w:rFonts w:ascii="Arial" w:hAnsi="Arial" w:cs="Arial"/>
+          <w:sz w:val="24"/>
+          <w:szCs w:val="24"/>
+          <w:lang w:val="es-CR"/>
+        </w:rPr>
+      </w:pPr>
+      <w:r>
+        <w:rPr>
+          <w:rFonts w:ascii="Arial" w:hAnsi="Arial" w:cs="Arial"/>
+          <w:sz w:val="24"/>
+          <w:szCs w:val="24"/>
+          <w:lang w:val="es-CR"/>
+        </w:rPr>
+        <w:t xml:space="preserve"> </w:t>
+      </w:r>
+    </w:p>
+    <w:p>
+      <w:pPr>
+        <w:pStyle w:val="NormalWeb"/>
+        <w:spacing w:before="0" w:beforeAutospacing="0" w:after="0" w:afterAutospacing="0"/>
+        <w:jc w:val="both"/>
+        <w:rPr>
+          <w:rFonts w:ascii="Arial" w:hAnsi="Arial" w:cs="Arial"/>
+          <w:lang w:val="es-CR"/>
+        </w:rPr>
+      </w:pPr>
+      <w:r>
+        <w:rPr>
+          <w:rFonts w:ascii="Arial" w:hAnsi="Arial" w:cs="Arial"/>
+          <w:lang w:val="es-CR"/>
+        </w:rPr>
+        <w:t>En el entorno de esta nueva red solamente se podía acceder a texto y luego a imágenes colgadas en algunos sitios de pocas empresas. Esto se conoce como la Internet de consulta o la 1.0.</w:t>
+      </w:r>
+    </w:p>
+    <w:p>
+      <w:pPr>
+        <w:pStyle w:val="NormalWeb"/>
+        <w:spacing w:before="0" w:beforeAutospacing="0" w:after="0" w:afterAutospacing="0"/>
+        <w:jc w:val="both"/>
+        <w:rPr>
+          <w:rFonts w:ascii="Arial" w:hAnsi="Arial" w:cs="Arial"/>
+          <w:lang w:val="es-CR"/>
+        </w:rPr>
+      </w:pPr>
+    </w:p>
+    <w:p>
+      <w:pPr>
+        <w:pStyle w:val="NormalWeb"/>
+        <w:spacing w:before="0" w:beforeAutospacing="0" w:after="0" w:afterAutospacing="0"/>
+        <w:jc w:val="both"/>
+        <w:rPr>
+          <w:rFonts w:ascii="Arial" w:hAnsi="Arial" w:cs="Arial"/>
+          <w:lang w:val="es-CR"/>
+        </w:rPr>
+      </w:pPr>
+      <w:r>
+        <w:rPr>
+          <w:rStyle w:val="Strong"/>
+          <w:rFonts w:ascii="Arial" w:hAnsi="Arial" w:cs="Arial"/>
+          <w:lang w:val="es-CR"/>
+        </w:rPr>
+        <w:t>Los años 90:</w:t>
+      </w:r>
+      <w:r>
+        <w:rPr>
+          <w:rFonts w:ascii="Arial" w:hAnsi="Arial" w:cs="Arial"/>
+          <w:lang w:val="es-CR"/>
+        </w:rPr>
+        <w:t xml:space="preserve"> El hecho de que las empresas contaran con un espacio en esta nueva red, hacía que su precio en las acciones de la bolsa aumentara. Esto hizo que más empresas quisieran un espacio en la nueva Internet, hacia la década de los 90s. </w:t>
+      </w:r>
+      <w:r>
+        <w:rPr>
+          <w:rFonts w:ascii="Arial" w:hAnsi="Arial" w:cs="Arial"/>
+          <w:lang w:val="es-CR"/>
+        </w:rPr>
+        <w:t>Pero,</w:t>
+      </w:r>
+      <w:r>
+        <w:rPr>
+          <w:rFonts w:ascii="Arial" w:hAnsi="Arial" w:cs="Arial"/>
+          <w:lang w:val="es-CR"/>
+        </w:rPr>
+        <w:t xml:space="preserve"> sin embargo, hasta los 90’s los contenidos propios de Internet e Intranet eran rígidos e incapaces de manejar grandes cantidades de información de modo rápido e interactivo. Entonces, se empezaron a crear desde el año 2000 aproximadamente, programas que funcionaban en los servidores (</w:t>
+      </w:r>
+      <w:proofErr w:type="gramStart"/>
+      <w:r>
+        <w:rPr>
+          <w:rFonts w:ascii="Arial" w:hAnsi="Arial" w:cs="Arial"/>
+          <w:lang w:val="es-CR"/>
+        </w:rPr>
+        <w:t>server</w:t>
+      </w:r>
+      <w:proofErr w:type="gramEnd"/>
+      <w:r>
+        <w:rPr>
+          <w:rFonts w:ascii="Arial" w:hAnsi="Arial" w:cs="Arial"/>
+          <w:lang w:val="es-CR"/>
+        </w:rPr>
+        <w:t>-side) que eran capaces de interactuar y realizar pequeños cambios en tiempo real, sobre los sitios web.</w:t>
+      </w:r>
+    </w:p>
+    <w:p>
+      <w:pPr>
+        <w:pStyle w:val="NormalWeb"/>
+        <w:spacing w:before="0" w:beforeAutospacing="0" w:after="0" w:afterAutospacing="0"/>
+        <w:jc w:val="both"/>
+        <w:rPr>
+          <w:rFonts w:ascii="Arial" w:hAnsi="Arial" w:cs="Arial"/>
+          <w:lang w:val="es-CR"/>
+        </w:rPr>
+      </w:pPr>
+    </w:p>
+    <w:p>
+      <w:pPr>
+        <w:spacing w:after="0"/>
+        <w:jc w:val="center"/>
+        <w:rPr>
+          <w:rFonts w:ascii="Arial" w:hAnsi="Arial" w:cs="Arial"/>
+          <w:sz w:val="24"/>
+          <w:szCs w:val="24"/>
+        </w:rPr>
+      </w:pPr>
+      <w:r>
+        <w:rPr>
+          <w:rFonts w:ascii="Arial" w:hAnsi="Arial" w:cs="Arial"/>
+          <w:noProof/>
+          <w:sz w:val="24"/>
+          <w:szCs w:val="24"/>
+        </w:rPr>
+        <w:drawing>
+          <wp:inline distT="0" distB="0" distL="0" distR="0" wp14:anchorId="7C8FF049" wp14:editId="2A722A8B">
+            <wp:extent cx="3765550" cy="1255183"/>
+            <wp:effectExtent l="0" t="0" r="6350" b="2540"/>
+            <wp:docPr id="3" name="Picture 3"/>
+            <wp:cNvGraphicFramePr>
+              <a:graphicFrameLocks xmlns:a="http://schemas.openxmlformats.org/drawingml/2006/main" noChangeAspect="1"/>
+            </wp:cNvGraphicFramePr>
+            <a:graphic xmlns:a="http://schemas.openxmlformats.org/drawingml/2006/main">
+              <a:graphicData uri="http://schemas.openxmlformats.org/drawingml/2006/picture">
+                <pic:pic xmlns:pic="http://schemas.openxmlformats.org/drawingml/2006/picture">
+                  <pic:nvPicPr>
+                    <pic:cNvPr id="0" name="Picture 3"/>
+                    <pic:cNvPicPr>
+                      <a:picLocks noChangeAspect="1" noChangeArrowheads="1"/>
+                    </pic:cNvPicPr>
+                  </pic:nvPicPr>
+                  <pic:blipFill>
+                    <a:blip r:embed="rId9" cstate="print">
+                      <a:extLst>
+                        <a:ext uri="{28A0092B-C50C-407E-A947-70E740481C1C}">
+                          <a14:useLocalDpi xmlns:a14="http://schemas.microsoft.com/office/drawing/2010/main" val="0"/>
+                        </a:ext>
+                      </a:extLst>
+                    </a:blip>
+                    <a:srcRect/>
+                    <a:stretch>
+                      <a:fillRect/>
+                    </a:stretch>
+                  </pic:blipFill>
+                  <pic:spPr bwMode="auto">
+                    <a:xfrm>
+                      <a:off x="0" y="0"/>
+                      <a:ext cx="3788502" cy="1262834"/>
+                    </a:xfrm>
+                    <a:prstGeom prst="rect">
+                      <a:avLst/>
+                    </a:prstGeom>
+                    <a:noFill/>
+                    <a:ln>
+                      <a:noFill/>
+                    </a:ln>
+                  </pic:spPr>
+                </pic:pic>
+              </a:graphicData>
+            </a:graphic>
+          </wp:inline>
+        </w:drawing>
+      </w:r>
+    </w:p>
+    <w:p>
+      <w:pPr>
+        <w:spacing w:after="0"/>
+        <w:jc w:val="both"/>
+        <w:rPr>
+          <w:rFonts w:ascii="Arial" w:hAnsi="Arial" w:cs="Arial"/>
+          <w:sz w:val="24"/>
+          <w:szCs w:val="24"/>
+          <w:lang w:val="es-CR"/>
+        </w:rPr>
+      </w:pPr>
+      <w:r>
+        <w:rPr>
+          <w:rFonts w:ascii="Arial" w:hAnsi="Arial" w:cs="Arial"/>
+          <w:sz w:val="24"/>
+          <w:szCs w:val="24"/>
+          <w:lang w:val="es-CR"/>
+        </w:rPr>
+        <w:br/>
+        <w:t>Aproximadamente desde el año 2004, un fenómeno social revolucionó la industria de la comunicación y cambió las dinámicas de interacción con Internet.</w:t>
+      </w:r>
+    </w:p>
+    <w:p>
+      <w:pPr>
+        <w:spacing w:after="0"/>
+        <w:jc w:val="both"/>
+        <w:rPr>
+          <w:rFonts w:ascii="Arial" w:hAnsi="Arial" w:cs="Arial"/>
+          <w:sz w:val="24"/>
+          <w:szCs w:val="24"/>
+          <w:lang w:val="es-CR"/>
+        </w:rPr>
+      </w:pPr>
+    </w:p>
+    <w:p>
+      <w:pPr>
+        <w:pStyle w:val="NormalWeb"/>
+        <w:spacing w:before="0" w:beforeAutospacing="0" w:after="0" w:afterAutospacing="0"/>
+        <w:jc w:val="both"/>
+        <w:rPr>
+          <w:rStyle w:val="Strong"/>
+          <w:rFonts w:ascii="Arial" w:hAnsi="Arial" w:cs="Arial"/>
+          <w:b w:val="0"/>
+          <w:bCs w:val="0"/>
+          <w:lang w:val="es-CR"/>
+        </w:rPr>
+      </w:pPr>
+      <w:r>
+        <w:rPr>
+          <w:rStyle w:val="Strong"/>
+          <w:rFonts w:ascii="Arial" w:hAnsi="Arial" w:cs="Arial"/>
+          <w:lang w:val="es-CR"/>
+        </w:rPr>
+        <w:t>Esta tecnología se aprovechó para permitir que los visitantes tuvieran la posibilidad de cambiar los contenidos de los sitios también en tiempo real.</w:t>
+      </w:r>
+      <w:r>
+        <w:rPr>
+          <w:rFonts w:ascii="Arial" w:hAnsi="Arial" w:cs="Arial"/>
+          <w:lang w:val="es-CR"/>
+        </w:rPr>
+        <w:br/>
+      </w:r>
+      <w:r>
+        <w:rPr>
+          <w:rStyle w:val="Strong"/>
+          <w:rFonts w:ascii="Arial" w:hAnsi="Arial" w:cs="Arial"/>
+          <w:b w:val="0"/>
+          <w:bCs w:val="0"/>
+          <w:lang w:val="es-CR"/>
+        </w:rPr>
+        <w:t xml:space="preserve">Este concepto se conoce como </w:t>
+      </w:r>
+      <w:r>
+        <w:rPr>
+          <w:rStyle w:val="Strong"/>
+          <w:rFonts w:ascii="Arial" w:hAnsi="Arial" w:cs="Arial"/>
+          <w:lang w:val="es-CR"/>
+        </w:rPr>
+        <w:t>Web 2.0,</w:t>
+      </w:r>
+      <w:r>
+        <w:rPr>
+          <w:rStyle w:val="Strong"/>
+          <w:rFonts w:ascii="Arial" w:hAnsi="Arial" w:cs="Arial"/>
+          <w:b w:val="0"/>
+          <w:bCs w:val="0"/>
+          <w:lang w:val="es-CR"/>
+        </w:rPr>
+        <w:t xml:space="preserve"> el cual se acuñó alrededor del 2004.</w:t>
+      </w:r>
+      <w:r>
+        <w:rPr>
+          <w:rFonts w:ascii="Arial" w:hAnsi="Arial" w:cs="Arial"/>
+          <w:lang w:val="es-CR"/>
+        </w:rPr>
+        <w:br/>
+      </w:r>
+      <w:r>
+        <w:rPr>
+          <w:rStyle w:val="Strong"/>
+          <w:rFonts w:ascii="Arial" w:hAnsi="Arial" w:cs="Arial"/>
+          <w:b w:val="0"/>
+          <w:bCs w:val="0"/>
+          <w:lang w:val="es-CR"/>
+        </w:rPr>
+        <w:lastRenderedPageBreak/>
+        <w:t xml:space="preserve">Esto permitió que </w:t>
+      </w:r>
+      <w:r>
+        <w:rPr>
+          <w:rStyle w:val="Strong"/>
+          <w:rFonts w:ascii="Arial" w:hAnsi="Arial" w:cs="Arial"/>
+          <w:lang w:val="es-CR"/>
+        </w:rPr>
+        <w:t>los usuarios interactúan con otros usuarios, produjeran su propio contenido y lo compartieran</w:t>
+      </w:r>
+      <w:r>
+        <w:rPr>
+          <w:rStyle w:val="Strong"/>
+          <w:rFonts w:ascii="Arial" w:hAnsi="Arial" w:cs="Arial"/>
+          <w:b w:val="0"/>
+          <w:bCs w:val="0"/>
+          <w:lang w:val="es-CR"/>
+        </w:rPr>
+        <w:t>, en contraste con el pasado consumo pasivo de información.</w:t>
+      </w:r>
+    </w:p>
+    <w:p>
+      <w:pPr>
+        <w:pStyle w:val="NormalWeb"/>
+        <w:spacing w:before="0" w:beforeAutospacing="0" w:after="0" w:afterAutospacing="0"/>
+        <w:jc w:val="both"/>
+        <w:rPr>
+          <w:rFonts w:ascii="Arial" w:hAnsi="Arial" w:cs="Arial"/>
+          <w:lang w:val="es-CR"/>
+        </w:rPr>
+      </w:pPr>
+    </w:p>
+    <w:p>
+      <w:pPr>
+        <w:spacing w:after="0"/>
+        <w:jc w:val="both"/>
+        <w:rPr>
+          <w:rFonts w:ascii="Arial" w:hAnsi="Arial" w:cs="Arial"/>
+          <w:sz w:val="24"/>
+          <w:szCs w:val="24"/>
+          <w:lang w:val="es-CR"/>
+        </w:rPr>
+      </w:pPr>
+      <w:r>
+        <w:rPr>
+          <w:rFonts w:ascii="Arial" w:hAnsi="Arial" w:cs="Arial"/>
+          <w:sz w:val="24"/>
+          <w:szCs w:val="24"/>
+          <w:lang w:val="es-CR"/>
+        </w:rPr>
+        <w:t xml:space="preserve">El siguiente paso que le dio forma a la Web 2.0 fue la creación de aplicaciones como Ajax, acrónimo de </w:t>
+      </w:r>
+      <w:proofErr w:type="spellStart"/>
+      <w:r>
+        <w:rPr>
+          <w:rFonts w:ascii="Arial" w:hAnsi="Arial" w:cs="Arial"/>
+          <w:sz w:val="24"/>
+          <w:szCs w:val="24"/>
+          <w:lang w:val="es-CR"/>
+        </w:rPr>
+        <w:t>Asynchronous</w:t>
+      </w:r>
+      <w:proofErr w:type="spellEnd"/>
+      <w:r>
+        <w:rPr>
+          <w:rFonts w:ascii="Arial" w:hAnsi="Arial" w:cs="Arial"/>
+          <w:sz w:val="24"/>
+          <w:szCs w:val="24"/>
+          <w:lang w:val="es-CR"/>
+        </w:rPr>
+        <w:t xml:space="preserve"> JavaScript And XML (JavaScript asíncrono y XML), que es una técnica de desarrollo web para crear aplicaciones interactivas o RIA (</w:t>
+      </w:r>
+      <w:proofErr w:type="spellStart"/>
+      <w:r>
+        <w:rPr>
+          <w:rFonts w:ascii="Arial" w:hAnsi="Arial" w:cs="Arial"/>
+          <w:sz w:val="24"/>
+          <w:szCs w:val="24"/>
+          <w:lang w:val="es-CR"/>
+        </w:rPr>
+        <w:t>Rich</w:t>
+      </w:r>
+      <w:proofErr w:type="spellEnd"/>
+      <w:r>
+        <w:rPr>
+          <w:rFonts w:ascii="Arial" w:hAnsi="Arial" w:cs="Arial"/>
+          <w:sz w:val="24"/>
+          <w:szCs w:val="24"/>
+          <w:lang w:val="es-CR"/>
+        </w:rPr>
+        <w:t xml:space="preserve"> Internet </w:t>
+      </w:r>
+      <w:proofErr w:type="spellStart"/>
+      <w:r>
+        <w:rPr>
+          <w:rFonts w:ascii="Arial" w:hAnsi="Arial" w:cs="Arial"/>
+          <w:sz w:val="24"/>
+          <w:szCs w:val="24"/>
+          <w:lang w:val="es-CR"/>
+        </w:rPr>
+        <w:t>Applications</w:t>
+      </w:r>
+      <w:proofErr w:type="spellEnd"/>
+      <w:r>
+        <w:rPr>
+          <w:rFonts w:ascii="Arial" w:hAnsi="Arial" w:cs="Arial"/>
+          <w:sz w:val="24"/>
+          <w:szCs w:val="24"/>
+          <w:lang w:val="es-CR"/>
+        </w:rPr>
+        <w:t>).</w:t>
+      </w:r>
+    </w:p>
+    <w:p>
+      <w:pPr>
+        <w:spacing w:after="0"/>
+        <w:jc w:val="both"/>
+        <w:rPr>
+          <w:rFonts w:ascii="Arial" w:hAnsi="Arial" w:cs="Arial"/>
+          <w:sz w:val="24"/>
+          <w:szCs w:val="24"/>
+          <w:lang w:val="es-CR"/>
+        </w:rPr>
+      </w:pPr>
+      <w:r>
+        <w:rPr>
+          <w:rFonts w:ascii="Arial" w:hAnsi="Arial" w:cs="Arial"/>
+          <w:sz w:val="24"/>
+          <w:szCs w:val="24"/>
+          <w:lang w:val="es-CR"/>
+        </w:rPr>
+        <w:br/>
+        <w:t>Estas aplicaciones se ejecutan en el ordenador del visitante, es decir, en el navegador de los usuarios, mientras se mantiene la comunicación con el servidor en un segundo plano.</w:t>
+      </w:r>
+    </w:p>
+    <w:p>
+      <w:pPr>
+        <w:pStyle w:val="NormalWeb"/>
+        <w:spacing w:before="0" w:beforeAutospacing="0" w:after="0" w:afterAutospacing="0"/>
+        <w:jc w:val="both"/>
+        <w:rPr>
+          <w:rStyle w:val="Strong"/>
+          <w:rFonts w:ascii="Arial" w:hAnsi="Arial" w:cs="Arial"/>
+          <w:lang w:val="es-CR"/>
+        </w:rPr>
+      </w:pPr>
+      <w:r>
+        <w:rPr>
+          <w:rFonts w:ascii="Arial" w:hAnsi="Arial" w:cs="Arial"/>
+          <w:lang w:val="es-CR"/>
+        </w:rPr>
+        <w:br/>
+        <w:t xml:space="preserve">De esta forma es posible realizar cambios sobre las páginas sin necesidad de recargarlas, lo que significa </w:t>
+      </w:r>
+      <w:r>
+        <w:rPr>
+          <w:rStyle w:val="Strong"/>
+          <w:rFonts w:ascii="Arial" w:hAnsi="Arial" w:cs="Arial"/>
+          <w:lang w:val="es-CR"/>
+        </w:rPr>
+        <w:t>aumentar la interactividad, velocidad y usabilidad en las aplicaciones.</w:t>
+      </w:r>
+    </w:p>
+    <w:p>
+      <w:pPr>
+        <w:pStyle w:val="NormalWeb"/>
+        <w:spacing w:before="0" w:beforeAutospacing="0" w:after="0" w:afterAutospacing="0"/>
+        <w:jc w:val="both"/>
+        <w:rPr>
+          <w:rFonts w:ascii="Arial" w:hAnsi="Arial" w:cs="Arial"/>
+          <w:lang w:val="es-CR"/>
+        </w:rPr>
+      </w:pPr>
+    </w:p>
+    <w:p>
+      <w:pPr>
+        <w:spacing w:after="0"/>
+        <w:jc w:val="both"/>
+        <w:rPr>
+          <w:rFonts w:ascii="Arial" w:hAnsi="Arial" w:cs="Arial"/>
+          <w:sz w:val="24"/>
+          <w:szCs w:val="24"/>
+          <w:lang w:val="es-CR"/>
+        </w:rPr>
+      </w:pPr>
+      <w:r>
+        <w:rPr>
+          <w:rFonts w:ascii="Arial" w:hAnsi="Arial" w:cs="Arial"/>
+          <w:sz w:val="24"/>
+          <w:szCs w:val="24"/>
+          <w:lang w:val="es-CR"/>
+        </w:rPr>
+        <w:t xml:space="preserve">Paralelamente surgió la necesidad de que las personas y las comunidades hicieran público su conocimiento, de esta manera surgieron los blogs y los sitios web independientes que no estaban asociados a ninguna organización en particular. Los blogs trajeron consigo un cambio en el modelo tradicional publicitario, en el que las empresas podían pasar por alto a las agencias publicitarias y contactar directamente a los clientes. </w:t>
+      </w:r>
+    </w:p>
+    <w:p>
+      <w:pPr>
+        <w:jc w:val="center"/>
+        <w:rPr>
+          <w:rFonts w:ascii="Arial" w:hAnsi="Arial" w:cs="Arial"/>
+          <w:sz w:val="24"/>
+          <w:szCs w:val="24"/>
+        </w:rPr>
+      </w:pPr>
+      <w:r>
+        <w:rPr>
+          <w:rFonts w:ascii="Arial" w:hAnsi="Arial" w:cs="Arial"/>
+          <w:noProof/>
+          <w:sz w:val="24"/>
+          <w:szCs w:val="24"/>
+        </w:rPr>
+        <w:drawing>
+          <wp:inline distT="0" distB="0" distL="0" distR="0" wp14:anchorId="3902114A" wp14:editId="7B5B7D53">
+            <wp:extent cx="3397250" cy="1132417"/>
+            <wp:effectExtent l="0" t="0" r="0" b="0"/>
+            <wp:docPr id="2" name="Picture 2"/>
+            <wp:cNvGraphicFramePr>
+              <a:graphicFrameLocks xmlns:a="http://schemas.openxmlformats.org/drawingml/2006/main" noChangeAspect="1"/>
+            </wp:cNvGraphicFramePr>
+            <a:graphic xmlns:a="http://schemas.openxmlformats.org/drawingml/2006/main">
+              <a:graphicData uri="http://schemas.openxmlformats.org/drawingml/2006/picture">
+                <pic:pic xmlns:pic="http://schemas.openxmlformats.org/drawingml/2006/picture">
+                  <pic:nvPicPr>
+                    <pic:cNvPr id="0" name="Picture 4"/>
+                    <pic:cNvPicPr>
+                      <a:picLocks noChangeAspect="1" noChangeArrowheads="1"/>
+                    </pic:cNvPicPr>
+                  </pic:nvPicPr>
+                  <pic:blipFill>
+                    <a:blip r:embed="rId10" cstate="print">
+                      <a:extLst>
+                        <a:ext uri="{28A0092B-C50C-407E-A947-70E740481C1C}">
+                          <a14:useLocalDpi xmlns:a14="http://schemas.microsoft.com/office/drawing/2010/main" val="0"/>
+                        </a:ext>
+                      </a:extLst>
+                    </a:blip>
+                    <a:srcRect/>
+                    <a:stretch>
+                      <a:fillRect/>
+                    </a:stretch>
+                  </pic:blipFill>
+                  <pic:spPr bwMode="auto">
+                    <a:xfrm>
+                      <a:off x="0" y="0"/>
+                      <a:ext cx="3409957" cy="1136653"/>
+                    </a:xfrm>
+                    <a:prstGeom prst="rect">
+                      <a:avLst/>
+                    </a:prstGeom>
+                    <a:noFill/>
+                    <a:ln>
+                      <a:noFill/>
+                    </a:ln>
+                  </pic:spPr>
+                </pic:pic>
+              </a:graphicData>
+            </a:graphic>
+          </wp:inline>
+        </w:drawing>
+      </w:r>
+    </w:p>
+    <w:p>
+      <w:pPr>
+        <w:pStyle w:val="NormalWeb"/>
+        <w:spacing w:before="0" w:beforeAutospacing="0" w:after="0" w:afterAutospacing="0"/>
+        <w:jc w:val="both"/>
+        <w:rPr>
+          <w:rFonts w:ascii="Arial" w:hAnsi="Arial" w:cs="Arial"/>
+          <w:lang w:val="es-CR"/>
+        </w:rPr>
+      </w:pPr>
+      <w:r>
+        <w:rPr>
+          <w:rStyle w:val="Strong"/>
+          <w:rFonts w:ascii="Arial" w:hAnsi="Arial" w:cs="Arial"/>
+          <w:lang w:val="es-CR"/>
+        </w:rPr>
+        <w:t>El Nacimiento de los CMS</w:t>
+      </w:r>
+    </w:p>
+    <w:p>
+      <w:pPr>
+        <w:pStyle w:val="NormalWeb"/>
+        <w:spacing w:before="0" w:beforeAutospacing="0" w:after="0" w:afterAutospacing="0"/>
+        <w:jc w:val="both"/>
+        <w:rPr>
+          <w:rFonts w:ascii="Arial" w:hAnsi="Arial" w:cs="Arial"/>
+          <w:lang w:val="es-CR"/>
+        </w:rPr>
+      </w:pPr>
+      <w:r>
+        <w:rPr>
+          <w:rFonts w:ascii="Arial" w:hAnsi="Arial" w:cs="Arial"/>
+          <w:lang w:val="es-CR"/>
+        </w:rPr>
+        <w:br/>
+        <w:t xml:space="preserve">En 1995 el sitio de noticias tecnológicas </w:t>
+      </w:r>
+      <w:hyperlink r:id="rId11" w:tgtFrame="_blank" w:history="1">
         <w:r>
           <w:rPr>
-            <w:rFonts w:ascii="Arial" w:eastAsia="Times New Roman" w:hAnsi="Arial" w:cs="Arial"/>
-            <w:sz w:val="24"/>
-            <w:szCs w:val="24"/>
+            <w:rStyle w:val="Hyperlink"/>
+            <w:rFonts w:ascii="Arial" w:hAnsi="Arial" w:cs="Arial"/>
             <w:lang w:val="es-CR"/>
           </w:rPr>
-          <w:t>Definición</w:t>
-        </w:r>
-        <w:proofErr w:type="spellEnd"/>
-        <w:r>
-          <w:rPr>
-            <w:rFonts w:ascii="Arial" w:eastAsia="Times New Roman" w:hAnsi="Arial" w:cs="Arial"/>
-            <w:sz w:val="24"/>
-            <w:szCs w:val="24"/>
-            <w:lang w:val="es-CR"/>
-          </w:rPr>
-          <w:t xml:space="preserve"> de CMS</w:t>
+          <w:t>CNET</w:t>
         </w:r>
       </w:hyperlink>
-    </w:p>
-    <w:p>
-      <w:pPr>
+      <w:r>
+        <w:rPr>
+          <w:rFonts w:ascii="Arial" w:hAnsi="Arial" w:cs="Arial"/>
+          <w:lang w:val="es-CR"/>
+        </w:rPr>
+        <w:t xml:space="preserve"> creó su sistema de administración de documentos y publicación, en el que varios reporteros y escritores podían montar noticias en tiempo real sin la necesidad de requerir el apoyo de un programador, lo que se considera como el </w:t>
+      </w:r>
+      <w:r>
+        <w:rPr>
+          <w:rStyle w:val="Strong"/>
+          <w:rFonts w:ascii="Arial" w:hAnsi="Arial" w:cs="Arial"/>
+          <w:lang w:val="es-CR"/>
+        </w:rPr>
+        <w:t>primer sistema CMS.</w:t>
+      </w:r>
+      <w:r>
+        <w:rPr>
+          <w:rFonts w:ascii="Arial" w:hAnsi="Arial" w:cs="Arial"/>
+          <w:lang w:val="es-CR"/>
+        </w:rPr>
+        <w:t xml:space="preserve"> Creó, para ese efecto, una compañía llamada </w:t>
+      </w:r>
+      <w:proofErr w:type="spellStart"/>
+      <w:r>
+        <w:rPr>
+          <w:rStyle w:val="Strong"/>
+          <w:rFonts w:ascii="Arial" w:hAnsi="Arial" w:cs="Arial"/>
+          <w:lang w:val="es-CR"/>
+        </w:rPr>
+        <w:t>Vignette</w:t>
+      </w:r>
+      <w:proofErr w:type="spellEnd"/>
+      <w:r>
+        <w:rPr>
+          <w:rFonts w:ascii="Arial" w:hAnsi="Arial" w:cs="Arial"/>
+          <w:lang w:val="es-CR"/>
+        </w:rPr>
+        <w:t xml:space="preserve"> que se convirtió en pionera de los sistemas de administración de contenidos comerciales.</w:t>
+      </w:r>
+    </w:p>
+    <w:p>
+      <w:pPr>
+        <w:pStyle w:val="NormalWeb"/>
+        <w:jc w:val="both"/>
+        <w:rPr>
+          <w:rFonts w:ascii="Arial" w:hAnsi="Arial" w:cs="Arial"/>
+          <w:lang w:val="es-CR"/>
+        </w:rPr>
+      </w:pPr>
+      <w:r>
+        <w:rPr>
+          <w:rFonts w:ascii="Arial" w:hAnsi="Arial" w:cs="Arial"/>
+          <w:lang w:val="es-CR"/>
+        </w:rPr>
+        <w:br/>
+        <w:t xml:space="preserve">En los comienzos del Internet, los documentos eran convertidos a HTML manualmente y luego hacía falta un número de programas complejos para crear el contenido, haciendo que se necesitaran programadores muy especializados para realizar pequeños cambios. Sin embargo, la llegada de </w:t>
+      </w:r>
+      <w:proofErr w:type="spellStart"/>
+      <w:r>
+        <w:rPr>
+          <w:rFonts w:ascii="Arial" w:hAnsi="Arial" w:cs="Arial"/>
+          <w:lang w:val="es-CR"/>
+        </w:rPr>
+        <w:t>Vignette</w:t>
+      </w:r>
+      <w:proofErr w:type="spellEnd"/>
+      <w:r>
+        <w:rPr>
+          <w:rFonts w:ascii="Arial" w:hAnsi="Arial" w:cs="Arial"/>
+          <w:lang w:val="es-CR"/>
+        </w:rPr>
+        <w:t xml:space="preserve"> creó un esquema de interfaz amigable que enmascaraba este tipo de procesos complejos y </w:t>
+      </w:r>
+      <w:r>
+        <w:rPr>
+          <w:rFonts w:ascii="Arial" w:hAnsi="Arial" w:cs="Arial"/>
+          <w:lang w:val="es-CR"/>
+        </w:rPr>
+        <w:t>les</w:t>
+      </w:r>
+      <w:r>
+        <w:rPr>
+          <w:rFonts w:ascii="Arial" w:hAnsi="Arial" w:cs="Arial"/>
+          <w:lang w:val="es-CR"/>
+        </w:rPr>
+        <w:t xml:space="preserve"> permitía a sus usuarios realizar </w:t>
+      </w:r>
+      <w:r>
+        <w:rPr>
+          <w:rFonts w:ascii="Arial" w:hAnsi="Arial" w:cs="Arial"/>
+          <w:lang w:val="es-CR"/>
+        </w:rPr>
+        <w:lastRenderedPageBreak/>
+        <w:t>cambios al sitio de manera rápida y sencilla. La evolución de Internet hacia sitios con más contenido y la altísima participación de visitantes, aceleró el nacimiento de productos más especializados y amigables.</w:t>
+      </w:r>
+    </w:p>
+    <w:p>
+      <w:pPr>
+        <w:pStyle w:val="NormalWeb"/>
+        <w:jc w:val="both"/>
+        <w:rPr>
+          <w:rFonts w:ascii="Arial" w:hAnsi="Arial" w:cs="Arial"/>
+          <w:lang w:val="es-CR"/>
+        </w:rPr>
+      </w:pPr>
+      <w:r>
+        <w:rPr>
+          <w:rFonts w:ascii="Arial" w:hAnsi="Arial" w:cs="Arial"/>
+          <w:lang w:val="es-CR"/>
+        </w:rPr>
+        <w:t xml:space="preserve">En ese contexto podemos encontrar CMS más completos y globales, destacando la primera versión oficial del hoy famoso </w:t>
+      </w:r>
+      <w:r>
+        <w:rPr>
+          <w:rStyle w:val="Strong"/>
+          <w:rFonts w:ascii="Arial" w:hAnsi="Arial" w:cs="Arial"/>
+          <w:lang w:val="es-CR"/>
+        </w:rPr>
+        <w:t>WordPress</w:t>
+      </w:r>
+      <w:r>
+        <w:rPr>
+          <w:rFonts w:ascii="Arial" w:hAnsi="Arial" w:cs="Arial"/>
+          <w:lang w:val="es-CR"/>
+        </w:rPr>
+        <w:t xml:space="preserve"> lanzado en enero del año 2004, </w:t>
+      </w:r>
+      <w:proofErr w:type="spellStart"/>
+      <w:r>
+        <w:rPr>
+          <w:rStyle w:val="Strong"/>
+          <w:rFonts w:ascii="Arial" w:hAnsi="Arial" w:cs="Arial"/>
+          <w:lang w:val="es-CR"/>
+        </w:rPr>
+        <w:t>Textpattern</w:t>
+      </w:r>
+      <w:proofErr w:type="spellEnd"/>
+      <w:r>
+        <w:rPr>
+          <w:rStyle w:val="Strong"/>
+          <w:rFonts w:ascii="Arial" w:hAnsi="Arial" w:cs="Arial"/>
+          <w:lang w:val="es-CR"/>
+        </w:rPr>
+        <w:t xml:space="preserve"> </w:t>
+      </w:r>
+      <w:r>
+        <w:rPr>
+          <w:rFonts w:ascii="Arial" w:hAnsi="Arial" w:cs="Arial"/>
+          <w:lang w:val="es-CR"/>
+        </w:rPr>
+        <w:t xml:space="preserve">(otro CMS de código abierto escrito en PHP y una base de datos MySQL), y en septiembre del 2005 el también muy popular </w:t>
+      </w:r>
+      <w:r>
+        <w:rPr>
+          <w:rStyle w:val="Strong"/>
+          <w:rFonts w:ascii="Arial" w:hAnsi="Arial" w:cs="Arial"/>
+          <w:lang w:val="es-CR"/>
+        </w:rPr>
+        <w:t>Joomla 1.0.</w:t>
+      </w:r>
+    </w:p>
+    <w:p>
+      <w:pPr>
+        <w:pStyle w:val="NormalWeb"/>
+        <w:jc w:val="both"/>
+        <w:rPr>
+          <w:rFonts w:ascii="Arial" w:hAnsi="Arial" w:cs="Arial"/>
+          <w:lang w:val="es-CR"/>
+        </w:rPr>
+      </w:pPr>
+      <w:r>
+        <w:rPr>
+          <w:rStyle w:val="Strong"/>
+          <w:rFonts w:ascii="Arial" w:hAnsi="Arial" w:cs="Arial"/>
+          <w:lang w:val="es-CR"/>
+        </w:rPr>
+        <w:t>Los CMS crearon un paradigma que cambió los negocios del siglo XXI pues les permitieron dedicar tiempo a su negocio y a sus clientes y no a realizarle mantenimientos y mejoras constantes a su página web.</w:t>
+      </w:r>
+    </w:p>
+    <w:p>
+      <w:pPr>
+        <w:pStyle w:val="ListParagraph"/>
+        <w:numPr>
+          <w:ilvl w:val="1"/>
+          <w:numId w:val="2"/>
+        </w:numPr>
+        <w:spacing w:after="0" w:line="240" w:lineRule="auto"/>
+        <w:jc w:val="both"/>
+        <w:rPr>
+          <w:rFonts w:ascii="Arial" w:eastAsia="Times New Roman" w:hAnsi="Arial" w:cs="Arial"/>
+          <w:sz w:val="24"/>
+          <w:szCs w:val="24"/>
+          <w:lang w:val="es-CR"/>
+        </w:rPr>
+      </w:pPr>
+      <w:r>
+        <w:rPr>
+          <w:rFonts w:ascii="Arial" w:eastAsia="Times New Roman" w:hAnsi="Arial" w:cs="Arial"/>
+          <w:sz w:val="24"/>
+          <w:szCs w:val="24"/>
+          <w:lang w:val="es-CR"/>
+        </w:rPr>
+        <w:t>Actividad 2</w:t>
+      </w:r>
+    </w:p>
+    <w:p>
+      <w:pPr>
+        <w:spacing w:after="0" w:line="240" w:lineRule="auto"/>
+        <w:jc w:val="both"/>
+        <w:rPr>
+          <w:rFonts w:ascii="Arial" w:eastAsia="Times New Roman" w:hAnsi="Arial" w:cs="Arial"/>
+          <w:sz w:val="24"/>
+          <w:szCs w:val="24"/>
+          <w:lang w:val="es-CR"/>
+        </w:rPr>
+      </w:pPr>
+    </w:p>
+    <w:p>
+      <w:pPr>
+        <w:spacing w:after="0" w:line="240" w:lineRule="auto"/>
+        <w:ind w:left="720"/>
+        <w:jc w:val="both"/>
+        <w:rPr>
+          <w:rFonts w:ascii="Arial" w:eastAsia="Times New Roman" w:hAnsi="Arial" w:cs="Arial"/>
+          <w:b/>
+          <w:bCs/>
+          <w:sz w:val="24"/>
+          <w:szCs w:val="24"/>
+          <w:lang w:val="es-CR"/>
+        </w:rPr>
+      </w:pPr>
+      <w:r>
+        <w:rPr>
+          <w:rFonts w:ascii="Arial" w:eastAsia="Times New Roman" w:hAnsi="Arial" w:cs="Arial"/>
+          <w:b/>
+          <w:bCs/>
+          <w:sz w:val="24"/>
+          <w:szCs w:val="24"/>
+          <w:lang w:val="es-CR"/>
+        </w:rPr>
+        <w:t xml:space="preserve">Tiempo de pensar </w:t>
+      </w:r>
+    </w:p>
+    <w:p>
+      <w:pPr>
+        <w:spacing w:after="0" w:line="240" w:lineRule="auto"/>
+        <w:ind w:left="720"/>
+        <w:jc w:val="both"/>
+        <w:rPr>
+          <w:rFonts w:ascii="Arial" w:eastAsia="Times New Roman" w:hAnsi="Arial" w:cs="Arial"/>
+          <w:sz w:val="24"/>
+          <w:szCs w:val="24"/>
+          <w:lang w:val="es-CR"/>
+        </w:rPr>
+      </w:pPr>
+      <w:r>
+        <w:rPr>
+          <w:rFonts w:ascii="Arial" w:eastAsia="Times New Roman" w:hAnsi="Arial" w:cs="Arial"/>
+          <w:sz w:val="24"/>
+          <w:szCs w:val="24"/>
+          <w:lang w:val="es-CR"/>
+        </w:rPr>
+        <w:t>En esta lección has conocido un fenómeno social que revolucionó la industria de la comunicación y cambió las dinámicas de interacción con el Internet: la Web 2.0.</w:t>
+      </w:r>
+      <w:r>
+        <w:rPr>
+          <w:rFonts w:ascii="Arial" w:eastAsia="Times New Roman" w:hAnsi="Arial" w:cs="Arial"/>
+          <w:sz w:val="24"/>
+          <w:szCs w:val="24"/>
+          <w:lang w:val="es-CR"/>
+        </w:rPr>
+        <w:br/>
+        <w:t>Ahora, te invitamos a realizar la siguiente actividad.</w:t>
+      </w:r>
+      <w:r>
+        <w:rPr>
+          <w:rFonts w:ascii="Arial" w:eastAsia="Times New Roman" w:hAnsi="Arial" w:cs="Arial"/>
+          <w:sz w:val="24"/>
+          <w:szCs w:val="24"/>
+          <w:lang w:val="es-CR"/>
+        </w:rPr>
+        <w:br/>
+      </w:r>
+      <w:r>
+        <w:rPr>
+          <w:rFonts w:ascii="Arial" w:eastAsia="Times New Roman" w:hAnsi="Arial" w:cs="Arial"/>
+          <w:sz w:val="24"/>
+          <w:szCs w:val="24"/>
+          <w:lang w:val="es-CR"/>
+        </w:rPr>
+        <w:br/>
+        <w:t>Instrucción:</w:t>
+      </w:r>
+      <w:r>
+        <w:rPr>
+          <w:rFonts w:ascii="Arial" w:eastAsia="Times New Roman" w:hAnsi="Arial" w:cs="Arial"/>
+          <w:sz w:val="24"/>
+          <w:szCs w:val="24"/>
+          <w:lang w:val="es-CR"/>
+        </w:rPr>
+        <w:br/>
+      </w:r>
+      <w:r>
+        <w:rPr>
+          <w:rFonts w:ascii="Arial" w:eastAsia="Times New Roman" w:hAnsi="Arial" w:cs="Arial"/>
+          <w:sz w:val="24"/>
+          <w:szCs w:val="24"/>
+          <w:lang w:val="es-CR"/>
+        </w:rPr>
+        <w:br/>
+        <w:t>De las siguientes afirmaciones determina cuáles son verdaderas y selecciona la opción de respuesta que corresponda.</w:t>
+      </w:r>
+    </w:p>
+    <w:p>
+      <w:pPr>
+        <w:spacing w:after="0" w:line="240" w:lineRule="auto"/>
+        <w:ind w:left="720"/>
+        <w:jc w:val="both"/>
+        <w:rPr>
+          <w:rFonts w:ascii="Arial" w:eastAsia="Times New Roman" w:hAnsi="Arial" w:cs="Arial"/>
+          <w:sz w:val="24"/>
+          <w:szCs w:val="24"/>
+          <w:lang w:val="es-CR"/>
+        </w:rPr>
+      </w:pPr>
+    </w:p>
+    <w:p>
+      <w:pPr>
+        <w:pStyle w:val="Heading4"/>
+        <w:keepNext w:val="0"/>
+        <w:keepLines w:val="0"/>
+        <w:numPr>
+          <w:ilvl w:val="0"/>
+          <w:numId w:val="8"/>
+        </w:numPr>
+        <w:spacing w:before="0" w:line="240" w:lineRule="auto"/>
+        <w:rPr>
+          <w:rFonts w:ascii="Arial" w:hAnsi="Arial" w:cs="Arial"/>
+          <w:i w:val="0"/>
+          <w:iCs w:val="0"/>
+          <w:color w:val="000000" w:themeColor="text1"/>
+          <w:sz w:val="24"/>
+          <w:szCs w:val="24"/>
+          <w:lang w:val="es-CR"/>
+        </w:rPr>
+      </w:pPr>
+      <w:r>
+        <w:rPr>
+          <w:rFonts w:ascii="Arial" w:hAnsi="Arial" w:cs="Arial"/>
+          <w:i w:val="0"/>
+          <w:iCs w:val="0"/>
+          <w:color w:val="000000" w:themeColor="text1"/>
+          <w:sz w:val="24"/>
+          <w:szCs w:val="24"/>
+          <w:lang w:val="es-CR"/>
+        </w:rPr>
+        <w:t>En los años 80´s, el hecho de que las empresas contarán con un espacio en la Web 1.0 hacía que su precio en las acciones de la bolsa aumentará.</w:t>
+      </w:r>
+    </w:p>
+    <w:p>
+      <w:pPr>
+        <w:pStyle w:val="Heading4"/>
+        <w:keepNext w:val="0"/>
+        <w:keepLines w:val="0"/>
+        <w:numPr>
+          <w:ilvl w:val="0"/>
+          <w:numId w:val="8"/>
+        </w:numPr>
+        <w:spacing w:before="0" w:line="240" w:lineRule="auto"/>
+        <w:rPr>
+          <w:rFonts w:ascii="Arial" w:hAnsi="Arial" w:cs="Arial"/>
+          <w:i w:val="0"/>
+          <w:iCs w:val="0"/>
+          <w:color w:val="000000" w:themeColor="text1"/>
+          <w:sz w:val="24"/>
+          <w:szCs w:val="24"/>
+          <w:lang w:val="es-CR"/>
+        </w:rPr>
+      </w:pPr>
+      <w:r>
+        <w:rPr>
+          <w:rFonts w:ascii="Arial" w:hAnsi="Arial" w:cs="Arial"/>
+          <w:i w:val="0"/>
+          <w:iCs w:val="0"/>
+          <w:color w:val="000000" w:themeColor="text1"/>
+          <w:sz w:val="24"/>
+          <w:szCs w:val="24"/>
+          <w:lang w:val="es-CR"/>
+        </w:rPr>
+        <w:t>Hasta los 90’s los contenidos propios de Internet e Intranet eran rígidos e incapaces de manejar grandes cantidades de información de modo rápido e interactivo.</w:t>
+      </w:r>
+    </w:p>
+    <w:p>
+      <w:pPr>
+        <w:pStyle w:val="Heading4"/>
+        <w:keepNext w:val="0"/>
+        <w:keepLines w:val="0"/>
+        <w:numPr>
+          <w:ilvl w:val="0"/>
+          <w:numId w:val="8"/>
+        </w:numPr>
+        <w:spacing w:before="0" w:line="240" w:lineRule="auto"/>
+        <w:rPr>
+          <w:rFonts w:ascii="Arial" w:hAnsi="Arial" w:cs="Arial"/>
+          <w:i w:val="0"/>
+          <w:iCs w:val="0"/>
+          <w:color w:val="000000" w:themeColor="text1"/>
+          <w:sz w:val="24"/>
+          <w:szCs w:val="24"/>
+          <w:lang w:val="es-CR"/>
+        </w:rPr>
+      </w:pPr>
+      <w:r>
+        <w:rPr>
+          <w:rFonts w:ascii="Arial" w:hAnsi="Arial" w:cs="Arial"/>
+          <w:i w:val="0"/>
+          <w:iCs w:val="0"/>
+          <w:color w:val="000000" w:themeColor="text1"/>
+          <w:sz w:val="24"/>
+          <w:szCs w:val="24"/>
+          <w:lang w:val="es-CR"/>
+        </w:rPr>
+        <w:t>La Web 2.0 les permitió a los usuarios interactuar con otros usuarios, producir su propio contenido y lo compartirlo.</w:t>
+      </w:r>
+    </w:p>
+    <w:p>
+      <w:pPr>
+        <w:pStyle w:val="Heading4"/>
+        <w:keepNext w:val="0"/>
+        <w:keepLines w:val="0"/>
+        <w:numPr>
+          <w:ilvl w:val="0"/>
+          <w:numId w:val="8"/>
+        </w:numPr>
+        <w:spacing w:before="0" w:line="240" w:lineRule="auto"/>
+        <w:rPr>
+          <w:rFonts w:ascii="Arial" w:hAnsi="Arial" w:cs="Arial"/>
+          <w:i w:val="0"/>
+          <w:iCs w:val="0"/>
+          <w:color w:val="000000" w:themeColor="text1"/>
+          <w:sz w:val="24"/>
+          <w:szCs w:val="24"/>
+          <w:lang w:val="es-CR"/>
+        </w:rPr>
+      </w:pPr>
+      <w:r>
+        <w:rPr>
+          <w:rFonts w:ascii="Arial" w:hAnsi="Arial" w:cs="Arial"/>
+          <w:i w:val="0"/>
+          <w:iCs w:val="0"/>
+          <w:color w:val="000000" w:themeColor="text1"/>
+          <w:sz w:val="24"/>
+          <w:szCs w:val="24"/>
+          <w:lang w:val="es-CR"/>
+        </w:rPr>
+        <w:t>En los comienzos del Internet, los documentos eran convertidos a HTML manualmente y luego hacía falta un número de programas complejos para crear el contenido, haciendo que se necesitaran programadores muy especializados para realizar pequeños cambios.</w:t>
+      </w:r>
+    </w:p>
+    <w:p>
+      <w:pPr>
+        <w:pStyle w:val="Heading4"/>
+        <w:keepNext w:val="0"/>
+        <w:keepLines w:val="0"/>
+        <w:numPr>
+          <w:ilvl w:val="0"/>
+          <w:numId w:val="8"/>
+        </w:numPr>
+        <w:spacing w:before="0" w:line="240" w:lineRule="auto"/>
+        <w:rPr>
+          <w:rFonts w:ascii="Arial" w:hAnsi="Arial" w:cs="Arial"/>
+          <w:i w:val="0"/>
+          <w:iCs w:val="0"/>
+          <w:color w:val="000000" w:themeColor="text1"/>
+          <w:sz w:val="24"/>
+          <w:szCs w:val="24"/>
+          <w:lang w:val="es-CR"/>
+        </w:rPr>
+      </w:pPr>
+      <w:r>
+        <w:rPr>
+          <w:rFonts w:ascii="Arial" w:hAnsi="Arial" w:cs="Arial"/>
+          <w:i w:val="0"/>
+          <w:iCs w:val="0"/>
+          <w:color w:val="000000" w:themeColor="text1"/>
+          <w:sz w:val="24"/>
+          <w:szCs w:val="24"/>
+          <w:lang w:val="es-CR"/>
+        </w:rPr>
+        <w:t>Al principio, desde el inicio de la década de los 70s, nació el Internet público, cuando se creó una red de servidores independientes a las de los servidores militares de Estados Unidos.</w:t>
+      </w:r>
+    </w:p>
+    <w:p>
+      <w:pPr>
+        <w:spacing w:after="0" w:line="240" w:lineRule="auto"/>
+        <w:jc w:val="both"/>
+        <w:rPr>
+          <w:rFonts w:ascii="Arial" w:eastAsia="Times New Roman" w:hAnsi="Arial" w:cs="Arial"/>
+          <w:sz w:val="24"/>
+          <w:szCs w:val="24"/>
+          <w:lang w:val="es-CR"/>
+        </w:rPr>
+      </w:pPr>
+    </w:p>
+    <w:p>
+      <w:pPr>
+        <w:spacing w:after="0" w:line="240" w:lineRule="auto"/>
+        <w:ind w:left="720"/>
+        <w:jc w:val="both"/>
+        <w:rPr>
+          <w:rFonts w:ascii="Arial" w:eastAsia="Times New Roman" w:hAnsi="Arial" w:cs="Arial"/>
+          <w:sz w:val="24"/>
+          <w:szCs w:val="24"/>
+          <w:lang w:val="es-CR"/>
+        </w:rPr>
+      </w:pPr>
+      <w:r>
+        <w:rPr>
+          <w:noProof/>
+        </w:rPr>
+        <w:drawing>
+          <wp:inline distT="0" distB="0" distL="0" distR="0" wp14:anchorId="23D87EE6" wp14:editId="68272B2B">
+            <wp:extent cx="5943600" cy="1134110"/>
+            <wp:effectExtent l="0" t="0" r="0" b="8890"/>
+            <wp:docPr id="5" name="Picture 5"/>
+            <wp:cNvGraphicFramePr>
+              <a:graphicFrameLocks xmlns:a="http://schemas.openxmlformats.org/drawingml/2006/main" noChangeAspect="1"/>
+            </wp:cNvGraphicFramePr>
+            <a:graphic xmlns:a="http://schemas.openxmlformats.org/drawingml/2006/main">
+              <a:graphicData uri="http://schemas.openxmlformats.org/drawingml/2006/picture">
+                <pic:pic xmlns:pic="http://schemas.openxmlformats.org/drawingml/2006/picture">
+                  <pic:nvPicPr>
+                    <pic:cNvPr id="1" name=""/>
+                    <pic:cNvPicPr/>
+                  </pic:nvPicPr>
+                  <pic:blipFill>
+                    <a:blip r:embed="rId12"/>
+                    <a:stretch>
+                      <a:fillRect/>
+                    </a:stretch>
+                  </pic:blipFill>
+                  <pic:spPr>
+                    <a:xfrm>
+                      <a:off x="0" y="0"/>
+                      <a:ext cx="5943600" cy="1134110"/>
+                    </a:xfrm>
+                    <a:prstGeom prst="rect">
+                      <a:avLst/>
+                    </a:prstGeom>
+                  </pic:spPr>
+                </pic:pic>
+              </a:graphicData>
+            </a:graphic>
+          </wp:inline>
+        </w:drawing>
+      </w:r>
+    </w:p>
+    <w:p>
+      <w:pPr>
+        <w:spacing w:after="0" w:line="240" w:lineRule="auto"/>
+        <w:jc w:val="both"/>
+        <w:rPr>
+          <w:rFonts w:ascii="Arial" w:eastAsia="Times New Roman" w:hAnsi="Arial" w:cs="Arial"/>
+          <w:sz w:val="24"/>
+          <w:szCs w:val="24"/>
+          <w:lang w:val="es-CR"/>
+        </w:rPr>
+      </w:pPr>
+    </w:p>
+    <w:p>
+      <w:pPr>
+        <w:pStyle w:val="ListParagraph"/>
+        <w:numPr>
+          <w:ilvl w:val="1"/>
+          <w:numId w:val="2"/>
+        </w:numPr>
+        <w:spacing w:after="0" w:line="240" w:lineRule="auto"/>
+        <w:jc w:val="both"/>
+        <w:rPr>
+          <w:rFonts w:ascii="Arial" w:eastAsia="Times New Roman" w:hAnsi="Arial" w:cs="Arial"/>
+          <w:sz w:val="24"/>
+          <w:szCs w:val="24"/>
+          <w:lang w:val="es-CR"/>
+        </w:rPr>
+      </w:pPr>
+      <w:r>
+        <w:rPr>
+          <w:rFonts w:ascii="Arial" w:eastAsia="Times New Roman" w:hAnsi="Arial" w:cs="Arial"/>
+          <w:sz w:val="24"/>
+          <w:szCs w:val="24"/>
+          <w:lang w:val="es-CR"/>
+        </w:rPr>
+        <w:t>Lectura 2: Cómo funcionan las interfaces gráficas (GUI)</w:t>
+      </w:r>
+    </w:p>
+    <w:p>
+      <w:pPr>
+        <w:pStyle w:val="ListParagraph"/>
+        <w:jc w:val="both"/>
+        <w:rPr>
+          <w:rFonts w:ascii="Arial" w:eastAsia="Times New Roman" w:hAnsi="Arial" w:cs="Arial"/>
+          <w:sz w:val="24"/>
+          <w:szCs w:val="24"/>
+          <w:lang w:val="es-CR"/>
+        </w:rPr>
+      </w:pPr>
+    </w:p>
+    <w:p>
+      <w:pPr>
+        <w:spacing w:after="0" w:line="240" w:lineRule="auto"/>
+        <w:jc w:val="both"/>
+        <w:rPr>
+          <w:rFonts w:ascii="Arial" w:eastAsia="Times New Roman" w:hAnsi="Arial" w:cs="Arial"/>
+          <w:b/>
+          <w:bCs/>
+          <w:sz w:val="24"/>
+          <w:szCs w:val="24"/>
+          <w:lang w:val="es-CR"/>
+        </w:rPr>
+      </w:pPr>
+      <w:r>
+        <w:rPr>
+          <w:rFonts w:ascii="Arial" w:eastAsia="Times New Roman" w:hAnsi="Arial" w:cs="Arial"/>
+          <w:b/>
+          <w:bCs/>
+          <w:sz w:val="24"/>
+          <w:szCs w:val="24"/>
+          <w:lang w:val="es-CR"/>
+        </w:rPr>
+        <w:t>Cómo funcionan las interfaces gráficas (GUI)</w:t>
+      </w:r>
+    </w:p>
+    <w:p>
+      <w:pPr>
+        <w:rPr>
+          <w:rFonts w:ascii="Arial" w:hAnsi="Arial" w:cs="Arial"/>
+          <w:sz w:val="24"/>
+          <w:szCs w:val="24"/>
+        </w:rPr>
+      </w:pPr>
+    </w:p>
+    <w:p>
+      <w:pPr>
+        <w:jc w:val="center"/>
+        <w:rPr>
+          <w:rFonts w:ascii="Arial" w:hAnsi="Arial" w:cs="Arial"/>
+          <w:sz w:val="24"/>
+          <w:szCs w:val="24"/>
+        </w:rPr>
+      </w:pPr>
+      <w:r>
+        <w:rPr>
+          <w:rFonts w:ascii="Arial" w:hAnsi="Arial" w:cs="Arial"/>
+          <w:noProof/>
+          <w:sz w:val="24"/>
+          <w:szCs w:val="24"/>
+        </w:rPr>
+        <w:drawing>
+          <wp:inline distT="0" distB="0" distL="0" distR="0" wp14:anchorId="3E805BBF" wp14:editId="3AFEB1E9">
+            <wp:extent cx="3556000" cy="1185333"/>
+            <wp:effectExtent l="0" t="0" r="6350" b="0"/>
+            <wp:docPr id="7" name="Picture 7"/>
+            <wp:cNvGraphicFramePr>
+              <a:graphicFrameLocks xmlns:a="http://schemas.openxmlformats.org/drawingml/2006/main" noChangeAspect="1"/>
+            </wp:cNvGraphicFramePr>
+            <a:graphic xmlns:a="http://schemas.openxmlformats.org/drawingml/2006/main">
+              <a:graphicData uri="http://schemas.openxmlformats.org/drawingml/2006/picture">
+                <pic:pic xmlns:pic="http://schemas.openxmlformats.org/drawingml/2006/picture">
+                  <pic:nvPicPr>
+                    <pic:cNvPr id="0" name="Picture 12"/>
+                    <pic:cNvPicPr>
+                      <a:picLocks noChangeAspect="1" noChangeArrowheads="1"/>
+                    </pic:cNvPicPr>
+                  </pic:nvPicPr>
+                  <pic:blipFill>
+                    <a:blip r:embed="rId13" cstate="print">
+                      <a:extLst>
+                        <a:ext uri="{28A0092B-C50C-407E-A947-70E740481C1C}">
+                          <a14:useLocalDpi xmlns:a14="http://schemas.microsoft.com/office/drawing/2010/main" val="0"/>
+                        </a:ext>
+                      </a:extLst>
+                    </a:blip>
+                    <a:srcRect/>
+                    <a:stretch>
+                      <a:fillRect/>
+                    </a:stretch>
+                  </pic:blipFill>
+                  <pic:spPr bwMode="auto">
+                    <a:xfrm>
+                      <a:off x="0" y="0"/>
+                      <a:ext cx="3585717" cy="1195239"/>
+                    </a:xfrm>
+                    <a:prstGeom prst="rect">
+                      <a:avLst/>
+                    </a:prstGeom>
+                    <a:noFill/>
+                    <a:ln>
+                      <a:noFill/>
+                    </a:ln>
+                  </pic:spPr>
+                </pic:pic>
+              </a:graphicData>
+            </a:graphic>
+          </wp:inline>
+        </w:drawing>
+      </w:r>
+    </w:p>
+    <w:p>
+      <w:pPr>
+        <w:jc w:val="both"/>
+        <w:rPr>
+          <w:rFonts w:ascii="Arial" w:hAnsi="Arial" w:cs="Arial"/>
+          <w:sz w:val="24"/>
+          <w:szCs w:val="24"/>
+          <w:lang w:val="es-CR"/>
+        </w:rPr>
+      </w:pPr>
+      <w:r>
+        <w:rPr>
+          <w:rStyle w:val="Strong"/>
+          <w:rFonts w:ascii="Arial" w:hAnsi="Arial" w:cs="Arial"/>
+          <w:sz w:val="24"/>
+          <w:szCs w:val="24"/>
+          <w:lang w:val="es-CR"/>
+        </w:rPr>
+        <w:t xml:space="preserve">La interfaz gráfica (GUI), como su nombre lo indica, es un elemento que se enfoca en el lenguaje visual que comunica sus funciones a través de gráficos y áreas interactivas. </w:t>
+      </w:r>
+    </w:p>
+    <w:p>
+      <w:pPr>
+        <w:spacing w:after="240"/>
+        <w:jc w:val="both"/>
+        <w:rPr>
+          <w:rFonts w:ascii="Arial" w:hAnsi="Arial" w:cs="Arial"/>
+          <w:sz w:val="24"/>
+          <w:szCs w:val="24"/>
+          <w:lang w:val="es-CR"/>
+        </w:rPr>
+      </w:pPr>
+      <w:r>
+        <w:rPr>
+          <w:rFonts w:ascii="Arial" w:hAnsi="Arial" w:cs="Arial"/>
+          <w:sz w:val="24"/>
+          <w:szCs w:val="24"/>
+          <w:lang w:val="es-CR"/>
+        </w:rPr>
+        <w:t xml:space="preserve">La forma tradicional de generar códigos de programación es la interfaz de texto o línea de comandos (CLI), en la que los usuarios deben escribir, </w:t>
+      </w:r>
+      <w:proofErr w:type="spellStart"/>
+      <w:r>
+        <w:rPr>
+          <w:rFonts w:ascii="Arial" w:hAnsi="Arial" w:cs="Arial"/>
+          <w:sz w:val="24"/>
+          <w:szCs w:val="24"/>
+          <w:lang w:val="es-CR"/>
+        </w:rPr>
+        <w:t>caracter</w:t>
+      </w:r>
+      <w:proofErr w:type="spellEnd"/>
+      <w:r>
+        <w:rPr>
+          <w:rFonts w:ascii="Arial" w:hAnsi="Arial" w:cs="Arial"/>
+          <w:sz w:val="24"/>
+          <w:szCs w:val="24"/>
+          <w:lang w:val="es-CR"/>
+        </w:rPr>
+        <w:t xml:space="preserve"> por </w:t>
+      </w:r>
+      <w:proofErr w:type="spellStart"/>
+      <w:r>
+        <w:rPr>
+          <w:rFonts w:ascii="Arial" w:hAnsi="Arial" w:cs="Arial"/>
+          <w:sz w:val="24"/>
+          <w:szCs w:val="24"/>
+          <w:lang w:val="es-CR"/>
+        </w:rPr>
+        <w:t>caracter</w:t>
+      </w:r>
+      <w:proofErr w:type="spellEnd"/>
+      <w:r>
+        <w:rPr>
+          <w:rFonts w:ascii="Arial" w:hAnsi="Arial" w:cs="Arial"/>
+          <w:sz w:val="24"/>
+          <w:szCs w:val="24"/>
+          <w:lang w:val="es-CR"/>
+        </w:rPr>
+        <w:t>, el código. A pesar de que las interfaces gráficas son su evolución, esto no significa que aún no se utilicen, ya que son más precisas y permiten una personalización al detalle.</w:t>
+      </w:r>
+      <w:r>
+        <w:rPr>
+          <w:rFonts w:ascii="Arial" w:hAnsi="Arial" w:cs="Arial"/>
+          <w:sz w:val="24"/>
+          <w:szCs w:val="24"/>
+          <w:lang w:val="es-CR"/>
+        </w:rPr>
+        <w:br/>
+      </w:r>
+      <w:r>
+        <w:rPr>
+          <w:rFonts w:ascii="Arial" w:hAnsi="Arial" w:cs="Arial"/>
+          <w:sz w:val="24"/>
+          <w:szCs w:val="24"/>
+          <w:lang w:val="es-CR"/>
+        </w:rPr>
+        <w:br/>
+        <w:t xml:space="preserve">La creación de este tipo de interfaces (GUI y CLI) revolucionó los sitios web porque permiten implementar herramientas de fácil uso, sin la necesidad de tener conocimientos técnicos, como es el caso de los CMS. </w:t>
+      </w:r>
+    </w:p>
+    <w:p>
+      <w:pPr>
+        <w:shd w:val="clear" w:color="auto" w:fill="00ADC2"/>
+        <w:spacing w:after="0"/>
+        <w:jc w:val="both"/>
+        <w:rPr>
+          <w:rFonts w:ascii="Arial" w:hAnsi="Arial" w:cs="Arial"/>
+          <w:sz w:val="24"/>
+          <w:szCs w:val="24"/>
+          <w:lang w:val="es-CR"/>
+        </w:rPr>
+      </w:pPr>
+      <w:r>
+        <w:rPr>
+          <w:rFonts w:ascii="Arial" w:hAnsi="Arial" w:cs="Arial"/>
+          <w:sz w:val="24"/>
+          <w:szCs w:val="24"/>
+          <w:lang w:val="es-CR"/>
+        </w:rPr>
+        <w:t xml:space="preserve">Haciendo la asociación puntual con los CMS, la interfaz de usuario gráfica corresponde al </w:t>
+      </w:r>
+      <w:proofErr w:type="spellStart"/>
+      <w:r>
+        <w:rPr>
+          <w:rFonts w:ascii="Arial" w:hAnsi="Arial" w:cs="Arial"/>
+          <w:sz w:val="24"/>
+          <w:szCs w:val="24"/>
+          <w:lang w:val="es-CR"/>
+        </w:rPr>
+        <w:t>dashboard</w:t>
+      </w:r>
+      <w:proofErr w:type="spellEnd"/>
+      <w:r>
+        <w:rPr>
+          <w:rFonts w:ascii="Arial" w:hAnsi="Arial" w:cs="Arial"/>
+          <w:sz w:val="24"/>
+          <w:szCs w:val="24"/>
+          <w:lang w:val="es-CR"/>
+        </w:rPr>
+        <w:t xml:space="preserve"> y al gestor de contenidos de </w:t>
+      </w:r>
+      <w:proofErr w:type="spellStart"/>
+      <w:r>
+        <w:rPr>
+          <w:rFonts w:ascii="Arial" w:hAnsi="Arial" w:cs="Arial"/>
+          <w:sz w:val="24"/>
+          <w:szCs w:val="24"/>
+          <w:lang w:val="es-CR"/>
+        </w:rPr>
+        <w:t>Wordpress</w:t>
+      </w:r>
+      <w:proofErr w:type="spellEnd"/>
+      <w:r>
+        <w:rPr>
+          <w:rFonts w:ascii="Arial" w:hAnsi="Arial" w:cs="Arial"/>
+          <w:sz w:val="24"/>
+          <w:szCs w:val="24"/>
+          <w:lang w:val="es-CR"/>
+        </w:rPr>
+        <w:t xml:space="preserve">. </w:t>
+      </w:r>
+    </w:p>
+    <w:p>
+      <w:pPr>
+        <w:spacing w:after="240"/>
+        <w:jc w:val="both"/>
+        <w:rPr>
+          <w:rFonts w:ascii="Arial" w:hAnsi="Arial" w:cs="Arial"/>
+          <w:sz w:val="24"/>
+          <w:szCs w:val="24"/>
+          <w:lang w:val="es-CR"/>
+        </w:rPr>
+      </w:pPr>
+      <w:r>
+        <w:rPr>
+          <w:rFonts w:ascii="Arial" w:hAnsi="Arial" w:cs="Arial"/>
+          <w:sz w:val="24"/>
+          <w:szCs w:val="24"/>
+          <w:lang w:val="es-CR"/>
+        </w:rPr>
+        <w:br/>
+        <w:t xml:space="preserve">En tu experiencia notarás que entender y utilizar una interfaz gráfica de usuario es relativamente mucho más sencillo que implementar todas las posibilidades y variables de un lenguaje de programación. Es decir que la interfaz gráfica (GUI) ha disminuido la curva de aprendizaje necesaria para desarrollar un sitio web. A pesar de ser una herramienta que facilita el desarrollo de los sitios web, no todos los desarrolladores la usan como su herramienta principal, ya que en cierta medida su usabilidad está condicionada a la interfaz gráfica. </w:t>
+      </w:r>
+    </w:p>
+    <w:p>
+      <w:pPr>
+        <w:shd w:val="clear" w:color="auto" w:fill="00ADC2"/>
+        <w:spacing w:after="0"/>
+        <w:jc w:val="both"/>
+        <w:rPr>
+          <w:rFonts w:ascii="Arial" w:hAnsi="Arial" w:cs="Arial"/>
+          <w:sz w:val="24"/>
+          <w:szCs w:val="24"/>
+          <w:lang w:val="es-CR"/>
+        </w:rPr>
+      </w:pPr>
+      <w:r>
+        <w:rPr>
+          <w:rFonts w:ascii="Arial" w:hAnsi="Arial" w:cs="Arial"/>
+          <w:sz w:val="24"/>
+          <w:szCs w:val="24"/>
+          <w:lang w:val="es-CR"/>
+        </w:rPr>
+        <w:t xml:space="preserve">Es por esto </w:t>
+      </w:r>
+      <w:proofErr w:type="gramStart"/>
+      <w:r>
+        <w:rPr>
+          <w:rFonts w:ascii="Arial" w:hAnsi="Arial" w:cs="Arial"/>
+          <w:sz w:val="24"/>
+          <w:szCs w:val="24"/>
+          <w:lang w:val="es-CR"/>
+        </w:rPr>
+        <w:t>que</w:t>
+      </w:r>
+      <w:proofErr w:type="gramEnd"/>
+      <w:r>
+        <w:rPr>
+          <w:rFonts w:ascii="Arial" w:hAnsi="Arial" w:cs="Arial"/>
+          <w:sz w:val="24"/>
+          <w:szCs w:val="24"/>
+          <w:lang w:val="es-CR"/>
+        </w:rPr>
+        <w:t xml:space="preserve"> la usabilidad adquiere un nivel de importancia relativamente alto, ya que la buena interacción entre la interfaz y el desarrollador determinan las posibilidades para el diseño del sitio web. </w:t>
+      </w:r>
+    </w:p>
+    <w:p>
+      <w:pPr>
+        <w:spacing w:after="0"/>
+        <w:jc w:val="both"/>
+        <w:rPr>
+          <w:rFonts w:ascii="Arial" w:hAnsi="Arial" w:cs="Arial"/>
+          <w:sz w:val="24"/>
+          <w:szCs w:val="24"/>
+          <w:lang w:val="es-CR"/>
+        </w:rPr>
+      </w:pPr>
+      <w:r>
+        <w:rPr>
+          <w:rFonts w:ascii="Arial" w:hAnsi="Arial" w:cs="Arial"/>
+          <w:sz w:val="24"/>
+          <w:szCs w:val="24"/>
+          <w:lang w:val="es-CR"/>
+        </w:rPr>
+        <w:br/>
+        <w:t xml:space="preserve">Las interfaces se componen de </w:t>
+      </w:r>
+      <w:r>
+        <w:rPr>
+          <w:rStyle w:val="Strong"/>
+          <w:rFonts w:ascii="Arial" w:hAnsi="Arial" w:cs="Arial"/>
+          <w:i/>
+          <w:iCs/>
+          <w:sz w:val="24"/>
+          <w:szCs w:val="24"/>
+          <w:lang w:val="es-CR"/>
+        </w:rPr>
+        <w:t>elementos básicos de interacción:</w:t>
+      </w:r>
+      <w:r>
+        <w:rPr>
+          <w:rFonts w:ascii="Arial" w:hAnsi="Arial" w:cs="Arial"/>
+          <w:sz w:val="24"/>
+          <w:szCs w:val="24"/>
+          <w:lang w:val="es-CR"/>
+        </w:rPr>
+        <w:t xml:space="preserve"> </w:t>
+      </w:r>
+    </w:p>
+    <w:p>
+      <w:pPr>
+        <w:numPr>
+          <w:ilvl w:val="0"/>
+          <w:numId w:val="9"/>
+        </w:numPr>
+        <w:spacing w:after="0" w:line="240" w:lineRule="auto"/>
+        <w:jc w:val="both"/>
+        <w:rPr>
+          <w:rFonts w:ascii="Arial" w:hAnsi="Arial" w:cs="Arial"/>
+          <w:sz w:val="24"/>
+          <w:szCs w:val="24"/>
+          <w:lang w:val="es-CR"/>
+        </w:rPr>
+      </w:pPr>
+      <w:r>
+        <w:rPr>
+          <w:rFonts w:ascii="Arial" w:hAnsi="Arial" w:cs="Arial"/>
+          <w:sz w:val="24"/>
+          <w:szCs w:val="24"/>
+          <w:lang w:val="es-CR"/>
+        </w:rPr>
+        <w:t>Entrada de comandos: botones, menús y desplegables.</w:t>
+      </w:r>
+    </w:p>
+    <w:p>
+      <w:pPr>
+        <w:numPr>
+          <w:ilvl w:val="0"/>
+          <w:numId w:val="9"/>
+        </w:numPr>
+        <w:spacing w:after="0" w:line="240" w:lineRule="auto"/>
+        <w:jc w:val="both"/>
+        <w:rPr>
+          <w:rFonts w:ascii="Arial" w:hAnsi="Arial" w:cs="Arial"/>
+          <w:sz w:val="24"/>
+          <w:szCs w:val="24"/>
+          <w:lang w:val="es-CR"/>
+        </w:rPr>
+      </w:pPr>
+      <w:r>
+        <w:rPr>
+          <w:rFonts w:ascii="Arial" w:hAnsi="Arial" w:cs="Arial"/>
+          <w:sz w:val="24"/>
+          <w:szCs w:val="24"/>
+          <w:lang w:val="es-CR"/>
+        </w:rPr>
+        <w:lastRenderedPageBreak/>
+        <w:t>Entrada y salida de datos: cuadros de texto, barras de desplazamiento y listas desplegables.</w:t>
+      </w:r>
+    </w:p>
+    <w:p>
+      <w:pPr>
+        <w:numPr>
+          <w:ilvl w:val="0"/>
+          <w:numId w:val="9"/>
+        </w:numPr>
+        <w:spacing w:after="0" w:line="240" w:lineRule="auto"/>
+        <w:jc w:val="both"/>
+        <w:rPr>
+          <w:rFonts w:ascii="Arial" w:hAnsi="Arial" w:cs="Arial"/>
+          <w:sz w:val="24"/>
+          <w:szCs w:val="24"/>
+          <w:lang w:val="es-CR"/>
+        </w:rPr>
+      </w:pPr>
+      <w:r>
+        <w:rPr>
+          <w:rFonts w:ascii="Arial" w:hAnsi="Arial" w:cs="Arial"/>
+          <w:sz w:val="24"/>
+          <w:szCs w:val="24"/>
+          <w:lang w:val="es-CR"/>
+        </w:rPr>
+        <w:t xml:space="preserve">Informativos: </w:t>
+      </w:r>
+      <w:r>
+        <w:rPr>
+          <w:rFonts w:ascii="Arial" w:hAnsi="Arial" w:cs="Arial"/>
+          <w:sz w:val="24"/>
+          <w:szCs w:val="24"/>
+          <w:lang w:val="es-CR"/>
+        </w:rPr>
+        <w:t>íconos,</w:t>
+      </w:r>
+      <w:r>
+        <w:rPr>
+          <w:rFonts w:ascii="Arial" w:hAnsi="Arial" w:cs="Arial"/>
+          <w:sz w:val="24"/>
+          <w:szCs w:val="24"/>
+          <w:lang w:val="es-CR"/>
+        </w:rPr>
+        <w:t xml:space="preserve"> barras de estado y globos de ayuda.</w:t>
+      </w:r>
+    </w:p>
+    <w:p>
+      <w:pPr>
+        <w:numPr>
+          <w:ilvl w:val="0"/>
+          <w:numId w:val="9"/>
+        </w:numPr>
+        <w:spacing w:after="0" w:line="240" w:lineRule="auto"/>
+        <w:jc w:val="both"/>
+        <w:rPr>
+          <w:rFonts w:ascii="Arial" w:hAnsi="Arial" w:cs="Arial"/>
+          <w:sz w:val="24"/>
+          <w:szCs w:val="24"/>
+          <w:lang w:val="es-CR"/>
+        </w:rPr>
+      </w:pPr>
+      <w:r>
+        <w:rPr>
+          <w:rFonts w:ascii="Arial" w:hAnsi="Arial" w:cs="Arial"/>
+          <w:sz w:val="24"/>
+          <w:szCs w:val="24"/>
+          <w:lang w:val="es-CR"/>
+        </w:rPr>
+        <w:t>Contenedores: barras de menús, contenedores y pestañas.</w:t>
+      </w:r>
+    </w:p>
+    <w:p>
+      <w:pPr>
+        <w:numPr>
+          <w:ilvl w:val="0"/>
+          <w:numId w:val="9"/>
+        </w:numPr>
+        <w:spacing w:after="0" w:line="240" w:lineRule="auto"/>
+        <w:jc w:val="both"/>
+        <w:rPr>
+          <w:rFonts w:ascii="Arial" w:hAnsi="Arial" w:cs="Arial"/>
+          <w:sz w:val="24"/>
+          <w:szCs w:val="24"/>
+          <w:lang w:val="es-CR"/>
+        </w:rPr>
+      </w:pPr>
+      <w:r>
+        <w:rPr>
+          <w:rFonts w:ascii="Arial" w:hAnsi="Arial" w:cs="Arial"/>
+          <w:sz w:val="24"/>
+          <w:szCs w:val="24"/>
+          <w:lang w:val="es-CR"/>
+        </w:rPr>
+        <w:t xml:space="preserve">De navegación: barra de direcciones e hipervínculos. </w:t>
+      </w:r>
+    </w:p>
+    <w:p>
+      <w:pPr>
+        <w:spacing w:after="0"/>
+        <w:jc w:val="both"/>
+        <w:rPr>
+          <w:rFonts w:ascii="Arial" w:hAnsi="Arial" w:cs="Arial"/>
+          <w:sz w:val="24"/>
+          <w:szCs w:val="24"/>
+          <w:lang w:val="es-CR"/>
+        </w:rPr>
+      </w:pPr>
+      <w:r>
+        <w:rPr>
+          <w:rFonts w:ascii="Arial" w:hAnsi="Arial" w:cs="Arial"/>
+          <w:sz w:val="24"/>
+          <w:szCs w:val="24"/>
+          <w:lang w:val="es-CR"/>
+        </w:rPr>
+        <w:t>Un ejemplo de interfaces de usuario gráficas podrían ser los sistemas operativos, como Windows, Mac, Linux, entre otros, además de software como Windows Office o exploradores de Internet.</w:t>
+      </w:r>
+    </w:p>
+    <w:p>
+      <w:pPr>
+        <w:spacing w:after="0"/>
+        <w:jc w:val="both"/>
+        <w:rPr>
+          <w:rFonts w:ascii="Arial" w:hAnsi="Arial" w:cs="Arial"/>
+          <w:sz w:val="24"/>
+          <w:szCs w:val="24"/>
+          <w:lang w:val="es-CR"/>
+        </w:rPr>
+      </w:pPr>
+    </w:p>
+    <w:p>
+      <w:pPr>
+        <w:shd w:val="clear" w:color="auto" w:fill="00ADC2"/>
+        <w:spacing w:after="0"/>
+        <w:rPr>
+          <w:rFonts w:ascii="Arial" w:hAnsi="Arial" w:cs="Arial"/>
+          <w:sz w:val="24"/>
+          <w:szCs w:val="24"/>
+          <w:lang w:val="es-CR"/>
+        </w:rPr>
+      </w:pPr>
+      <w:r>
+        <w:rPr>
+          <w:rFonts w:ascii="Arial" w:hAnsi="Arial" w:cs="Arial"/>
+          <w:sz w:val="24"/>
+          <w:szCs w:val="24"/>
+          <w:lang w:val="es-CR"/>
+        </w:rPr>
+        <w:t>Como estos son los componentes que tienen contacto con los usuarios, las interfaces también se conocen como “</w:t>
+      </w:r>
+      <w:proofErr w:type="spellStart"/>
+      <w:r>
+        <w:rPr>
+          <w:rFonts w:ascii="Arial" w:hAnsi="Arial" w:cs="Arial"/>
+          <w:sz w:val="24"/>
+          <w:szCs w:val="24"/>
+          <w:lang w:val="es-CR"/>
+        </w:rPr>
+        <w:t>FrontEnd</w:t>
+      </w:r>
+      <w:proofErr w:type="spellEnd"/>
+      <w:r>
+        <w:rPr>
+          <w:rFonts w:ascii="Arial" w:hAnsi="Arial" w:cs="Arial"/>
+          <w:sz w:val="24"/>
+          <w:szCs w:val="24"/>
+          <w:lang w:val="es-CR"/>
+        </w:rPr>
+        <w:t xml:space="preserve">”, es decir, la parte que le da la cara a los usuarios. </w:t>
+      </w:r>
+    </w:p>
+    <w:p>
+      <w:pPr>
+        <w:spacing w:after="0"/>
+        <w:jc w:val="both"/>
+        <w:rPr>
+          <w:rFonts w:ascii="Arial" w:hAnsi="Arial" w:cs="Arial"/>
+          <w:sz w:val="24"/>
+          <w:szCs w:val="24"/>
+          <w:lang w:val="es-CR"/>
+        </w:rPr>
+      </w:pPr>
+      <w:r>
+        <w:rPr>
+          <w:rFonts w:ascii="Arial" w:hAnsi="Arial" w:cs="Arial"/>
+          <w:sz w:val="24"/>
+          <w:szCs w:val="24"/>
+          <w:lang w:val="es-CR"/>
+        </w:rPr>
+        <w:br/>
+        <w:t xml:space="preserve">Sin embargo, el término </w:t>
+      </w:r>
+      <w:proofErr w:type="spellStart"/>
+      <w:r>
+        <w:rPr>
+          <w:rFonts w:ascii="Arial" w:hAnsi="Arial" w:cs="Arial"/>
+          <w:sz w:val="24"/>
+          <w:szCs w:val="24"/>
+          <w:lang w:val="es-CR"/>
+        </w:rPr>
+        <w:t>FrontEnd</w:t>
+      </w:r>
+      <w:proofErr w:type="spellEnd"/>
+      <w:r>
+        <w:rPr>
+          <w:rFonts w:ascii="Arial" w:hAnsi="Arial" w:cs="Arial"/>
+          <w:sz w:val="24"/>
+          <w:szCs w:val="24"/>
+          <w:lang w:val="es-CR"/>
+        </w:rPr>
+        <w:t xml:space="preserve"> hace referencia a un área o especialización del desarrollo web, más que a un componente. Se encarga de darle forma a las aplicaciones, accesibilidad, usabilidad, claridad, interactividad y comunicación.</w:t>
+      </w:r>
+    </w:p>
+    <w:p>
+      <w:pPr>
+        <w:spacing w:after="0"/>
+        <w:jc w:val="both"/>
+        <w:rPr>
+          <w:rFonts w:ascii="Arial" w:hAnsi="Arial" w:cs="Arial"/>
+          <w:sz w:val="24"/>
+          <w:szCs w:val="24"/>
+          <w:lang w:val="es-CR"/>
+        </w:rPr>
+      </w:pPr>
+      <w:r>
+        <w:rPr>
+          <w:rFonts w:ascii="Arial" w:hAnsi="Arial" w:cs="Arial"/>
+          <w:sz w:val="24"/>
+          <w:szCs w:val="24"/>
+          <w:lang w:val="es-CR"/>
+        </w:rPr>
+        <w:br/>
+        <w:t xml:space="preserve">A pesar de que los CMS son una excelente opción para el desarrollo web, algunos desarrolladores están llevando los </w:t>
+      </w:r>
+      <w:proofErr w:type="spellStart"/>
+      <w:r>
+        <w:rPr>
+          <w:rFonts w:ascii="Arial" w:hAnsi="Arial" w:cs="Arial"/>
+          <w:sz w:val="24"/>
+          <w:szCs w:val="24"/>
+          <w:lang w:val="es-CR"/>
+        </w:rPr>
+        <w:t>FrontEnds</w:t>
+      </w:r>
+      <w:proofErr w:type="spellEnd"/>
+      <w:r>
+        <w:rPr>
+          <w:rFonts w:ascii="Arial" w:hAnsi="Arial" w:cs="Arial"/>
+          <w:sz w:val="24"/>
+          <w:szCs w:val="24"/>
+          <w:lang w:val="es-CR"/>
+        </w:rPr>
+        <w:t xml:space="preserve"> de sus sitios web un paso más allá, al sentir que el desarrollo a partir de plantillas es limitado y produce resultados estáticos y aburridos y que no aportan lo suficiente a la usabilidad. Quieren más flexibilidad e interactividad.</w:t>
+      </w:r>
+      <w:r>
+        <w:rPr>
+          <w:rFonts w:ascii="Arial" w:hAnsi="Arial" w:cs="Arial"/>
+          <w:sz w:val="24"/>
+          <w:szCs w:val="24"/>
+          <w:lang w:val="es-CR"/>
+        </w:rPr>
+        <w:br/>
+      </w:r>
+      <w:r>
+        <w:rPr>
+          <w:rFonts w:ascii="Arial" w:hAnsi="Arial" w:cs="Arial"/>
+          <w:sz w:val="24"/>
+          <w:szCs w:val="24"/>
+          <w:lang w:val="es-CR"/>
+        </w:rPr>
+        <w:br/>
+        <w:t xml:space="preserve">Utilizan los CMS como el </w:t>
+      </w:r>
+      <w:proofErr w:type="spellStart"/>
+      <w:r>
+        <w:rPr>
+          <w:rFonts w:ascii="Arial" w:hAnsi="Arial" w:cs="Arial"/>
+          <w:sz w:val="24"/>
+          <w:szCs w:val="24"/>
+          <w:lang w:val="es-CR"/>
+        </w:rPr>
+        <w:t>BackEnd</w:t>
+      </w:r>
+      <w:proofErr w:type="spellEnd"/>
+      <w:r>
+        <w:rPr>
+          <w:rFonts w:ascii="Arial" w:hAnsi="Arial" w:cs="Arial"/>
+          <w:sz w:val="24"/>
+          <w:szCs w:val="24"/>
+          <w:lang w:val="es-CR"/>
+        </w:rPr>
+        <w:t xml:space="preserve">, es decir, gestionan el contenido, administrar el sitio y manejan las bases de datos desde allí y usan </w:t>
+      </w:r>
+      <w:proofErr w:type="spellStart"/>
+      <w:r>
+        <w:rPr>
+          <w:rFonts w:ascii="Arial" w:hAnsi="Arial" w:cs="Arial"/>
+          <w:sz w:val="24"/>
+          <w:szCs w:val="24"/>
+          <w:lang w:val="es-CR"/>
+        </w:rPr>
+        <w:t>APIs</w:t>
+      </w:r>
+      <w:proofErr w:type="spellEnd"/>
+      <w:r>
+        <w:rPr>
+          <w:rFonts w:ascii="Arial" w:hAnsi="Arial" w:cs="Arial"/>
+          <w:sz w:val="24"/>
+          <w:szCs w:val="24"/>
+          <w:lang w:val="es-CR"/>
+        </w:rPr>
+        <w:t xml:space="preserve">, como Angular, </w:t>
+      </w:r>
+      <w:proofErr w:type="spellStart"/>
+      <w:r>
+        <w:rPr>
+          <w:rFonts w:ascii="Arial" w:hAnsi="Arial" w:cs="Arial"/>
+          <w:sz w:val="24"/>
+          <w:szCs w:val="24"/>
+          <w:lang w:val="es-CR"/>
+        </w:rPr>
+        <w:t>Ember</w:t>
+      </w:r>
+      <w:proofErr w:type="spellEnd"/>
+      <w:r>
+        <w:rPr>
+          <w:rFonts w:ascii="Arial" w:hAnsi="Arial" w:cs="Arial"/>
+          <w:sz w:val="24"/>
+          <w:szCs w:val="24"/>
+          <w:lang w:val="es-CR"/>
+        </w:rPr>
+        <w:t xml:space="preserve"> o </w:t>
+      </w:r>
+      <w:proofErr w:type="spellStart"/>
+      <w:r>
+        <w:rPr>
+          <w:rFonts w:ascii="Arial" w:hAnsi="Arial" w:cs="Arial"/>
+          <w:sz w:val="24"/>
+          <w:szCs w:val="24"/>
+          <w:lang w:val="es-CR"/>
+        </w:rPr>
+        <w:t>Backbone</w:t>
+      </w:r>
+      <w:proofErr w:type="spellEnd"/>
+      <w:r>
+        <w:rPr>
+          <w:rFonts w:ascii="Arial" w:hAnsi="Arial" w:cs="Arial"/>
+          <w:sz w:val="24"/>
+          <w:szCs w:val="24"/>
+          <w:lang w:val="es-CR"/>
+        </w:rPr>
+        <w:t>.</w:t>
+      </w:r>
+    </w:p>
+    <w:p>
+      <w:pPr>
+        <w:spacing w:after="0"/>
+        <w:jc w:val="both"/>
+        <w:rPr>
+          <w:rFonts w:ascii="Arial" w:hAnsi="Arial" w:cs="Arial"/>
+          <w:sz w:val="24"/>
+          <w:szCs w:val="24"/>
+          <w:lang w:val="es-CR"/>
+        </w:rPr>
+      </w:pPr>
+    </w:p>
+    <w:p>
+      <w:pPr>
+        <w:spacing w:after="0"/>
+        <w:jc w:val="both"/>
+        <w:rPr>
+          <w:rFonts w:ascii="Arial" w:hAnsi="Arial" w:cs="Arial"/>
+          <w:sz w:val="24"/>
+          <w:szCs w:val="24"/>
+          <w:lang w:val="es-CR"/>
+        </w:rPr>
+      </w:pPr>
+      <w:r>
+        <w:rPr>
+          <w:rFonts w:ascii="Arial" w:hAnsi="Arial" w:cs="Arial"/>
+          <w:sz w:val="24"/>
+          <w:szCs w:val="24"/>
+          <w:lang w:val="es-CR"/>
+        </w:rPr>
+        <w:t xml:space="preserve">Imagen para comprender la posición de la interfaz gráfica en el funcionamiento de un sitio web: </w:t>
+      </w:r>
+    </w:p>
+    <w:p>
+      <w:pPr>
+        <w:jc w:val="center"/>
+        <w:rPr>
+          <w:rFonts w:ascii="Arial" w:hAnsi="Arial" w:cs="Arial"/>
+          <w:sz w:val="24"/>
+          <w:szCs w:val="24"/>
+        </w:rPr>
+      </w:pPr>
+      <w:r>
+        <w:rPr>
+          <w:rFonts w:ascii="Arial" w:hAnsi="Arial" w:cs="Arial"/>
+          <w:noProof/>
+          <w:sz w:val="24"/>
+          <w:szCs w:val="24"/>
+        </w:rPr>
+        <w:drawing>
+          <wp:inline distT="0" distB="0" distL="0" distR="0" wp14:anchorId="5D4C86CD" wp14:editId="41B27B64">
+            <wp:extent cx="4495800" cy="1498600"/>
+            <wp:effectExtent l="0" t="0" r="0" b="6350"/>
+            <wp:docPr id="6" name="Picture 6"/>
+            <wp:cNvGraphicFramePr>
+              <a:graphicFrameLocks xmlns:a="http://schemas.openxmlformats.org/drawingml/2006/main" noChangeAspect="1"/>
+            </wp:cNvGraphicFramePr>
+            <a:graphic xmlns:a="http://schemas.openxmlformats.org/drawingml/2006/main">
+              <a:graphicData uri="http://schemas.openxmlformats.org/drawingml/2006/picture">
+                <pic:pic xmlns:pic="http://schemas.openxmlformats.org/drawingml/2006/picture">
+                  <pic:nvPicPr>
+                    <pic:cNvPr id="0" name="Picture 13"/>
+                    <pic:cNvPicPr>
+                      <a:picLocks noChangeAspect="1" noChangeArrowheads="1"/>
+                    </pic:cNvPicPr>
+                  </pic:nvPicPr>
+                  <pic:blipFill>
+                    <a:blip r:embed="rId14" cstate="print">
+                      <a:extLst>
+                        <a:ext uri="{28A0092B-C50C-407E-A947-70E740481C1C}">
+                          <a14:useLocalDpi xmlns:a14="http://schemas.microsoft.com/office/drawing/2010/main" val="0"/>
+                        </a:ext>
+                      </a:extLst>
+                    </a:blip>
+                    <a:srcRect/>
+                    <a:stretch>
+                      <a:fillRect/>
+                    </a:stretch>
+                  </pic:blipFill>
+                  <pic:spPr bwMode="auto">
+                    <a:xfrm>
+                      <a:off x="0" y="0"/>
+                      <a:ext cx="4495800" cy="1498600"/>
+                    </a:xfrm>
+                    <a:prstGeom prst="rect">
+                      <a:avLst/>
+                    </a:prstGeom>
+                    <a:noFill/>
+                    <a:ln>
+                      <a:noFill/>
+                    </a:ln>
+                  </pic:spPr>
+                </pic:pic>
+              </a:graphicData>
+            </a:graphic>
+          </wp:inline>
+        </w:drawing>
+      </w:r>
+    </w:p>
+    <w:p>
+      <w:pPr>
+        <w:spacing w:after="0"/>
+        <w:jc w:val="both"/>
+        <w:rPr>
+          <w:rFonts w:ascii="Arial" w:hAnsi="Arial" w:cs="Arial"/>
+          <w:sz w:val="24"/>
+          <w:szCs w:val="24"/>
+          <w:lang w:val="es-CR"/>
+        </w:rPr>
+      </w:pPr>
+      <w:r>
+        <w:rPr>
+          <w:rFonts w:ascii="Arial" w:hAnsi="Arial" w:cs="Arial"/>
+          <w:sz w:val="24"/>
+          <w:szCs w:val="24"/>
+          <w:lang w:val="es-CR"/>
+        </w:rPr>
+        <w:t xml:space="preserve">En conclusión, uno de los mayores retos de la democratización del Internet y la informática, que trajo la web 2.0, fue </w:t>
+      </w:r>
+      <w:r>
+        <w:rPr>
+          <w:rFonts w:ascii="Arial" w:hAnsi="Arial" w:cs="Arial"/>
+          <w:sz w:val="24"/>
+          <w:szCs w:val="24"/>
+          <w:lang w:val="es-CR"/>
+        </w:rPr>
+        <w:t>enseñarles</w:t>
+      </w:r>
+      <w:r>
+        <w:rPr>
+          <w:rFonts w:ascii="Arial" w:hAnsi="Arial" w:cs="Arial"/>
+          <w:sz w:val="24"/>
+          <w:szCs w:val="24"/>
+          <w:lang w:val="es-CR"/>
+        </w:rPr>
+        <w:t xml:space="preserve"> a los usuarios los procesos, los lenguajes y las estructuras necesarias para crear aplicaciones web. El reto siempre es crear formas de interacción, con las técnicas de programación, que no sean técnicas ni académicas. Este es el propósito de las </w:t>
+      </w:r>
+      <w:r>
+        <w:rPr>
+          <w:rStyle w:val="Strong"/>
+          <w:rFonts w:ascii="Arial" w:hAnsi="Arial" w:cs="Arial"/>
+          <w:sz w:val="24"/>
+          <w:szCs w:val="24"/>
+          <w:lang w:val="es-CR"/>
+        </w:rPr>
+        <w:t xml:space="preserve">interfaces gráficas. Ser un traductor entre las intenciones del usuario y los lenguajes de los computadores. </w:t>
+      </w:r>
+    </w:p>
+    <w:p>
+      <w:pPr>
+        <w:pStyle w:val="ListParagraph"/>
+        <w:jc w:val="both"/>
+        <w:rPr>
+          <w:rFonts w:ascii="Arial" w:eastAsia="Times New Roman" w:hAnsi="Arial" w:cs="Arial"/>
+          <w:sz w:val="24"/>
+          <w:szCs w:val="24"/>
+          <w:lang w:val="es-CR"/>
+        </w:rPr>
+      </w:pPr>
+    </w:p>
+    <w:p>
+      <w:pPr>
+        <w:pStyle w:val="ListParagraph"/>
         <w:spacing w:after="0" w:line="240" w:lineRule="auto"/>
         <w:ind w:left="1440"/>
-        <w:rPr>
-          <w:rFonts w:ascii="Arial" w:eastAsia="Times New Roman" w:hAnsi="Arial" w:cs="Arial"/>
-          <w:sz w:val="24"/>
-          <w:szCs w:val="24"/>
-          <w:lang w:val="es-CR"/>
-        </w:rPr>
-      </w:pPr>
-      <w:r>
-        <w:rPr>
-          <w:rFonts w:ascii="Arial" w:eastAsia="Times New Roman" w:hAnsi="Arial" w:cs="Arial"/>
-          <w:sz w:val="24"/>
-          <w:szCs w:val="24"/>
-          <w:lang w:val="es-CR"/>
-        </w:rPr>
-        <w:t xml:space="preserve">2.2. </w:t>
-      </w:r>
-      <w:proofErr w:type="spellStart"/>
-      <w:r>
-        <w:rPr>
-          <w:rFonts w:ascii="Arial" w:eastAsia="Times New Roman" w:hAnsi="Arial" w:cs="Arial"/>
-          <w:sz w:val="24"/>
-          <w:szCs w:val="24"/>
-          <w:lang w:val="es-CR"/>
-        </w:rPr>
-        <w:t>Actividad</w:t>
-      </w:r>
-      <w:proofErr w:type="spellEnd"/>
-      <w:r>
-        <w:rPr>
-          <w:rFonts w:ascii="Arial" w:eastAsia="Times New Roman" w:hAnsi="Arial" w:cs="Arial"/>
-          <w:sz w:val="24"/>
-          <w:szCs w:val="24"/>
-          <w:lang w:val="es-CR"/>
-        </w:rPr>
-        <w:t xml:space="preserve"> 1</w:t>
-      </w:r>
-    </w:p>
-    <w:p>
-      <w:pPr>
+        <w:jc w:val="both"/>
+        <w:rPr>
+          <w:rFonts w:ascii="Arial" w:eastAsia="Times New Roman" w:hAnsi="Arial" w:cs="Arial"/>
+          <w:sz w:val="24"/>
+          <w:szCs w:val="24"/>
+          <w:lang w:val="es-CR"/>
+        </w:rPr>
+      </w:pPr>
+    </w:p>
+    <w:p>
+      <w:pPr>
+        <w:pStyle w:val="ListParagraph"/>
+        <w:numPr>
+          <w:ilvl w:val="1"/>
+          <w:numId w:val="2"/>
+        </w:numPr>
+        <w:spacing w:after="0" w:line="240" w:lineRule="auto"/>
+        <w:jc w:val="both"/>
+        <w:rPr>
+          <w:rFonts w:ascii="Arial" w:eastAsia="Times New Roman" w:hAnsi="Arial" w:cs="Arial"/>
+          <w:sz w:val="24"/>
+          <w:szCs w:val="24"/>
+          <w:lang w:val="es-CR"/>
+        </w:rPr>
+      </w:pPr>
+      <w:r>
+        <w:rPr>
+          <w:rFonts w:ascii="Arial" w:eastAsia="Times New Roman" w:hAnsi="Arial" w:cs="Arial"/>
+          <w:sz w:val="24"/>
+          <w:szCs w:val="24"/>
+          <w:lang w:val="es-CR"/>
+        </w:rPr>
+        <w:t>Actividad 3</w:t>
+      </w:r>
+    </w:p>
+    <w:p>
+      <w:pPr>
+        <w:spacing w:after="0" w:line="240" w:lineRule="auto"/>
+        <w:jc w:val="both"/>
+        <w:rPr>
+          <w:rFonts w:ascii="Arial" w:eastAsia="Times New Roman" w:hAnsi="Arial" w:cs="Arial"/>
+          <w:sz w:val="24"/>
+          <w:szCs w:val="24"/>
+          <w:lang w:val="es-CR"/>
+        </w:rPr>
+      </w:pPr>
+    </w:p>
+    <w:p>
+      <w:pPr>
+        <w:spacing w:after="0"/>
+        <w:jc w:val="both"/>
+        <w:rPr>
+          <w:rFonts w:ascii="Arial" w:hAnsi="Arial" w:cs="Arial"/>
+          <w:b/>
+          <w:bCs/>
+          <w:sz w:val="24"/>
+          <w:szCs w:val="24"/>
+          <w:lang w:val="es-CR"/>
+        </w:rPr>
+      </w:pPr>
+      <w:r>
+        <w:rPr>
+          <w:rFonts w:ascii="Arial" w:hAnsi="Arial" w:cs="Arial"/>
+          <w:b/>
+          <w:bCs/>
+          <w:sz w:val="24"/>
+          <w:szCs w:val="24"/>
+          <w:lang w:val="es-CR"/>
+        </w:rPr>
+        <w:t>Tiempo de pensar</w:t>
+      </w:r>
+    </w:p>
+    <w:p>
+      <w:pPr>
+        <w:spacing w:after="0"/>
+        <w:jc w:val="both"/>
+        <w:rPr>
+          <w:rFonts w:ascii="Arial" w:hAnsi="Arial" w:cs="Arial"/>
+          <w:b/>
+          <w:bCs/>
+          <w:sz w:val="24"/>
+          <w:szCs w:val="24"/>
+          <w:lang w:val="es-CR"/>
+        </w:rPr>
+      </w:pPr>
+    </w:p>
+    <w:p>
+      <w:pPr>
+        <w:spacing w:after="0"/>
+        <w:jc w:val="both"/>
+        <w:rPr>
+          <w:rFonts w:ascii="Arial" w:hAnsi="Arial" w:cs="Arial"/>
+          <w:sz w:val="24"/>
+          <w:szCs w:val="24"/>
+          <w:lang w:val="es-CR"/>
+        </w:rPr>
+      </w:pPr>
+      <w:r>
+        <w:rPr>
+          <w:rFonts w:ascii="Arial" w:hAnsi="Arial" w:cs="Arial"/>
+          <w:sz w:val="24"/>
+          <w:szCs w:val="24"/>
+          <w:lang w:val="es-CR"/>
+        </w:rPr>
+        <w:t>La interfaz gráfica (GUI), como su nombre lo indica, es un elemento que se enfoca en el lenguaje visual que comunica sus funciones a través de gráficos y áreas interactivas.</w:t>
+      </w:r>
+      <w:r>
+        <w:rPr>
+          <w:rFonts w:ascii="Arial" w:hAnsi="Arial" w:cs="Arial"/>
+          <w:sz w:val="24"/>
+          <w:szCs w:val="24"/>
+          <w:lang w:val="es-CR"/>
+        </w:rPr>
+        <w:br/>
+      </w:r>
+      <w:r>
+        <w:rPr>
+          <w:rFonts w:ascii="Arial" w:hAnsi="Arial" w:cs="Arial"/>
+          <w:sz w:val="24"/>
+          <w:szCs w:val="24"/>
+          <w:lang w:val="es-CR"/>
+        </w:rPr>
+        <w:br/>
+      </w:r>
+      <w:r>
+        <w:rPr>
+          <w:rFonts w:ascii="Arial" w:hAnsi="Arial" w:cs="Arial"/>
+          <w:b/>
+          <w:bCs/>
+          <w:sz w:val="24"/>
+          <w:szCs w:val="24"/>
+          <w:lang w:val="es-CR"/>
+        </w:rPr>
+        <w:t>Instrucción:</w:t>
+      </w:r>
+      <w:r>
+        <w:rPr>
+          <w:rFonts w:ascii="Arial" w:hAnsi="Arial" w:cs="Arial"/>
+          <w:sz w:val="24"/>
+          <w:szCs w:val="24"/>
+          <w:lang w:val="es-CR"/>
+        </w:rPr>
+        <w:br/>
+      </w:r>
+    </w:p>
+    <w:p>
+      <w:pPr>
+        <w:spacing w:after="0"/>
+        <w:jc w:val="both"/>
+        <w:rPr>
+          <w:rFonts w:ascii="Arial" w:hAnsi="Arial" w:cs="Arial"/>
+          <w:sz w:val="24"/>
+          <w:szCs w:val="24"/>
+          <w:lang w:val="es-CR"/>
+        </w:rPr>
+      </w:pPr>
+      <w:r>
+        <w:rPr>
+          <w:rFonts w:ascii="Arial" w:hAnsi="Arial" w:cs="Arial"/>
+          <w:sz w:val="24"/>
+          <w:szCs w:val="24"/>
+          <w:lang w:val="es-CR"/>
+        </w:rPr>
+        <w:t>¿Recuerdas los elementos básicos de interacción de esta interfaz? Pues bien, de eso se trata esta actividad:</w:t>
+      </w:r>
+    </w:p>
+    <w:p>
+      <w:pPr>
+        <w:spacing w:after="0"/>
+        <w:jc w:val="both"/>
+        <w:rPr>
+          <w:rFonts w:ascii="Arial" w:hAnsi="Arial" w:cs="Arial"/>
+          <w:sz w:val="24"/>
+          <w:szCs w:val="24"/>
+          <w:lang w:val="es-CR"/>
+        </w:rPr>
+      </w:pPr>
+      <w:r>
+        <w:rPr>
+          <w:rFonts w:ascii="Arial" w:hAnsi="Arial" w:cs="Arial"/>
+          <w:sz w:val="24"/>
+          <w:szCs w:val="24"/>
+          <w:lang w:val="es-CR"/>
+        </w:rPr>
+        <w:t>Asocia los elementos de la columna izquierda, a los ítems de la columna derecha que les corresponden. ¡Adelante!</w:t>
+      </w:r>
+    </w:p>
+    <w:p>
+      <w:pPr>
+        <w:spacing w:after="0" w:line="240" w:lineRule="auto"/>
+        <w:jc w:val="both"/>
+        <w:rPr>
+          <w:rFonts w:ascii="Arial" w:eastAsia="Times New Roman" w:hAnsi="Arial" w:cs="Arial"/>
+          <w:sz w:val="24"/>
+          <w:szCs w:val="24"/>
+          <w:lang w:val="es-CR"/>
+        </w:rPr>
+      </w:pPr>
+    </w:p>
+    <w:p>
+      <w:pPr>
+        <w:spacing w:after="0" w:line="240" w:lineRule="auto"/>
+        <w:jc w:val="center"/>
+        <w:rPr>
+          <w:rFonts w:ascii="Arial" w:eastAsia="Times New Roman" w:hAnsi="Arial" w:cs="Arial"/>
+          <w:sz w:val="24"/>
+          <w:szCs w:val="24"/>
+          <w:lang w:val="es-CR"/>
+        </w:rPr>
+      </w:pPr>
+      <w:r>
+        <w:rPr>
+          <w:noProof/>
+        </w:rPr>
+        <w:drawing>
+          <wp:inline distT="0" distB="0" distL="0" distR="0" wp14:anchorId="799ECC6F" wp14:editId="50B70279">
+            <wp:extent cx="3688034" cy="2794000"/>
+            <wp:effectExtent l="0" t="0" r="8255" b="6350"/>
+            <wp:docPr id="8" name="Picture 8"/>
+            <wp:cNvGraphicFramePr>
+              <a:graphicFrameLocks xmlns:a="http://schemas.openxmlformats.org/drawingml/2006/main" noChangeAspect="1"/>
+            </wp:cNvGraphicFramePr>
+            <a:graphic xmlns:a="http://schemas.openxmlformats.org/drawingml/2006/main">
+              <a:graphicData uri="http://schemas.openxmlformats.org/drawingml/2006/picture">
+                <pic:pic xmlns:pic="http://schemas.openxmlformats.org/drawingml/2006/picture">
+                  <pic:nvPicPr>
+                    <pic:cNvPr id="1" name=""/>
+                    <pic:cNvPicPr/>
+                  </pic:nvPicPr>
+                  <pic:blipFill>
+                    <a:blip r:embed="rId15"/>
+                    <a:stretch>
+                      <a:fillRect/>
+                    </a:stretch>
+                  </pic:blipFill>
+                  <pic:spPr>
+                    <a:xfrm>
+                      <a:off x="0" y="0"/>
+                      <a:ext cx="3711382" cy="2811688"/>
+                    </a:xfrm>
+                    <a:prstGeom prst="rect">
+                      <a:avLst/>
+                    </a:prstGeom>
+                  </pic:spPr>
+                </pic:pic>
+              </a:graphicData>
+            </a:graphic>
+          </wp:inline>
+        </w:drawing>
+      </w:r>
+    </w:p>
+    <w:p>
+      <w:pPr>
+        <w:pStyle w:val="ListParagraph"/>
         <w:spacing w:after="0" w:line="240" w:lineRule="auto"/>
         <w:ind w:left="1440"/>
-        <w:rPr>
-          <w:rFonts w:ascii="Arial" w:eastAsia="Times New Roman" w:hAnsi="Arial" w:cs="Arial"/>
-          <w:sz w:val="24"/>
-          <w:szCs w:val="24"/>
-          <w:lang w:val="es-CR"/>
-        </w:rPr>
-      </w:pPr>
-      <w:r>
-        <w:rPr>
-          <w:rFonts w:ascii="Arial" w:eastAsia="Times New Roman" w:hAnsi="Arial" w:cs="Arial"/>
-          <w:sz w:val="24"/>
-          <w:szCs w:val="24"/>
-          <w:lang w:val="es-CR"/>
-        </w:rPr>
-        <w:t xml:space="preserve">2.3. Lectura 1: Acerca de la historia de los CMS, y la web 2.0 </w:t>
-      </w:r>
-    </w:p>
-    <w:p>
-      <w:pPr>
+        <w:jc w:val="both"/>
+        <w:rPr>
+          <w:rFonts w:ascii="Arial" w:eastAsia="Times New Roman" w:hAnsi="Arial" w:cs="Arial"/>
+          <w:sz w:val="24"/>
+          <w:szCs w:val="24"/>
+          <w:lang w:val="es-CR"/>
+        </w:rPr>
+      </w:pPr>
+    </w:p>
+    <w:p>
+      <w:pPr>
+        <w:pStyle w:val="ListParagraph"/>
+        <w:numPr>
+          <w:ilvl w:val="1"/>
+          <w:numId w:val="2"/>
+        </w:numPr>
+        <w:spacing w:after="0" w:line="240" w:lineRule="auto"/>
+        <w:jc w:val="both"/>
+        <w:rPr>
+          <w:rFonts w:ascii="Arial" w:eastAsia="Times New Roman" w:hAnsi="Arial" w:cs="Arial"/>
+          <w:sz w:val="24"/>
+          <w:szCs w:val="24"/>
+          <w:lang w:val="es-CR"/>
+        </w:rPr>
+      </w:pPr>
+      <w:r>
+        <w:rPr>
+          <w:rFonts w:ascii="Arial" w:eastAsia="Times New Roman" w:hAnsi="Arial" w:cs="Arial"/>
+          <w:sz w:val="24"/>
+          <w:szCs w:val="24"/>
+          <w:lang w:val="es-CR"/>
+        </w:rPr>
+        <w:t>Ejercicio</w:t>
+      </w:r>
+    </w:p>
+    <w:p>
+      <w:pPr>
+        <w:pStyle w:val="ListParagraph"/>
+        <w:jc w:val="both"/>
+        <w:rPr>
+          <w:rFonts w:ascii="Arial" w:eastAsia="Times New Roman" w:hAnsi="Arial" w:cs="Arial"/>
+          <w:sz w:val="24"/>
+          <w:szCs w:val="24"/>
+          <w:lang w:val="es-CR"/>
+        </w:rPr>
+      </w:pPr>
+    </w:p>
+    <w:p>
+      <w:pPr>
+        <w:pStyle w:val="ListParagraph"/>
         <w:spacing w:after="0" w:line="240" w:lineRule="auto"/>
         <w:ind w:left="1440"/>
-        <w:rPr>
-          <w:rFonts w:ascii="Arial" w:eastAsia="Times New Roman" w:hAnsi="Arial" w:cs="Arial"/>
-          <w:sz w:val="24"/>
-          <w:szCs w:val="24"/>
-          <w:lang w:val="es-CR"/>
-        </w:rPr>
-      </w:pPr>
-      <w:r>
-        <w:rPr>
-          <w:rFonts w:ascii="Arial" w:eastAsia="Times New Roman" w:hAnsi="Arial" w:cs="Arial"/>
-          <w:sz w:val="24"/>
-          <w:szCs w:val="24"/>
-          <w:lang w:val="es-CR"/>
-        </w:rPr>
-        <w:t xml:space="preserve">2.4. </w:t>
-      </w:r>
-      <w:proofErr w:type="spellStart"/>
-      <w:r>
-        <w:rPr>
-          <w:rFonts w:ascii="Arial" w:eastAsia="Times New Roman" w:hAnsi="Arial" w:cs="Arial"/>
-          <w:sz w:val="24"/>
-          <w:szCs w:val="24"/>
-          <w:lang w:val="es-CR"/>
-        </w:rPr>
-        <w:t>Actividad</w:t>
-      </w:r>
-      <w:proofErr w:type="spellEnd"/>
-      <w:r>
-        <w:rPr>
-          <w:rFonts w:ascii="Arial" w:eastAsia="Times New Roman" w:hAnsi="Arial" w:cs="Arial"/>
-          <w:sz w:val="24"/>
-          <w:szCs w:val="24"/>
-          <w:lang w:val="es-CR"/>
-        </w:rPr>
-        <w:t xml:space="preserve"> 2</w:t>
-      </w:r>
-    </w:p>
-    <w:p>
-      <w:pPr>
-        <w:spacing w:after="0" w:line="240" w:lineRule="auto"/>
-        <w:ind w:left="1440"/>
-        <w:rPr>
-          <w:rFonts w:ascii="Arial" w:eastAsia="Times New Roman" w:hAnsi="Arial" w:cs="Arial"/>
-          <w:sz w:val="24"/>
-          <w:szCs w:val="24"/>
-          <w:lang w:val="es-CR"/>
-        </w:rPr>
-      </w:pPr>
-      <w:r>
-        <w:rPr>
-          <w:rFonts w:ascii="Arial" w:eastAsia="Times New Roman" w:hAnsi="Arial" w:cs="Arial"/>
-          <w:sz w:val="24"/>
-          <w:szCs w:val="24"/>
-          <w:lang w:val="es-CR"/>
-        </w:rPr>
-        <w:t>2.5. Lectura 2: Cómo funcionan las interfaces gráficas (GUI)</w:t>
-      </w:r>
-    </w:p>
-    <w:p>
-      <w:pPr>
-        <w:spacing w:after="0" w:line="240" w:lineRule="auto"/>
-        <w:ind w:left="1440"/>
-        <w:rPr>
-          <w:rFonts w:ascii="Arial" w:eastAsia="Times New Roman" w:hAnsi="Arial" w:cs="Arial"/>
-          <w:sz w:val="24"/>
-          <w:szCs w:val="24"/>
-          <w:lang w:val="es-CR"/>
-        </w:rPr>
-      </w:pPr>
-      <w:r>
-        <w:rPr>
-          <w:rFonts w:ascii="Arial" w:eastAsia="Times New Roman" w:hAnsi="Arial" w:cs="Arial"/>
-          <w:sz w:val="24"/>
-          <w:szCs w:val="24"/>
-          <w:lang w:val="es-CR"/>
-        </w:rPr>
-        <w:t xml:space="preserve">2.6. </w:t>
-      </w:r>
-      <w:proofErr w:type="spellStart"/>
-      <w:r>
-        <w:rPr>
-          <w:rFonts w:ascii="Arial" w:eastAsia="Times New Roman" w:hAnsi="Arial" w:cs="Arial"/>
-          <w:sz w:val="24"/>
-          <w:szCs w:val="24"/>
-          <w:lang w:val="es-CR"/>
-        </w:rPr>
-        <w:t>Actividad</w:t>
-      </w:r>
-      <w:proofErr w:type="spellEnd"/>
-      <w:r>
-        <w:rPr>
-          <w:rFonts w:ascii="Arial" w:eastAsia="Times New Roman" w:hAnsi="Arial" w:cs="Arial"/>
-          <w:sz w:val="24"/>
-          <w:szCs w:val="24"/>
-          <w:lang w:val="es-CR"/>
-        </w:rPr>
-        <w:t xml:space="preserve"> 3</w:t>
-      </w:r>
-    </w:p>
-    <w:p>
-      <w:pPr>
-        <w:spacing w:after="0" w:line="240" w:lineRule="auto"/>
-        <w:ind w:left="1440"/>
-        <w:rPr>
-          <w:rFonts w:ascii="Arial" w:eastAsia="Times New Roman" w:hAnsi="Arial" w:cs="Arial"/>
-          <w:sz w:val="24"/>
-          <w:szCs w:val="24"/>
-          <w:lang w:val="es-CR"/>
-        </w:rPr>
-      </w:pPr>
-      <w:r>
-        <w:rPr>
-          <w:rFonts w:ascii="Arial" w:eastAsia="Times New Roman" w:hAnsi="Arial" w:cs="Arial"/>
-          <w:sz w:val="24"/>
-          <w:szCs w:val="24"/>
-          <w:lang w:val="es-CR"/>
-        </w:rPr>
-        <w:t xml:space="preserve">2.7. </w:t>
-      </w:r>
-      <w:proofErr w:type="spellStart"/>
-      <w:r>
-        <w:rPr>
-          <w:rFonts w:ascii="Arial" w:eastAsia="Times New Roman" w:hAnsi="Arial" w:cs="Arial"/>
-          <w:sz w:val="24"/>
-          <w:szCs w:val="24"/>
-          <w:lang w:val="es-CR"/>
-        </w:rPr>
-        <w:t>Ejercicio</w:t>
-      </w:r>
-      <w:proofErr w:type="spellEnd"/>
+        <w:jc w:val="both"/>
+        <w:rPr>
+          <w:rFonts w:ascii="Arial" w:eastAsia="Times New Roman" w:hAnsi="Arial" w:cs="Arial"/>
+          <w:sz w:val="24"/>
+          <w:szCs w:val="24"/>
+          <w:lang w:val="es-CR"/>
+        </w:rPr>
+      </w:pPr>
     </w:p>
     <w:p>
       <w:pPr>
         <w:spacing w:after="0" w:line="240" w:lineRule="auto"/>
         <w:ind w:left="720"/>
+        <w:jc w:val="both"/>
         <w:rPr>
           <w:rFonts w:ascii="Arial" w:eastAsia="Times New Roman" w:hAnsi="Arial" w:cs="Arial"/>
           <w:sz w:val="24"/>
@@ -636,6 +3994,7 @@
       <w:pPr>
         <w:spacing w:after="0" w:line="240" w:lineRule="auto"/>
         <w:ind w:left="720"/>
+        <w:jc w:val="both"/>
         <w:rPr>
           <w:rFonts w:ascii="Arial" w:eastAsia="Times New Roman" w:hAnsi="Arial" w:cs="Arial"/>
           <w:sz w:val="24"/>
@@ -657,37 +4016,28 @@
       <w:pPr>
         <w:spacing w:after="0" w:line="240" w:lineRule="auto"/>
         <w:ind w:left="720"/>
-        <w:rPr>
-          <w:rFonts w:ascii="Arial" w:eastAsia="Times New Roman" w:hAnsi="Arial" w:cs="Arial"/>
-          <w:sz w:val="24"/>
-          <w:szCs w:val="24"/>
-          <w:lang w:val="es-CR"/>
-        </w:rPr>
-      </w:pPr>
-      <w:r>
-        <w:rPr>
-          <w:rFonts w:ascii="Arial" w:eastAsia="Times New Roman" w:hAnsi="Arial" w:cs="Arial"/>
-          <w:sz w:val="24"/>
-          <w:szCs w:val="24"/>
-          <w:lang w:val="es-CR"/>
-        </w:rPr>
-        <w:t xml:space="preserve">5. UNIDAD 1: </w:t>
-      </w:r>
-      <w:proofErr w:type="spellStart"/>
-      <w:r>
-        <w:rPr>
-          <w:rFonts w:ascii="Arial" w:eastAsia="Times New Roman" w:hAnsi="Arial" w:cs="Arial"/>
-          <w:sz w:val="24"/>
-          <w:szCs w:val="24"/>
-          <w:lang w:val="es-CR"/>
-        </w:rPr>
-        <w:t>Prueba</w:t>
-      </w:r>
-      <w:proofErr w:type="spellEnd"/>
+        <w:jc w:val="both"/>
+        <w:rPr>
+          <w:rFonts w:ascii="Arial" w:eastAsia="Times New Roman" w:hAnsi="Arial" w:cs="Arial"/>
+          <w:sz w:val="24"/>
+          <w:szCs w:val="24"/>
+          <w:lang w:val="es-CR"/>
+        </w:rPr>
+      </w:pPr>
+      <w:r>
+        <w:rPr>
+          <w:rFonts w:ascii="Arial" w:eastAsia="Times New Roman" w:hAnsi="Arial" w:cs="Arial"/>
+          <w:sz w:val="24"/>
+          <w:szCs w:val="24"/>
+          <w:lang w:val="es-CR"/>
+        </w:rPr>
+        <w:t>5. UNIDAD 1: Prueba</w:t>
+      </w:r>
     </w:p>
     <w:p>
       <w:pPr>
         <w:spacing w:after="0"/>
+        <w:jc w:val="both"/>
         <w:rPr>
           <w:rFonts w:ascii="Arial" w:hAnsi="Arial" w:cs="Arial"/>
           <w:sz w:val="24"/>
@@ -708,6 +4058,184 @@
 <file path=word/numbering.xml><?xml version="1.0" encoding="utf-8"?>
 <w:numbering xmlns:wpc="http://schemas.microsoft.com/office/word/2010/wordprocessingCanvas" xmlns:cx="http://schemas.microsoft.com/office/drawing/2014/chartex" xmlns:cx1="http://schemas.microsoft.com/office/drawing/2015/9/8/chartex" xmlns:cx2="http://schemas.microsoft.com/office/drawing/2015/10/21/chartex" xmlns:cx3="http://schemas.microsoft.com/office/drawing/2016/5/9/chartex" xmlns:cx4="http://schemas.microsoft.com/office/drawing/2016/5/10/chartex" xmlns:cx5="http://schemas.microsoft.com/office/drawing/2016/5/11/chartex" xmlns:cx6="http://schemas.microsoft.com/office/drawing/2016/5/12/chartex" xmlns:cx7="http://schemas.microsoft.com/office/drawing/2016/5/13/chartex" xmlns:cx8="http://schemas.microsoft.com/office/drawing/2016/5/14/chartex" xmlns:mc="http://schemas.openxmlformats.org/markup-compatibility/2006" xmlns:aink="http://schemas.microsoft.com/office/drawing/2016/ink" xmlns:am3d="http://schemas.microsoft.com/office/drawing/2017/model3d" xmlns:o="urn:schemas-microsoft-com:office:office" xmlns:r="http://schemas.openxmlformats.org/officeDocument/2006/relationships" xmlns:m="http://schemas.openxmlformats.org/officeDocument/2006/math" xmlns:v="urn:schemas-microsoft-com:vml" xmlns:wp14="http://schemas.microsoft.com/office/word/2010/wordprocessingDrawing" xmlns:wp="http://schemas.openxmlformats.org/drawingml/2006/wordprocessingDrawing" xmlns:w10="urn:schemas-microsoft-com:office:word" xmlns:w="http://schemas.openxmlformats.org/wordprocessingml/2006/main" xmlns:w14="http://schemas.microsoft.com/office/word/2010/wordml" xmlns:w15="http://schemas.microsoft.com/office/word/2012/wordml" xmlns:w16cex="http://schemas.microsoft.com/office/word/2018/wordml/cex" xmlns:w16cid="http://schemas.microsoft.com/office/word/2016/wordml/cid" xmlns:w16="http://schemas.microsoft.com/office/word/2018/wordml" xmlns:w16se="http://schemas.microsoft.com/office/word/2015/wordml/symex" xmlns:wpg="http://schemas.microsoft.com/office/word/2010/wordprocessingGroup" xmlns:wpi="http://schemas.microsoft.com/office/word/2010/wordprocessingInk" xmlns:wne="http://schemas.microsoft.com/office/word/2006/wordml" xmlns:wps="http://schemas.microsoft.com/office/word/2010/wordprocessingShape" mc:Ignorable="w14 w15 w16se w16cid w16 w16cex wp14">
   <w:abstractNum w:abstractNumId="0" w15:restartNumberingAfterBreak="0">
+    <w:nsid w:val="04D162D0"/>
+    <w:multiLevelType w:val="hybridMultilevel"/>
+    <w:tmpl w:val="14A8F6F0"/>
+    <w:lvl w:ilvl="0" w:tplc="9538F6A8">
+      <w:start w:val="1"/>
+      <w:numFmt w:val="decimal"/>
+      <w:lvlText w:val="%1-"/>
+      <w:lvlJc w:val="left"/>
+      <w:pPr>
+        <w:ind w:left="1080" w:hanging="360"/>
+      </w:pPr>
+      <w:rPr>
+        <w:rFonts w:hint="default"/>
+      </w:rPr>
+    </w:lvl>
+    <w:lvl w:ilvl="1" w:tplc="04090019" w:tentative="1">
+      <w:start w:val="1"/>
+      <w:numFmt w:val="lowerLetter"/>
+      <w:lvlText w:val="%2."/>
+      <w:lvlJc w:val="left"/>
+      <w:pPr>
+        <w:ind w:left="1800" w:hanging="360"/>
+      </w:pPr>
+    </w:lvl>
+    <w:lvl w:ilvl="2" w:tplc="0409001B" w:tentative="1">
+      <w:start w:val="1"/>
+      <w:numFmt w:val="lowerRoman"/>
+      <w:lvlText w:val="%3."/>
+      <w:lvlJc w:val="right"/>
+      <w:pPr>
+        <w:ind w:left="2520" w:hanging="180"/>
+      </w:pPr>
+    </w:lvl>
+    <w:lvl w:ilvl="3" w:tplc="0409000F" w:tentative="1">
+      <w:start w:val="1"/>
+      <w:numFmt w:val="decimal"/>
+      <w:lvlText w:val="%4."/>
+      <w:lvlJc w:val="left"/>
+      <w:pPr>
+        <w:ind w:left="3240" w:hanging="360"/>
+      </w:pPr>
+    </w:lvl>
+    <w:lvl w:ilvl="4" w:tplc="04090019" w:tentative="1">
+      <w:start w:val="1"/>
+      <w:numFmt w:val="lowerLetter"/>
+      <w:lvlText w:val="%5."/>
+      <w:lvlJc w:val="left"/>
+      <w:pPr>
+        <w:ind w:left="3960" w:hanging="360"/>
+      </w:pPr>
+    </w:lvl>
+    <w:lvl w:ilvl="5" w:tplc="0409001B" w:tentative="1">
+      <w:start w:val="1"/>
+      <w:numFmt w:val="lowerRoman"/>
+      <w:lvlText w:val="%6."/>
+      <w:lvlJc w:val="right"/>
+      <w:pPr>
+        <w:ind w:left="4680" w:hanging="180"/>
+      </w:pPr>
+    </w:lvl>
+    <w:lvl w:ilvl="6" w:tplc="0409000F" w:tentative="1">
+      <w:start w:val="1"/>
+      <w:numFmt w:val="decimal"/>
+      <w:lvlText w:val="%7."/>
+      <w:lvlJc w:val="left"/>
+      <w:pPr>
+        <w:ind w:left="5400" w:hanging="360"/>
+      </w:pPr>
+    </w:lvl>
+    <w:lvl w:ilvl="7" w:tplc="04090019" w:tentative="1">
+      <w:start w:val="1"/>
+      <w:numFmt w:val="lowerLetter"/>
+      <w:lvlText w:val="%8."/>
+      <w:lvlJc w:val="left"/>
+      <w:pPr>
+        <w:ind w:left="6120" w:hanging="360"/>
+      </w:pPr>
+    </w:lvl>
+    <w:lvl w:ilvl="8" w:tplc="0409001B" w:tentative="1">
+      <w:start w:val="1"/>
+      <w:numFmt w:val="lowerRoman"/>
+      <w:lvlText w:val="%9."/>
+      <w:lvlJc w:val="right"/>
+      <w:pPr>
+        <w:ind w:left="6840" w:hanging="180"/>
+      </w:pPr>
+    </w:lvl>
+  </w:abstractNum>
+  <w:abstractNum w:abstractNumId="1" w15:restartNumberingAfterBreak="0">
+    <w:nsid w:val="0A215869"/>
+    <w:multiLevelType w:val="hybridMultilevel"/>
+    <w:tmpl w:val="D242AD14"/>
+    <w:lvl w:ilvl="0" w:tplc="3040802E">
+      <w:start w:val="1"/>
+      <w:numFmt w:val="decimal"/>
+      <w:lvlText w:val="%1-"/>
+      <w:lvlJc w:val="left"/>
+      <w:pPr>
+        <w:ind w:left="720" w:hanging="360"/>
+      </w:pPr>
+      <w:rPr>
+        <w:rFonts w:hint="default"/>
+      </w:rPr>
+    </w:lvl>
+    <w:lvl w:ilvl="1" w:tplc="04090019" w:tentative="1">
+      <w:start w:val="1"/>
+      <w:numFmt w:val="lowerLetter"/>
+      <w:lvlText w:val="%2."/>
+      <w:lvlJc w:val="left"/>
+      <w:pPr>
+        <w:ind w:left="1440" w:hanging="360"/>
+      </w:pPr>
+    </w:lvl>
+    <w:lvl w:ilvl="2" w:tplc="0409001B" w:tentative="1">
+      <w:start w:val="1"/>
+      <w:numFmt w:val="lowerRoman"/>
+      <w:lvlText w:val="%3."/>
+      <w:lvlJc w:val="right"/>
+      <w:pPr>
+        <w:ind w:left="2160" w:hanging="180"/>
+      </w:pPr>
+    </w:lvl>
+    <w:lvl w:ilvl="3" w:tplc="0409000F" w:tentative="1">
+      <w:start w:val="1"/>
+      <w:numFmt w:val="decimal"/>
+      <w:lvlText w:val="%4."/>
+      <w:lvlJc w:val="left"/>
+      <w:pPr>
+        <w:ind w:left="2880" w:hanging="360"/>
+      </w:pPr>
+    </w:lvl>
+    <w:lvl w:ilvl="4" w:tplc="04090019" w:tentative="1">
+      <w:start w:val="1"/>
+      <w:numFmt w:val="lowerLetter"/>
+      <w:lvlText w:val="%5."/>
+      <w:lvlJc w:val="left"/>
+      <w:pPr>
+        <w:ind w:left="3600" w:hanging="360"/>
+      </w:pPr>
+    </w:lvl>
+    <w:lvl w:ilvl="5" w:tplc="0409001B" w:tentative="1">
+      <w:start w:val="1"/>
+      <w:numFmt w:val="lowerRoman"/>
+      <w:lvlText w:val="%6."/>
+      <w:lvlJc w:val="right"/>
+      <w:pPr>
+        <w:ind w:left="4320" w:hanging="180"/>
+      </w:pPr>
+    </w:lvl>
+    <w:lvl w:ilvl="6" w:tplc="0409000F" w:tentative="1">
+      <w:start w:val="1"/>
+      <w:numFmt w:val="decimal"/>
+      <w:lvlText w:val="%7."/>
+      <w:lvlJc w:val="left"/>
+      <w:pPr>
+        <w:ind w:left="5040" w:hanging="360"/>
+      </w:pPr>
+    </w:lvl>
+    <w:lvl w:ilvl="7" w:tplc="04090019" w:tentative="1">
+      <w:start w:val="1"/>
+      <w:numFmt w:val="lowerLetter"/>
+      <w:lvlText w:val="%8."/>
+      <w:lvlJc w:val="left"/>
+      <w:pPr>
+        <w:ind w:left="5760" w:hanging="360"/>
+      </w:pPr>
+    </w:lvl>
+    <w:lvl w:ilvl="8" w:tplc="0409001B" w:tentative="1">
+      <w:start w:val="1"/>
+      <w:numFmt w:val="lowerRoman"/>
+      <w:lvlText w:val="%9."/>
+      <w:lvlJc w:val="right"/>
+      <w:pPr>
+        <w:ind w:left="6480" w:hanging="180"/>
+      </w:pPr>
+    </w:lvl>
+  </w:abstractNum>
+  <w:abstractNum w:abstractNumId="2" w15:restartNumberingAfterBreak="0">
     <w:nsid w:val="1ECB13E2"/>
     <w:multiLevelType w:val="multilevel"/>
     <w:tmpl w:val="E2B0256E"/>
@@ -856,11 +4384,11 @@
       </w:rPr>
     </w:lvl>
   </w:abstractNum>
-  <w:abstractNum w:abstractNumId="1" w15:restartNumberingAfterBreak="0">
+  <w:abstractNum w:abstractNumId="3" w15:restartNumberingAfterBreak="0">
     <w:nsid w:val="3A4534AB"/>
-    <w:multiLevelType w:val="hybridMultilevel"/>
-    <w:tmpl w:val="65C22B5E"/>
-    <w:lvl w:ilvl="0" w:tplc="18E8DFE2">
+    <w:multiLevelType w:val="multilevel"/>
+    <w:tmpl w:val="1BBEA2FE"/>
+    <w:lvl w:ilvl="0">
       <w:start w:val="1"/>
       <w:numFmt w:val="decimal"/>
       <w:lvlText w:val="%1."/>
@@ -872,80 +4400,112 @@
         <w:rFonts w:hint="default"/>
       </w:rPr>
     </w:lvl>
-    <w:lvl w:ilvl="1" w:tplc="04090019" w:tentative="1">
-      <w:start w:val="1"/>
-      <w:numFmt w:val="lowerLetter"/>
-      <w:lvlText w:val="%2."/>
-      <w:lvlJc w:val="left"/>
-      <w:pPr>
-        <w:ind w:left="1800" w:hanging="360"/>
-      </w:pPr>
-    </w:lvl>
-    <w:lvl w:ilvl="2" w:tplc="0409001B" w:tentative="1">
-      <w:start w:val="1"/>
-      <w:numFmt w:val="lowerRoman"/>
-      <w:lvlText w:val="%3."/>
-      <w:lvlJc w:val="right"/>
-      <w:pPr>
-        <w:ind w:left="2520" w:hanging="180"/>
-      </w:pPr>
-    </w:lvl>
-    <w:lvl w:ilvl="3" w:tplc="0409000F" w:tentative="1">
-      <w:start w:val="1"/>
+    <w:lvl w:ilvl="1">
+      <w:start w:val="2"/>
       <w:numFmt w:val="decimal"/>
-      <w:lvlText w:val="%4."/>
-      <w:lvlJc w:val="left"/>
-      <w:pPr>
-        <w:ind w:left="3240" w:hanging="360"/>
-      </w:pPr>
-    </w:lvl>
-    <w:lvl w:ilvl="4" w:tplc="04090019" w:tentative="1">
-      <w:start w:val="1"/>
-      <w:numFmt w:val="lowerLetter"/>
-      <w:lvlText w:val="%5."/>
-      <w:lvlJc w:val="left"/>
-      <w:pPr>
-        <w:ind w:left="3960" w:hanging="360"/>
-      </w:pPr>
-    </w:lvl>
-    <w:lvl w:ilvl="5" w:tplc="0409001B" w:tentative="1">
-      <w:start w:val="1"/>
-      <w:numFmt w:val="lowerRoman"/>
-      <w:lvlText w:val="%6."/>
-      <w:lvlJc w:val="right"/>
-      <w:pPr>
-        <w:ind w:left="4680" w:hanging="180"/>
-      </w:pPr>
-    </w:lvl>
-    <w:lvl w:ilvl="6" w:tplc="0409000F" w:tentative="1">
+      <w:isLgl/>
+      <w:lvlText w:val="%1.%2."/>
+      <w:lvlJc w:val="left"/>
+      <w:pPr>
+        <w:ind w:left="1440" w:hanging="720"/>
+      </w:pPr>
+      <w:rPr>
+        <w:rFonts w:hint="default"/>
+      </w:rPr>
+    </w:lvl>
+    <w:lvl w:ilvl="2">
       <w:start w:val="1"/>
       <w:numFmt w:val="decimal"/>
-      <w:lvlText w:val="%7."/>
-      <w:lvlJc w:val="left"/>
-      <w:pPr>
-        <w:ind w:left="5400" w:hanging="360"/>
-      </w:pPr>
-    </w:lvl>
-    <w:lvl w:ilvl="7" w:tplc="04090019" w:tentative="1">
-      <w:start w:val="1"/>
-      <w:numFmt w:val="lowerLetter"/>
-      <w:lvlText w:val="%8."/>
-      <w:lvlJc w:val="left"/>
-      <w:pPr>
-        <w:ind w:left="6120" w:hanging="360"/>
-      </w:pPr>
-    </w:lvl>
-    <w:lvl w:ilvl="8" w:tplc="0409001B" w:tentative="1">
-      <w:start w:val="1"/>
-      <w:numFmt w:val="lowerRoman"/>
-      <w:lvlText w:val="%9."/>
-      <w:lvlJc w:val="right"/>
-      <w:pPr>
-        <w:ind w:left="6840" w:hanging="180"/>
-      </w:pPr>
+      <w:isLgl/>
+      <w:lvlText w:val="%1.%2.%3."/>
+      <w:lvlJc w:val="left"/>
+      <w:pPr>
+        <w:ind w:left="1440" w:hanging="720"/>
+      </w:pPr>
+      <w:rPr>
+        <w:rFonts w:hint="default"/>
+      </w:rPr>
+    </w:lvl>
+    <w:lvl w:ilvl="3">
+      <w:start w:val="1"/>
+      <w:numFmt w:val="decimal"/>
+      <w:isLgl/>
+      <w:lvlText w:val="%1.%2.%3.%4."/>
+      <w:lvlJc w:val="left"/>
+      <w:pPr>
+        <w:ind w:left="1800" w:hanging="1080"/>
+      </w:pPr>
+      <w:rPr>
+        <w:rFonts w:hint="default"/>
+      </w:rPr>
+    </w:lvl>
+    <w:lvl w:ilvl="4">
+      <w:start w:val="1"/>
+      <w:numFmt w:val="decimal"/>
+      <w:isLgl/>
+      <w:lvlText w:val="%1.%2.%3.%4.%5."/>
+      <w:lvlJc w:val="left"/>
+      <w:pPr>
+        <w:ind w:left="1800" w:hanging="1080"/>
+      </w:pPr>
+      <w:rPr>
+        <w:rFonts w:hint="default"/>
+      </w:rPr>
+    </w:lvl>
+    <w:lvl w:ilvl="5">
+      <w:start w:val="1"/>
+      <w:numFmt w:val="decimal"/>
+      <w:isLgl/>
+      <w:lvlText w:val="%1.%2.%3.%4.%5.%6."/>
+      <w:lvlJc w:val="left"/>
+      <w:pPr>
+        <w:ind w:left="2160" w:hanging="1440"/>
+      </w:pPr>
+      <w:rPr>
+        <w:rFonts w:hint="default"/>
+      </w:rPr>
+    </w:lvl>
+    <w:lvl w:ilvl="6">
+      <w:start w:val="1"/>
+      <w:numFmt w:val="decimal"/>
+      <w:isLgl/>
+      <w:lvlText w:val="%1.%2.%3.%4.%5.%6.%7."/>
+      <w:lvlJc w:val="left"/>
+      <w:pPr>
+        <w:ind w:left="2160" w:hanging="1440"/>
+      </w:pPr>
+      <w:rPr>
+        <w:rFonts w:hint="default"/>
+      </w:rPr>
+    </w:lvl>
+    <w:lvl w:ilvl="7">
+      <w:start w:val="1"/>
+      <w:numFmt w:val="decimal"/>
+      <w:isLgl/>
+      <w:lvlText w:val="%1.%2.%3.%4.%5.%6.%7.%8."/>
+      <w:lvlJc w:val="left"/>
+      <w:pPr>
+        <w:ind w:left="2520" w:hanging="1800"/>
+      </w:pPr>
+      <w:rPr>
+        <w:rFonts w:hint="default"/>
+      </w:rPr>
+    </w:lvl>
+    <w:lvl w:ilvl="8">
+      <w:start w:val="1"/>
+      <w:numFmt w:val="decimal"/>
+      <w:isLgl/>
+      <w:lvlText w:val="%1.%2.%3.%4.%5.%6.%7.%8.%9."/>
+      <w:lvlJc w:val="left"/>
+      <w:pPr>
+        <w:ind w:left="2880" w:hanging="2160"/>
+      </w:pPr>
+      <w:rPr>
+        <w:rFonts w:hint="default"/>
+      </w:rPr>
     </w:lvl>
   </w:abstractNum>
-  <w:abstractNum w:abstractNumId="2" w15:restartNumberingAfterBreak="0">
+  <w:abstractNum w:abstractNumId="4" w15:restartNumberingAfterBreak="0">
     <w:nsid w:val="48E36F1C"/>
     <w:multiLevelType w:val="multilevel"/>
     <w:tmpl w:val="87AEC34C"/>
@@ -1094,7 +4654,418 @@
       </w:rPr>
     </w:lvl>
   </w:abstractNum>
-  <w:abstractNum w:abstractNumId="3" w15:restartNumberingAfterBreak="0">
+  <w:abstractNum w:abstractNumId="5" w15:restartNumberingAfterBreak="0">
+    <w:nsid w:val="5F0C2B49"/>
+    <w:multiLevelType w:val="multilevel"/>
+    <w:tmpl w:val="9580B276"/>
+    <w:lvl w:ilvl="0">
+      <w:start w:val="1"/>
+      <w:numFmt w:val="bullet"/>
+      <w:lvlText w:val=""/>
+      <w:lvlJc w:val="left"/>
+      <w:pPr>
+        <w:tabs>
+          <w:tab w:val="num" w:pos="720"/>
+        </w:tabs>
+        <w:ind w:left="720" w:hanging="360"/>
+      </w:pPr>
+      <w:rPr>
+        <w:rFonts w:ascii="Symbol" w:hAnsi="Symbol" w:hint="default"/>
+        <w:sz w:val="20"/>
+      </w:rPr>
+    </w:lvl>
+    <w:lvl w:ilvl="1" w:tentative="1">
+      <w:start w:val="1"/>
+      <w:numFmt w:val="bullet"/>
+      <w:lvlText w:val="o"/>
+      <w:lvlJc w:val="left"/>
+      <w:pPr>
+        <w:tabs>
+          <w:tab w:val="num" w:pos="1440"/>
+        </w:tabs>
+        <w:ind w:left="1440" w:hanging="360"/>
+      </w:pPr>
+      <w:rPr>
+        <w:rFonts w:ascii="Courier New" w:hAnsi="Courier New" w:hint="default"/>
+        <w:sz w:val="20"/>
+      </w:rPr>
+    </w:lvl>
+    <w:lvl w:ilvl="2" w:tentative="1">
+      <w:start w:val="1"/>
+      <w:numFmt w:val="bullet"/>
+      <w:lvlText w:val=""/>
+      <w:lvlJc w:val="left"/>
+      <w:pPr>
+        <w:tabs>
+          <w:tab w:val="num" w:pos="2160"/>
+        </w:tabs>
+        <w:ind w:left="2160" w:hanging="360"/>
+      </w:pPr>
+      <w:rPr>
+        <w:rFonts w:ascii="Wingdings" w:hAnsi="Wingdings" w:hint="default"/>
+        <w:sz w:val="20"/>
+      </w:rPr>
+    </w:lvl>
+    <w:lvl w:ilvl="3" w:tentative="1">
+      <w:start w:val="1"/>
+      <w:numFmt w:val="bullet"/>
+      <w:lvlText w:val=""/>
+      <w:lvlJc w:val="left"/>
+      <w:pPr>
+        <w:tabs>
+          <w:tab w:val="num" w:pos="2880"/>
+        </w:tabs>
+        <w:ind w:left="2880" w:hanging="360"/>
+      </w:pPr>
+      <w:rPr>
+        <w:rFonts w:ascii="Wingdings" w:hAnsi="Wingdings" w:hint="default"/>
+        <w:sz w:val="20"/>
+      </w:rPr>
+    </w:lvl>
+    <w:lvl w:ilvl="4" w:tentative="1">
+      <w:start w:val="1"/>
+      <w:numFmt w:val="bullet"/>
+      <w:lvlText w:val=""/>
+      <w:lvlJc w:val="left"/>
+      <w:pPr>
+        <w:tabs>
+          <w:tab w:val="num" w:pos="3600"/>
+        </w:tabs>
+        <w:ind w:left="3600" w:hanging="360"/>
+      </w:pPr>
+      <w:rPr>
+        <w:rFonts w:ascii="Wingdings" w:hAnsi="Wingdings" w:hint="default"/>
+        <w:sz w:val="20"/>
+      </w:rPr>
+    </w:lvl>
+    <w:lvl w:ilvl="5" w:tentative="1">
+      <w:start w:val="1"/>
+      <w:numFmt w:val="bullet"/>
+      <w:lvlText w:val=""/>
+      <w:lvlJc w:val="left"/>
+      <w:pPr>
+        <w:tabs>
+          <w:tab w:val="num" w:pos="4320"/>
+        </w:tabs>
+        <w:ind w:left="4320" w:hanging="360"/>
+      </w:pPr>
+      <w:rPr>
+        <w:rFonts w:ascii="Wingdings" w:hAnsi="Wingdings" w:hint="default"/>
+        <w:sz w:val="20"/>
+      </w:rPr>
+    </w:lvl>
+    <w:lvl w:ilvl="6" w:tentative="1">
+      <w:start w:val="1"/>
+      <w:numFmt w:val="bullet"/>
+      <w:lvlText w:val=""/>
+      <w:lvlJc w:val="left"/>
+      <w:pPr>
+        <w:tabs>
+          <w:tab w:val="num" w:pos="5040"/>
+        </w:tabs>
+        <w:ind w:left="5040" w:hanging="360"/>
+      </w:pPr>
+      <w:rPr>
+        <w:rFonts w:ascii="Wingdings" w:hAnsi="Wingdings" w:hint="default"/>
+        <w:sz w:val="20"/>
+      </w:rPr>
+    </w:lvl>
+    <w:lvl w:ilvl="7" w:tentative="1">
+      <w:start w:val="1"/>
+      <w:numFmt w:val="bullet"/>
+      <w:lvlText w:val=""/>
+      <w:lvlJc w:val="left"/>
+      <w:pPr>
+        <w:tabs>
+          <w:tab w:val="num" w:pos="5760"/>
+        </w:tabs>
+        <w:ind w:left="5760" w:hanging="360"/>
+      </w:pPr>
+      <w:rPr>
+        <w:rFonts w:ascii="Wingdings" w:hAnsi="Wingdings" w:hint="default"/>
+        <w:sz w:val="20"/>
+      </w:rPr>
+    </w:lvl>
+    <w:lvl w:ilvl="8" w:tentative="1">
+      <w:start w:val="1"/>
+      <w:numFmt w:val="bullet"/>
+      <w:lvlText w:val=""/>
+      <w:lvlJc w:val="left"/>
+      <w:pPr>
+        <w:tabs>
+          <w:tab w:val="num" w:pos="6480"/>
+        </w:tabs>
+        <w:ind w:left="6480" w:hanging="360"/>
+      </w:pPr>
+      <w:rPr>
+        <w:rFonts w:ascii="Wingdings" w:hAnsi="Wingdings" w:hint="default"/>
+        <w:sz w:val="20"/>
+      </w:rPr>
+    </w:lvl>
+  </w:abstractNum>
+  <w:abstractNum w:abstractNumId="6" w15:restartNumberingAfterBreak="0">
+    <w:nsid w:val="63C7039A"/>
+    <w:multiLevelType w:val="multilevel"/>
+    <w:tmpl w:val="D2EA0C12"/>
+    <w:lvl w:ilvl="0">
+      <w:start w:val="1"/>
+      <w:numFmt w:val="bullet"/>
+      <w:lvlText w:val=""/>
+      <w:lvlJc w:val="left"/>
+      <w:pPr>
+        <w:tabs>
+          <w:tab w:val="num" w:pos="720"/>
+        </w:tabs>
+        <w:ind w:left="720" w:hanging="360"/>
+      </w:pPr>
+      <w:rPr>
+        <w:rFonts w:ascii="Symbol" w:hAnsi="Symbol" w:hint="default"/>
+        <w:sz w:val="20"/>
+      </w:rPr>
+    </w:lvl>
+    <w:lvl w:ilvl="1" w:tentative="1">
+      <w:start w:val="1"/>
+      <w:numFmt w:val="bullet"/>
+      <w:lvlText w:val="o"/>
+      <w:lvlJc w:val="left"/>
+      <w:pPr>
+        <w:tabs>
+          <w:tab w:val="num" w:pos="1440"/>
+        </w:tabs>
+        <w:ind w:left="1440" w:hanging="360"/>
+      </w:pPr>
+      <w:rPr>
+        <w:rFonts w:ascii="Courier New" w:hAnsi="Courier New" w:hint="default"/>
+        <w:sz w:val="20"/>
+      </w:rPr>
+    </w:lvl>
+    <w:lvl w:ilvl="2" w:tentative="1">
+      <w:start w:val="1"/>
+      <w:numFmt w:val="bullet"/>
+      <w:lvlText w:val=""/>
+      <w:lvlJc w:val="left"/>
+      <w:pPr>
+        <w:tabs>
+          <w:tab w:val="num" w:pos="2160"/>
+        </w:tabs>
+        <w:ind w:left="2160" w:hanging="360"/>
+      </w:pPr>
+      <w:rPr>
+        <w:rFonts w:ascii="Wingdings" w:hAnsi="Wingdings" w:hint="default"/>
+        <w:sz w:val="20"/>
+      </w:rPr>
+    </w:lvl>
+    <w:lvl w:ilvl="3" w:tentative="1">
+      <w:start w:val="1"/>
+      <w:numFmt w:val="bullet"/>
+      <w:lvlText w:val=""/>
+      <w:lvlJc w:val="left"/>
+      <w:pPr>
+        <w:tabs>
+          <w:tab w:val="num" w:pos="2880"/>
+        </w:tabs>
+        <w:ind w:left="2880" w:hanging="360"/>
+      </w:pPr>
+      <w:rPr>
+        <w:rFonts w:ascii="Wingdings" w:hAnsi="Wingdings" w:hint="default"/>
+        <w:sz w:val="20"/>
+      </w:rPr>
+    </w:lvl>
+    <w:lvl w:ilvl="4" w:tentative="1">
+      <w:start w:val="1"/>
+      <w:numFmt w:val="bullet"/>
+      <w:lvlText w:val=""/>
+      <w:lvlJc w:val="left"/>
+      <w:pPr>
+        <w:tabs>
+          <w:tab w:val="num" w:pos="3600"/>
+        </w:tabs>
+        <w:ind w:left="3600" w:hanging="360"/>
+      </w:pPr>
+      <w:rPr>
+        <w:rFonts w:ascii="Wingdings" w:hAnsi="Wingdings" w:hint="default"/>
+        <w:sz w:val="20"/>
+      </w:rPr>
+    </w:lvl>
+    <w:lvl w:ilvl="5" w:tentative="1">
+      <w:start w:val="1"/>
+      <w:numFmt w:val="bullet"/>
+      <w:lvlText w:val=""/>
+      <w:lvlJc w:val="left"/>
+      <w:pPr>
+        <w:tabs>
+          <w:tab w:val="num" w:pos="4320"/>
+        </w:tabs>
+        <w:ind w:left="4320" w:hanging="360"/>
+      </w:pPr>
+      <w:rPr>
+        <w:rFonts w:ascii="Wingdings" w:hAnsi="Wingdings" w:hint="default"/>
+        <w:sz w:val="20"/>
+      </w:rPr>
+    </w:lvl>
+    <w:lvl w:ilvl="6" w:tentative="1">
+      <w:start w:val="1"/>
+      <w:numFmt w:val="bullet"/>
+      <w:lvlText w:val=""/>
+      <w:lvlJc w:val="left"/>
+      <w:pPr>
+        <w:tabs>
+          <w:tab w:val="num" w:pos="5040"/>
+        </w:tabs>
+        <w:ind w:left="5040" w:hanging="360"/>
+      </w:pPr>
+      <w:rPr>
+        <w:rFonts w:ascii="Wingdings" w:hAnsi="Wingdings" w:hint="default"/>
+        <w:sz w:val="20"/>
+      </w:rPr>
+    </w:lvl>
+    <w:lvl w:ilvl="7" w:tentative="1">
+      <w:start w:val="1"/>
+      <w:numFmt w:val="bullet"/>
+      <w:lvlText w:val=""/>
+      <w:lvlJc w:val="left"/>
+      <w:pPr>
+        <w:tabs>
+          <w:tab w:val="num" w:pos="5760"/>
+        </w:tabs>
+        <w:ind w:left="5760" w:hanging="360"/>
+      </w:pPr>
+      <w:rPr>
+        <w:rFonts w:ascii="Wingdings" w:hAnsi="Wingdings" w:hint="default"/>
+        <w:sz w:val="20"/>
+      </w:rPr>
+    </w:lvl>
+    <w:lvl w:ilvl="8" w:tentative="1">
+      <w:start w:val="1"/>
+      <w:numFmt w:val="bullet"/>
+      <w:lvlText w:val=""/>
+      <w:lvlJc w:val="left"/>
+      <w:pPr>
+        <w:tabs>
+          <w:tab w:val="num" w:pos="6480"/>
+        </w:tabs>
+        <w:ind w:left="6480" w:hanging="360"/>
+      </w:pPr>
+      <w:rPr>
+        <w:rFonts w:ascii="Wingdings" w:hAnsi="Wingdings" w:hint="default"/>
+        <w:sz w:val="20"/>
+      </w:rPr>
+    </w:lvl>
+  </w:abstractNum>
+  <w:abstractNum w:abstractNumId="7" w15:restartNumberingAfterBreak="0">
+    <w:nsid w:val="71190D52"/>
+    <w:multiLevelType w:val="multilevel"/>
+    <w:tmpl w:val="8632D3E6"/>
+    <w:lvl w:ilvl="0">
+      <w:start w:val="1"/>
+      <w:numFmt w:val="decimal"/>
+      <w:lvlText w:val="%1."/>
+      <w:lvlJc w:val="left"/>
+      <w:pPr>
+        <w:tabs>
+          <w:tab w:val="num" w:pos="720"/>
+        </w:tabs>
+        <w:ind w:left="720" w:hanging="360"/>
+      </w:pPr>
+    </w:lvl>
+    <w:lvl w:ilvl="1" w:tentative="1">
+      <w:start w:val="1"/>
+      <w:numFmt w:val="decimal"/>
+      <w:lvlText w:val="%2."/>
+      <w:lvlJc w:val="left"/>
+      <w:pPr>
+        <w:tabs>
+          <w:tab w:val="num" w:pos="1440"/>
+        </w:tabs>
+        <w:ind w:left="1440" w:hanging="360"/>
+      </w:pPr>
+    </w:lvl>
+    <w:lvl w:ilvl="2" w:tentative="1">
+      <w:start w:val="1"/>
+      <w:numFmt w:val="decimal"/>
+      <w:lvlText w:val="%3."/>
+      <w:lvlJc w:val="left"/>
+      <w:pPr>
+        <w:tabs>
+          <w:tab w:val="num" w:pos="2160"/>
+        </w:tabs>
+        <w:ind w:left="2160" w:hanging="360"/>
+      </w:pPr>
+    </w:lvl>
+    <w:lvl w:ilvl="3" w:tentative="1">
+      <w:start w:val="1"/>
+      <w:numFmt w:val="decimal"/>
+      <w:lvlText w:val="%4."/>
+      <w:lvlJc w:val="left"/>
+      <w:pPr>
+        <w:tabs>
+          <w:tab w:val="num" w:pos="2880"/>
+        </w:tabs>
+        <w:ind w:left="2880" w:hanging="360"/>
+      </w:pPr>
+    </w:lvl>
+    <w:lvl w:ilvl="4" w:tentative="1">
+      <w:start w:val="1"/>
+      <w:numFmt w:val="decimal"/>
+      <w:lvlText w:val="%5."/>
+      <w:lvlJc w:val="left"/>
+      <w:pPr>
+        <w:tabs>
+          <w:tab w:val="num" w:pos="3600"/>
+        </w:tabs>
+        <w:ind w:left="3600" w:hanging="360"/>
+      </w:pPr>
+    </w:lvl>
+    <w:lvl w:ilvl="5" w:tentative="1">
+      <w:start w:val="1"/>
+      <w:numFmt w:val="decimal"/>
+      <w:lvlText w:val="%6."/>
+      <w:lvlJc w:val="left"/>
+      <w:pPr>
+        <w:tabs>
+          <w:tab w:val="num" w:pos="4320"/>
+        </w:tabs>
+        <w:ind w:left="4320" w:hanging="360"/>
+      </w:pPr>
+    </w:lvl>
+    <w:lvl w:ilvl="6" w:tentative="1">
+      <w:start w:val="1"/>
+      <w:numFmt w:val="decimal"/>
+      <w:lvlText w:val="%7."/>
+      <w:lvlJc w:val="left"/>
+      <w:pPr>
+        <w:tabs>
+          <w:tab w:val="num" w:pos="5040"/>
+        </w:tabs>
+        <w:ind w:left="5040" w:hanging="360"/>
+      </w:pPr>
+    </w:lvl>
+    <w:lvl w:ilvl="7" w:tentative="1">
+      <w:start w:val="1"/>
+      <w:numFmt w:val="decimal"/>
+      <w:lvlText w:val="%8."/>
+      <w:lvlJc w:val="left"/>
+      <w:pPr>
+        <w:tabs>
+          <w:tab w:val="num" w:pos="5760"/>
+        </w:tabs>
+        <w:ind w:left="5760" w:hanging="360"/>
+      </w:pPr>
+    </w:lvl>
+    <w:lvl w:ilvl="8" w:tentative="1">
+      <w:start w:val="1"/>
+      <w:numFmt w:val="decimal"/>
+      <w:lvlText w:val="%9."/>
+      <w:lvlJc w:val="left"/>
+      <w:pPr>
+        <w:tabs>
+          <w:tab w:val="num" w:pos="6480"/>
+        </w:tabs>
+        <w:ind w:left="6480" w:hanging="360"/>
+      </w:pPr>
+    </w:lvl>
+  </w:abstractNum>
+  <w:abstractNum w:abstractNumId="8" w15:restartNumberingAfterBreak="0">
     <w:nsid w:val="7B235072"/>
     <w:multiLevelType w:val="multilevel"/>
     <w:tmpl w:val="D8EA1504"/>
@@ -1244,16 +5215,31 @@
     </w:lvl>
   </w:abstractNum>
   <w:num w:numId="1">
+    <w:abstractNumId w:val="2"/>
+  </w:num>
+  <w:num w:numId="2">
+    <w:abstractNumId w:val="3"/>
+  </w:num>
+  <w:num w:numId="3">
+    <w:abstractNumId w:val="4"/>
+  </w:num>
+  <w:num w:numId="4">
+    <w:abstractNumId w:val="8"/>
+  </w:num>
+  <w:num w:numId="5">
+    <w:abstractNumId w:val="1"/>
+  </w:num>
+  <w:num w:numId="6">
     <w:abstractNumId w:val="0"/>
   </w:num>
-  <w:num w:numId="2">
-    <w:abstractNumId w:val="1"/>
+  <w:num w:numId="7">
+    <w:abstractNumId w:val="7"/>
   </w:num>
-  <w:num w:numId="3">
-    <w:abstractNumId w:val="2"/>
+  <w:num w:numId="8">
+    <w:abstractNumId w:val="5"/>
   </w:num>
-  <w:num w:numId="4">
-    <w:abstractNumId w:val="3"/>
+  <w:num w:numId="9">
+    <w:abstractNumId w:val="6"/>
   </w:num>
 </w:numbering>
 </file>
@@ -1381,6 +5367,7 @@
     <w:lsdException w:name="HTML Sample" w:semiHidden="1" w:unhideWhenUsed="1"/>
     <w:lsdException w:name="HTML Typewriter" w:semiHidden="1" w:unhideWhenUsed="1"/>
     <w:lsdException w:name="HTML Variable" w:semiHidden="1" w:unhideWhenUsed="1"/>
+    <w:lsdException w:name="Normal Table" w:semiHidden="1" w:unhideWhenUsed="1"/>
     <w:lsdException w:name="annotation subject" w:semiHidden="1" w:unhideWhenUsed="1"/>
     <w:lsdException w:name="No List" w:semiHidden="1" w:unhideWhenUsed="1"/>
     <w:lsdException w:name="Outline List 1" w:semiHidden="1" w:unhideWhenUsed="1"/>
@@ -1427,8 +5414,10 @@
     <w:lsdException w:name="Table Subtle 2" w:semiHidden="1" w:unhideWhenUsed="1"/>
     <w:lsdException w:name="Table Web 1" w:semiHidden="1" w:unhideWhenUsed="1"/>
     <w:lsdException w:name="Table Web 2" w:semiHidden="1" w:unhideWhenUsed="1"/>
+    <w:lsdException w:name="Table Web 3" w:semiHidden="1" w:unhideWhenUsed="1"/>
     <w:lsdException w:name="Balloon Text" w:semiHidden="1" w:unhideWhenUsed="1"/>
     <w:lsdException w:name="Table Grid" w:uiPriority="39"/>
+    <w:lsdException w:name="Table Theme" w:semiHidden="1" w:unhideWhenUsed="1"/>
     <w:lsdException w:name="Placeholder Text" w:semiHidden="1"/>
     <w:lsdException w:name="No Spacing" w:uiPriority="1" w:qFormat="1"/>
     <w:lsdException w:name="Light Shading" w:uiPriority="60"/>
@@ -1654,6 +5643,29 @@
     <w:name w:val="Normal"/>
     <w:qFormat/>
   </w:style>
+  <w:style w:type="paragraph" w:styleId="Heading2">
+    <w:name w:val="heading 2"/>
+    <w:basedOn w:val="Normal"/>
+    <w:next w:val="Normal"/>
+    <w:link w:val="Heading2Char"/>
+    <w:uiPriority w:val="9"/>
+    <w:semiHidden/>
+    <w:unhideWhenUsed/>
+    <w:qFormat/>
+    <w:rsid w:val="00523AA1"/>
+    <w:pPr>
+      <w:keepNext/>
+      <w:keepLines/>
+      <w:spacing w:before="40" w:after="0"/>
+      <w:outlineLvl w:val="1"/>
+    </w:pPr>
+    <w:rPr>
+      <w:rFonts w:asciiTheme="majorHAnsi" w:eastAsiaTheme="majorEastAsia" w:hAnsiTheme="majorHAnsi" w:cstheme="majorBidi"/>
+      <w:color w:val="2F5496" w:themeColor="accent1" w:themeShade="BF"/>
+      <w:sz w:val="26"/>
+      <w:szCs w:val="26"/>
+    </w:rPr>
+  </w:style>
   <w:style w:type="paragraph" w:styleId="Heading3">
     <w:name w:val="heading 3"/>
     <w:basedOn w:val="Normal"/>
@@ -1770,8 +5782,8 @@
       <w:u w:val="single"/>
     </w:rPr>
   </w:style>
-  <w:style w:type="paragraph" w:customStyle="1" w:styleId="list">
-    <w:name w:val="list"/>
+  <w:style w:type="paragraph" w:customStyle="1" w:styleId="List1">
+    <w:name w:val="List1"/>
     <w:basedOn w:val="Normal"/>
     <w:rsid w:val="00D042D5"/>
     <w:pPr>
@@ -1863,6 +5875,25 @@
     <w:name w:val="titulo-subseccion"/>
     <w:basedOn w:val="DefaultParagraphFont"/>
     <w:rsid w:val="00AE6A1E"/>
+  </w:style>
+  <w:style w:type="character" w:customStyle="1" w:styleId="Heading2Char">
+    <w:name w:val="Heading 2 Char"/>
+    <w:basedOn w:val="DefaultParagraphFont"/>
+    <w:link w:val="Heading2"/>
+    <w:uiPriority w:val="9"/>
+    <w:semiHidden/>
+    <w:rsid w:val="00523AA1"/>
+    <w:rPr>
+      <w:rFonts w:asciiTheme="majorHAnsi" w:eastAsiaTheme="majorEastAsia" w:hAnsiTheme="majorHAnsi" w:cstheme="majorBidi"/>
+      <w:color w:val="2F5496" w:themeColor="accent1" w:themeShade="BF"/>
+      <w:sz w:val="26"/>
+      <w:szCs w:val="26"/>
+    </w:rPr>
+  </w:style>
+  <w:style w:type="character" w:customStyle="1" w:styleId="sentence-1">
+    <w:name w:val="sentence-1"/>
+    <w:basedOn w:val="DefaultParagraphFont"/>
+    <w:rsid w:val="00523AA1"/>
   </w:style>
 </w:styles>
 </file>

</xml_diff>

<commit_message>
Plataformas E-Commerce y CMS - Module 3 - Unit 1 - Lesson 3
</commit_message>
<xml_diff>
--- a/PlataformasE-commerce/Modulo_3-Los_CMS_y_el_Sitio_Web/Unidad1/UNIDAD1.docx
+++ b/PlataformasE-commerce/Modulo_3-Los_CMS_y_el_Sitio_Web/Unidad1/UNIDAD1.docx
@@ -1598,23 +1598,7 @@
           <w:rFonts w:ascii="Arial" w:hAnsi="Arial" w:cs="Arial"/>
           <w:lang w:val="es-CR"/>
         </w:rPr>
-        <w:t xml:space="preserve"> sin embargo, hasta los 90’s los contenidos propios de Internet e Intranet eran rígidos e incapaces de manejar grandes cantidades de información de modo rápido e interactivo. Entonces, se empezaron a crear desde el año 2000 aproximadamente, programas que funcionaban en los servidores (</w:t>
-      </w:r>
-      <w:proofErr w:type="gramStart"/>
-      <w:r>
-        <w:rPr>
-          <w:rFonts w:ascii="Arial" w:hAnsi="Arial" w:cs="Arial"/>
-          <w:lang w:val="es-CR"/>
-        </w:rPr>
-        <w:t>server</w:t>
-      </w:r>
-      <w:proofErr w:type="gramEnd"/>
-      <w:r>
-        <w:rPr>
-          <w:rFonts w:ascii="Arial" w:hAnsi="Arial" w:cs="Arial"/>
-          <w:lang w:val="es-CR"/>
-        </w:rPr>
-        <w:t>-side) que eran capaces de interactuar y realizar pequeños cambios en tiempo real, sobre los sitios web.</w:t>
+        <w:t xml:space="preserve"> sin embargo, hasta los 90’s los contenidos propios de Internet e Intranet eran rígidos e incapaces de manejar grandes cantidades de información de modo rápido e interactivo. Entonces, se empezaron a crear desde el año 2000 aproximadamente, programas que funcionaban en los servidores (server-side) que eran capaces de interactuar y realizar pequeños cambios en tiempo real, sobre los sitios web.</w:t>
       </w:r>
     </w:p>
     <w:p>
@@ -3019,27 +3003,7 @@
           <w:szCs w:val="24"/>
           <w:lang w:val="es-CR"/>
         </w:rPr>
-        <w:t xml:space="preserve">Es por esto </w:t>
-      </w:r>
-      <w:proofErr w:type="gramStart"/>
-      <w:r>
-        <w:rPr>
-          <w:rFonts w:ascii="Arial" w:hAnsi="Arial" w:cs="Arial"/>
-          <w:sz w:val="24"/>
-          <w:szCs w:val="24"/>
-          <w:lang w:val="es-CR"/>
-        </w:rPr>
-        <w:t>que</w:t>
-      </w:r>
-      <w:proofErr w:type="gramEnd"/>
-      <w:r>
-        <w:rPr>
-          <w:rFonts w:ascii="Arial" w:hAnsi="Arial" w:cs="Arial"/>
-          <w:sz w:val="24"/>
-          <w:szCs w:val="24"/>
-          <w:lang w:val="es-CR"/>
-        </w:rPr>
-        <w:t xml:space="preserve"> la usabilidad adquiere un nivel de importancia relativamente alto, ya que la buena interacción entre la interfaz y el desarrollador determinan las posibilidades para el diseño del sitio web. </w:t>
+        <w:t xml:space="preserve">Es por esto que la usabilidad adquiere un nivel de importancia relativamente alto, ya que la buena interacción entre la interfaz y el desarrollador determinan las posibilidades para el diseño del sitio web. </w:t>
       </w:r>
     </w:p>
     <w:p>
@@ -5584,31 +5548,1049 @@
         <w:t xml:space="preserve"> de CMS</w:t>
       </w:r>
     </w:p>
-    <w:p>
-      <w:pPr>
-        <w:spacing w:after="0" w:line="240" w:lineRule="auto"/>
-        <w:jc w:val="both"/>
-        <w:rPr>
-          <w:rFonts w:ascii="Arial" w:eastAsia="Times New Roman" w:hAnsi="Arial" w:cs="Arial"/>
-          <w:sz w:val="24"/>
-          <w:szCs w:val="24"/>
-          <w:lang w:val="es-CR"/>
-        </w:rPr>
-      </w:pPr>
-    </w:p>
-    <w:p>
-      <w:pPr>
-        <w:jc w:val="center"/>
+    <w:p/>
+    <w:p>
+      <w:pPr>
+        <w:spacing w:after="0" w:line="240" w:lineRule="auto"/>
+        <w:jc w:val="both"/>
+        <w:rPr>
+          <w:rFonts w:ascii="Arial" w:eastAsia="Times New Roman" w:hAnsi="Arial" w:cs="Arial"/>
+          <w:b/>
+          <w:bCs/>
+          <w:sz w:val="24"/>
+          <w:szCs w:val="24"/>
+          <w:lang w:val="es-CR"/>
+        </w:rPr>
+      </w:pPr>
+      <w:r>
+        <w:rPr>
+          <w:rFonts w:ascii="Arial" w:eastAsia="Times New Roman" w:hAnsi="Arial" w:cs="Arial"/>
+          <w:b/>
+          <w:bCs/>
+          <w:sz w:val="24"/>
+          <w:szCs w:val="24"/>
+          <w:lang w:val="es-CR"/>
+        </w:rPr>
+        <w:t xml:space="preserve">Existe una amplia oferta de CMS en la web, cada uno con características específicas que se traducen en resultados diferentes, que son la respuesta a necesidades del mercado que funcionan bajo la misma lógica, sin </w:t>
+      </w:r>
+      <w:r>
+        <w:rPr>
+          <w:rFonts w:ascii="Arial" w:eastAsia="Times New Roman" w:hAnsi="Arial" w:cs="Arial"/>
+          <w:b/>
+          <w:bCs/>
+          <w:sz w:val="24"/>
+          <w:szCs w:val="24"/>
+          <w:lang w:val="es-CR"/>
+        </w:rPr>
+        <w:t>embargo,</w:t>
+      </w:r>
+      <w:r>
+        <w:rPr>
+          <w:rFonts w:ascii="Arial" w:eastAsia="Times New Roman" w:hAnsi="Arial" w:cs="Arial"/>
+          <w:b/>
+          <w:bCs/>
+          <w:sz w:val="24"/>
+          <w:szCs w:val="24"/>
+          <w:lang w:val="es-CR"/>
+        </w:rPr>
+        <w:t xml:space="preserve"> se pueden agrupar según su enfoque y funcionamiento.</w:t>
+      </w:r>
+    </w:p>
+    <w:p>
+      <w:pPr>
+        <w:spacing w:after="0" w:line="240" w:lineRule="auto"/>
+        <w:jc w:val="both"/>
+        <w:rPr>
+          <w:rFonts w:ascii="Arial" w:eastAsia="Times New Roman" w:hAnsi="Arial" w:cs="Arial"/>
+          <w:sz w:val="24"/>
+          <w:szCs w:val="24"/>
+          <w:lang w:val="es-CR"/>
+        </w:rPr>
+      </w:pPr>
+    </w:p>
+    <w:p>
+      <w:pPr>
+        <w:pStyle w:val="NormalWeb"/>
+        <w:spacing w:before="0" w:beforeAutospacing="0" w:after="0" w:afterAutospacing="0"/>
+        <w:jc w:val="both"/>
+        <w:rPr>
+          <w:rFonts w:ascii="Arial" w:hAnsi="Arial" w:cs="Arial"/>
+          <w:lang w:val="es-CR"/>
+        </w:rPr>
+      </w:pPr>
+      <w:r>
+        <w:rPr>
+          <w:rFonts w:ascii="Arial" w:hAnsi="Arial" w:cs="Arial"/>
+          <w:lang w:val="es-CR"/>
+        </w:rPr>
+        <w:t xml:space="preserve">Esto no quiere decir que exista una clasificación de CMS universal o establecida, su clasificación depende del punto de vista de la fuente y según el enfoque que se le quiera dar. Vale la pena aclarar que los CMS no necesariamente deban pertenecer a una única </w:t>
+      </w:r>
+      <w:r>
+        <w:rPr>
+          <w:rFonts w:ascii="Arial" w:hAnsi="Arial" w:cs="Arial"/>
+          <w:lang w:val="es-CR"/>
+        </w:rPr>
+        <w:lastRenderedPageBreak/>
+        <w:t>categoría excluyente, ya que puede ser un CMS hecho a la medida y la vez ser un sistema enfocado en la gestión de blogs.</w:t>
+      </w:r>
+    </w:p>
+    <w:p>
+      <w:pPr>
+        <w:pStyle w:val="NormalWeb"/>
+        <w:spacing w:before="0" w:beforeAutospacing="0" w:after="0" w:afterAutospacing="0"/>
+        <w:jc w:val="both"/>
+        <w:rPr>
+          <w:rFonts w:ascii="Arial" w:hAnsi="Arial" w:cs="Arial"/>
+          <w:lang w:val="es-CR"/>
+        </w:rPr>
+      </w:pPr>
+    </w:p>
+    <w:p>
+      <w:pPr>
+        <w:pStyle w:val="NormalWeb"/>
+        <w:spacing w:before="0" w:beforeAutospacing="0" w:after="0" w:afterAutospacing="0"/>
+        <w:jc w:val="both"/>
+        <w:rPr>
+          <w:rFonts w:ascii="Arial" w:hAnsi="Arial" w:cs="Arial"/>
+          <w:b/>
+          <w:bCs/>
+          <w:lang w:val="es-CR"/>
+        </w:rPr>
+      </w:pPr>
+      <w:r>
+        <w:rPr>
+          <w:rFonts w:ascii="Arial" w:hAnsi="Arial" w:cs="Arial"/>
+          <w:b/>
+          <w:bCs/>
+          <w:lang w:val="es-CR"/>
+        </w:rPr>
+        <w:t xml:space="preserve">CMS </w:t>
+      </w:r>
+      <w:proofErr w:type="spellStart"/>
+      <w:r>
+        <w:rPr>
+          <w:rFonts w:ascii="Arial" w:hAnsi="Arial" w:cs="Arial"/>
+          <w:b/>
+          <w:bCs/>
+          <w:lang w:val="es-CR"/>
+        </w:rPr>
+        <w:t>inHouse</w:t>
+      </w:r>
+      <w:proofErr w:type="spellEnd"/>
+      <w:r>
+        <w:rPr>
+          <w:rFonts w:ascii="Arial" w:hAnsi="Arial" w:cs="Arial"/>
+          <w:b/>
+          <w:bCs/>
+          <w:lang w:val="es-CR"/>
+        </w:rPr>
+        <w:t>:</w:t>
+      </w:r>
+    </w:p>
+    <w:p>
+      <w:pPr>
+        <w:pStyle w:val="NormalWeb"/>
+        <w:spacing w:before="0" w:beforeAutospacing="0" w:after="0" w:afterAutospacing="0"/>
+        <w:jc w:val="both"/>
+        <w:rPr>
+          <w:rFonts w:ascii="Arial" w:hAnsi="Arial" w:cs="Arial"/>
+          <w:b/>
+          <w:bCs/>
+          <w:lang w:val="es-CR"/>
+        </w:rPr>
+      </w:pPr>
+    </w:p>
+    <w:p>
+      <w:pPr>
+        <w:pStyle w:val="NormalWeb"/>
+        <w:spacing w:before="0" w:beforeAutospacing="0" w:after="0" w:afterAutospacing="0"/>
+        <w:jc w:val="both"/>
+        <w:rPr>
+          <w:rFonts w:ascii="Arial" w:hAnsi="Arial" w:cs="Arial"/>
+          <w:lang w:val="es-CR"/>
+        </w:rPr>
+      </w:pPr>
+      <w:r>
+        <w:rPr>
+          <w:rFonts w:ascii="Arial" w:hAnsi="Arial" w:cs="Arial"/>
+          <w:lang w:val="es-CR"/>
+        </w:rPr>
+        <w:t>Las compañías o empresas pueden crear CMS de uso interno e institucional que responda específicamente a sus necesidades.</w:t>
+      </w:r>
+    </w:p>
+    <w:p>
+      <w:pPr>
+        <w:pStyle w:val="NormalWeb"/>
+        <w:spacing w:before="0" w:beforeAutospacing="0" w:after="0" w:afterAutospacing="0"/>
+        <w:jc w:val="both"/>
+        <w:rPr>
+          <w:rFonts w:ascii="Arial" w:hAnsi="Arial" w:cs="Arial"/>
+          <w:lang w:val="es-CR"/>
+        </w:rPr>
+      </w:pPr>
+      <w:r>
+        <w:rPr>
+          <w:rFonts w:ascii="Arial" w:hAnsi="Arial" w:cs="Arial"/>
+          <w:lang w:val="es-CR"/>
+        </w:rPr>
+        <w:t xml:space="preserve"> </w:t>
+      </w:r>
+    </w:p>
+    <w:p>
+      <w:pPr>
+        <w:pStyle w:val="NormalWeb"/>
+        <w:spacing w:before="0" w:beforeAutospacing="0" w:after="0" w:afterAutospacing="0"/>
+        <w:jc w:val="both"/>
+        <w:rPr>
+          <w:rFonts w:ascii="Arial" w:hAnsi="Arial" w:cs="Arial"/>
+          <w:b/>
+          <w:bCs/>
+          <w:lang w:val="es-CR"/>
+        </w:rPr>
+      </w:pPr>
+      <w:r>
+        <w:rPr>
+          <w:rFonts w:ascii="Arial" w:hAnsi="Arial" w:cs="Arial"/>
+          <w:b/>
+          <w:bCs/>
+          <w:lang w:val="es-CR"/>
+        </w:rPr>
+        <w:t>CMS Comerciales:</w:t>
+      </w:r>
+    </w:p>
+    <w:p>
+      <w:pPr>
+        <w:pStyle w:val="NormalWeb"/>
+        <w:spacing w:before="0" w:beforeAutospacing="0" w:after="0" w:afterAutospacing="0"/>
+        <w:jc w:val="both"/>
+        <w:rPr>
+          <w:rFonts w:ascii="Arial" w:hAnsi="Arial" w:cs="Arial"/>
+          <w:b/>
+          <w:bCs/>
+          <w:lang w:val="es-CR"/>
+        </w:rPr>
+      </w:pPr>
+    </w:p>
+    <w:p>
+      <w:pPr>
+        <w:pStyle w:val="NormalWeb"/>
+        <w:spacing w:before="0" w:beforeAutospacing="0" w:after="0" w:afterAutospacing="0"/>
+        <w:jc w:val="both"/>
+        <w:rPr>
+          <w:rFonts w:ascii="Arial" w:hAnsi="Arial" w:cs="Arial"/>
+          <w:lang w:val="es-CR"/>
+        </w:rPr>
+      </w:pPr>
+      <w:r>
+        <w:rPr>
+          <w:rFonts w:ascii="Arial" w:hAnsi="Arial" w:cs="Arial"/>
+          <w:lang w:val="es-CR"/>
+        </w:rPr>
+        <w:t>Son sistemas que prestan el servicio a plataformas para el diseño de sitios web con ciertos costos asociados. El cobro de estos CMS puede traer ciertos beneficios adicionales, como interfaces de desarrollo más amigables y visuales, soporte técnico las 24/7, aplicaciones adicionales especialmente diseñadas para esos CMS o derecho a actualizaciones o planes de mejoras.</w:t>
+      </w:r>
+    </w:p>
+    <w:p>
+      <w:pPr>
+        <w:pStyle w:val="NormalWeb"/>
+        <w:spacing w:before="0" w:beforeAutospacing="0" w:after="0" w:afterAutospacing="0"/>
+        <w:jc w:val="both"/>
+        <w:rPr>
+          <w:rFonts w:ascii="Arial" w:hAnsi="Arial" w:cs="Arial"/>
+          <w:lang w:val="es-CR"/>
+        </w:rPr>
+      </w:pPr>
+    </w:p>
+    <w:p>
+      <w:pPr>
+        <w:pStyle w:val="NormalWeb"/>
+        <w:spacing w:before="0" w:beforeAutospacing="0" w:after="0" w:afterAutospacing="0"/>
+        <w:jc w:val="both"/>
+        <w:rPr>
+          <w:rFonts w:ascii="Arial" w:hAnsi="Arial" w:cs="Arial"/>
+          <w:b/>
+          <w:bCs/>
+          <w:lang w:val="es-CR"/>
+        </w:rPr>
+      </w:pPr>
+      <w:r>
+        <w:rPr>
+          <w:rFonts w:ascii="Arial" w:hAnsi="Arial" w:cs="Arial"/>
+          <w:b/>
+          <w:bCs/>
+          <w:lang w:val="es-CR"/>
+        </w:rPr>
+        <w:t>CMS de código abierto:</w:t>
+      </w:r>
+    </w:p>
+    <w:p>
+      <w:pPr>
+        <w:pStyle w:val="NormalWeb"/>
+        <w:spacing w:before="0" w:beforeAutospacing="0" w:after="0" w:afterAutospacing="0"/>
+        <w:jc w:val="both"/>
+        <w:rPr>
+          <w:rFonts w:ascii="Arial" w:hAnsi="Arial" w:cs="Arial"/>
+          <w:b/>
+          <w:bCs/>
+          <w:lang w:val="es-CR"/>
+        </w:rPr>
+      </w:pPr>
+    </w:p>
+    <w:p>
+      <w:pPr>
+        <w:pStyle w:val="NormalWeb"/>
+        <w:spacing w:before="0" w:beforeAutospacing="0" w:after="0" w:afterAutospacing="0"/>
+        <w:jc w:val="both"/>
+        <w:rPr>
+          <w:rFonts w:ascii="Arial" w:hAnsi="Arial" w:cs="Arial"/>
+          <w:lang w:val="es-CR"/>
+        </w:rPr>
+      </w:pPr>
+      <w:r>
+        <w:rPr>
+          <w:rFonts w:ascii="Arial" w:hAnsi="Arial" w:cs="Arial"/>
+          <w:lang w:val="es-CR"/>
+        </w:rPr>
+        <w:t xml:space="preserve">Son sistemas de gestión de contenidos gratuitos, ya que sus primeros desarrolladores decidieron que su código fuente fuera público y sin costo. Son los CMS más utilizados en el mundo y alrededor de los cuales se han creado comunidades de desarrolladores que producen mejoras, aplicaciones y </w:t>
+      </w:r>
+      <w:proofErr w:type="spellStart"/>
+      <w:r>
+        <w:rPr>
+          <w:rFonts w:ascii="Arial" w:hAnsi="Arial" w:cs="Arial"/>
+          <w:lang w:val="es-CR"/>
+        </w:rPr>
+        <w:t>plugins</w:t>
+      </w:r>
+      <w:proofErr w:type="spellEnd"/>
+      <w:r>
+        <w:rPr>
+          <w:rFonts w:ascii="Arial" w:hAnsi="Arial" w:cs="Arial"/>
+          <w:lang w:val="es-CR"/>
+        </w:rPr>
+        <w:t xml:space="preserve"> que complementan la oferta y los hacen cada vez más seguros. Además, por ser su código de libre conocimiento, es posible alcanzar un alto grado de personalización, a diferencia de lo que ocurre con los CMS comerciales.</w:t>
+      </w:r>
+    </w:p>
+    <w:p>
+      <w:pPr>
+        <w:pStyle w:val="NormalWeb"/>
+        <w:spacing w:before="0" w:beforeAutospacing="0" w:after="0" w:afterAutospacing="0"/>
+        <w:jc w:val="both"/>
+        <w:rPr>
+          <w:rFonts w:ascii="Arial" w:hAnsi="Arial" w:cs="Arial"/>
+          <w:lang w:val="es-CR"/>
+        </w:rPr>
+      </w:pPr>
+    </w:p>
+    <w:p>
+      <w:pPr>
+        <w:pStyle w:val="NormalWeb"/>
+        <w:spacing w:before="0" w:beforeAutospacing="0" w:after="0" w:afterAutospacing="0"/>
+        <w:jc w:val="both"/>
+        <w:rPr>
+          <w:rFonts w:ascii="Arial" w:hAnsi="Arial" w:cs="Arial"/>
+          <w:lang w:val="es-CR"/>
+        </w:rPr>
+      </w:pPr>
+      <w:r>
+        <w:rPr>
+          <w:rFonts w:ascii="Arial" w:hAnsi="Arial" w:cs="Arial"/>
+          <w:lang w:val="es-CR"/>
+        </w:rPr>
+        <w:t>Según la forma en la que se gestiona el contenido:</w:t>
+      </w:r>
+    </w:p>
+    <w:p>
+      <w:pPr>
+        <w:pStyle w:val="NormalWeb"/>
+        <w:spacing w:before="0" w:beforeAutospacing="0" w:after="0" w:afterAutospacing="0"/>
+        <w:jc w:val="both"/>
+        <w:rPr>
+          <w:rFonts w:ascii="Arial" w:hAnsi="Arial" w:cs="Arial"/>
+          <w:lang w:val="es-CR"/>
+        </w:rPr>
+      </w:pPr>
+    </w:p>
+    <w:p>
+      <w:pPr>
+        <w:pStyle w:val="NormalWeb"/>
+        <w:spacing w:before="0" w:beforeAutospacing="0" w:after="0" w:afterAutospacing="0"/>
+        <w:jc w:val="both"/>
+        <w:rPr>
+          <w:rFonts w:ascii="Arial" w:hAnsi="Arial" w:cs="Arial"/>
+          <w:b/>
+          <w:bCs/>
+          <w:lang w:val="es-CR"/>
+        </w:rPr>
+      </w:pPr>
+      <w:r>
+        <w:rPr>
+          <w:rFonts w:ascii="Arial" w:hAnsi="Arial" w:cs="Arial"/>
+          <w:b/>
+          <w:bCs/>
+          <w:lang w:val="es-CR"/>
+        </w:rPr>
+        <w:t>CMS genéricos:</w:t>
+      </w:r>
+    </w:p>
+    <w:p>
+      <w:pPr>
+        <w:pStyle w:val="NormalWeb"/>
+        <w:spacing w:before="0" w:beforeAutospacing="0" w:after="0" w:afterAutospacing="0"/>
+        <w:jc w:val="both"/>
+        <w:rPr>
+          <w:rFonts w:ascii="Arial" w:hAnsi="Arial" w:cs="Arial"/>
+          <w:b/>
+          <w:bCs/>
+          <w:lang w:val="es-CR"/>
+        </w:rPr>
+      </w:pPr>
+    </w:p>
+    <w:p>
+      <w:pPr>
+        <w:pStyle w:val="NormalWeb"/>
+        <w:spacing w:before="0" w:beforeAutospacing="0" w:after="0" w:afterAutospacing="0"/>
+        <w:jc w:val="both"/>
+        <w:rPr>
+          <w:rFonts w:ascii="Arial" w:hAnsi="Arial" w:cs="Arial"/>
+          <w:lang w:val="es-CR"/>
+        </w:rPr>
+      </w:pPr>
+      <w:r>
+        <w:rPr>
+          <w:rFonts w:ascii="Arial" w:hAnsi="Arial" w:cs="Arial"/>
+          <w:lang w:val="es-CR"/>
+        </w:rPr>
+        <w:t>Así le llamamos a los sistemas de gestión de contenidos que permiten la integración de diferentes tipos de contenidos y diferentes funciones. Permiten crear sitios muy variados y, por lo tanto, han sido los de mayor difusión.</w:t>
+      </w:r>
+    </w:p>
+    <w:p>
+      <w:pPr>
+        <w:pStyle w:val="NormalWeb"/>
+        <w:spacing w:before="0" w:beforeAutospacing="0" w:after="0" w:afterAutospacing="0"/>
+        <w:jc w:val="both"/>
+        <w:rPr>
+          <w:rFonts w:ascii="Arial" w:hAnsi="Arial" w:cs="Arial"/>
+          <w:lang w:val="es-CR"/>
+        </w:rPr>
+      </w:pPr>
+    </w:p>
+    <w:p>
+      <w:pPr>
+        <w:pStyle w:val="NormalWeb"/>
+        <w:spacing w:before="0" w:beforeAutospacing="0" w:after="0" w:afterAutospacing="0"/>
+        <w:jc w:val="both"/>
+        <w:rPr>
+          <w:rFonts w:ascii="Arial" w:hAnsi="Arial" w:cs="Arial"/>
+          <w:b/>
+          <w:bCs/>
+          <w:lang w:val="es-CR"/>
+        </w:rPr>
+      </w:pPr>
+      <w:r>
+        <w:rPr>
+          <w:rFonts w:ascii="Arial" w:hAnsi="Arial" w:cs="Arial"/>
+          <w:b/>
+          <w:bCs/>
+          <w:lang w:val="es-CR"/>
+        </w:rPr>
+        <w:t>CMS para blog:</w:t>
+      </w:r>
+    </w:p>
+    <w:p>
+      <w:pPr>
+        <w:pStyle w:val="NormalWeb"/>
+        <w:spacing w:before="0" w:beforeAutospacing="0" w:after="0" w:afterAutospacing="0"/>
+        <w:jc w:val="both"/>
+        <w:rPr>
+          <w:rFonts w:ascii="Arial" w:hAnsi="Arial" w:cs="Arial"/>
+          <w:b/>
+          <w:bCs/>
+          <w:lang w:val="es-CR"/>
+        </w:rPr>
+      </w:pPr>
+    </w:p>
+    <w:p>
+      <w:pPr>
+        <w:pStyle w:val="NormalWeb"/>
+        <w:spacing w:before="0" w:beforeAutospacing="0" w:after="0" w:afterAutospacing="0"/>
+        <w:jc w:val="both"/>
+        <w:rPr>
+          <w:rFonts w:ascii="Arial" w:hAnsi="Arial" w:cs="Arial"/>
+          <w:lang w:val="es-CR"/>
+        </w:rPr>
+      </w:pPr>
+      <w:r>
+        <w:rPr>
+          <w:rFonts w:ascii="Arial" w:hAnsi="Arial" w:cs="Arial"/>
+          <w:lang w:val="es-CR"/>
+        </w:rPr>
+        <w:t>Son sistemas que se especializan en la gestión de contenidos para blogs, con interfaces gráficas que permiten la actualización constante del contenido, de manera ágil y sin afectar la apariencia del sitio.</w:t>
+      </w:r>
+    </w:p>
+    <w:p>
+      <w:pPr>
+        <w:pStyle w:val="NormalWeb"/>
+        <w:spacing w:before="0" w:beforeAutospacing="0" w:after="0" w:afterAutospacing="0"/>
+        <w:jc w:val="both"/>
+        <w:rPr>
+          <w:rFonts w:ascii="Arial" w:hAnsi="Arial" w:cs="Arial"/>
+          <w:lang w:val="es-CR"/>
+        </w:rPr>
+      </w:pPr>
+    </w:p>
+    <w:p>
+      <w:pPr>
+        <w:pStyle w:val="NormalWeb"/>
+        <w:spacing w:before="0" w:beforeAutospacing="0" w:after="0" w:afterAutospacing="0"/>
+        <w:jc w:val="both"/>
+        <w:rPr>
+          <w:rFonts w:ascii="Arial" w:hAnsi="Arial" w:cs="Arial"/>
+          <w:b/>
+          <w:bCs/>
+          <w:lang w:val="es-CR"/>
+        </w:rPr>
+      </w:pPr>
+      <w:r>
+        <w:rPr>
+          <w:rFonts w:ascii="Arial" w:hAnsi="Arial" w:cs="Arial"/>
+          <w:b/>
+          <w:bCs/>
+          <w:lang w:val="es-CR"/>
+        </w:rPr>
+        <w:t>CMS para wikis:</w:t>
+      </w:r>
+    </w:p>
+    <w:p>
+      <w:pPr>
+        <w:pStyle w:val="NormalWeb"/>
+        <w:spacing w:before="0" w:beforeAutospacing="0" w:after="0" w:afterAutospacing="0"/>
+        <w:jc w:val="both"/>
+        <w:rPr>
+          <w:rFonts w:ascii="Arial" w:hAnsi="Arial" w:cs="Arial"/>
+          <w:b/>
+          <w:bCs/>
+          <w:lang w:val="es-CR"/>
+        </w:rPr>
+      </w:pPr>
+    </w:p>
+    <w:p>
+      <w:pPr>
+        <w:pStyle w:val="NormalWeb"/>
+        <w:spacing w:before="0" w:beforeAutospacing="0" w:after="0" w:afterAutospacing="0"/>
+        <w:jc w:val="both"/>
+        <w:rPr>
+          <w:rFonts w:ascii="Arial" w:hAnsi="Arial" w:cs="Arial"/>
+          <w:lang w:val="es-CR"/>
+        </w:rPr>
+      </w:pPr>
+      <w:r>
+        <w:rPr>
+          <w:rFonts w:ascii="Arial" w:hAnsi="Arial" w:cs="Arial"/>
+          <w:lang w:val="es-CR"/>
+        </w:rPr>
+        <w:t xml:space="preserve">Están pensados para que varios usuarios puedan crear un documento de manera colaborativa, crear registros de edición y crear de conocimiento libre, sin necesidad de estar afiliados a cierta comunidad digital. </w:t>
+      </w:r>
+      <w:proofErr w:type="spellStart"/>
+      <w:r>
+        <w:rPr>
+          <w:rFonts w:ascii="Arial" w:hAnsi="Arial" w:cs="Arial"/>
+          <w:lang w:val="es-CR"/>
+        </w:rPr>
+        <w:t>MediaWIki</w:t>
+      </w:r>
+      <w:proofErr w:type="spellEnd"/>
+      <w:r>
+        <w:rPr>
+          <w:rFonts w:ascii="Arial" w:hAnsi="Arial" w:cs="Arial"/>
+          <w:lang w:val="es-CR"/>
+        </w:rPr>
+        <w:t xml:space="preserve"> es el más conocido, ya que es el que utiliza Wikipedia, pero también existen otros como </w:t>
+      </w:r>
+      <w:proofErr w:type="spellStart"/>
+      <w:r>
+        <w:rPr>
+          <w:rFonts w:ascii="Arial" w:hAnsi="Arial" w:cs="Arial"/>
+          <w:lang w:val="es-CR"/>
+        </w:rPr>
+        <w:t>Tikiwiki</w:t>
+      </w:r>
+      <w:proofErr w:type="spellEnd"/>
+      <w:r>
+        <w:rPr>
+          <w:rFonts w:ascii="Arial" w:hAnsi="Arial" w:cs="Arial"/>
+          <w:lang w:val="es-CR"/>
+        </w:rPr>
+        <w:t xml:space="preserve"> o </w:t>
+      </w:r>
+      <w:proofErr w:type="spellStart"/>
+      <w:r>
+        <w:rPr>
+          <w:rFonts w:ascii="Arial" w:hAnsi="Arial" w:cs="Arial"/>
+          <w:lang w:val="es-CR"/>
+        </w:rPr>
+        <w:t>PmWiki</w:t>
+      </w:r>
+      <w:proofErr w:type="spellEnd"/>
+      <w:r>
+        <w:rPr>
+          <w:rFonts w:ascii="Arial" w:hAnsi="Arial" w:cs="Arial"/>
+          <w:lang w:val="es-CR"/>
+        </w:rPr>
+        <w:t>.</w:t>
+      </w:r>
+    </w:p>
+    <w:p>
+      <w:pPr>
+        <w:pStyle w:val="NormalWeb"/>
+        <w:spacing w:before="0" w:beforeAutospacing="0" w:after="0" w:afterAutospacing="0"/>
+        <w:jc w:val="both"/>
+        <w:rPr>
+          <w:rFonts w:ascii="Arial" w:hAnsi="Arial" w:cs="Arial"/>
+          <w:lang w:val="es-CR"/>
+        </w:rPr>
+      </w:pPr>
+    </w:p>
+    <w:p>
+      <w:pPr>
+        <w:pStyle w:val="NormalWeb"/>
+        <w:spacing w:before="0" w:beforeAutospacing="0" w:after="0" w:afterAutospacing="0"/>
+        <w:jc w:val="both"/>
+        <w:rPr>
+          <w:rFonts w:ascii="Arial" w:hAnsi="Arial" w:cs="Arial"/>
+          <w:b/>
+          <w:bCs/>
+          <w:lang w:val="es-CR"/>
+        </w:rPr>
+      </w:pPr>
+      <w:r>
+        <w:rPr>
+          <w:rFonts w:ascii="Arial" w:hAnsi="Arial" w:cs="Arial"/>
+          <w:b/>
+          <w:bCs/>
+          <w:lang w:val="es-CR"/>
+        </w:rPr>
+        <w:t>CMS para foros:</w:t>
+      </w:r>
+    </w:p>
+    <w:p>
+      <w:pPr>
+        <w:pStyle w:val="NormalWeb"/>
+        <w:spacing w:before="0" w:beforeAutospacing="0" w:after="0" w:afterAutospacing="0"/>
+        <w:jc w:val="both"/>
+        <w:rPr>
+          <w:rFonts w:ascii="Arial" w:hAnsi="Arial" w:cs="Arial"/>
+          <w:b/>
+          <w:bCs/>
+          <w:lang w:val="es-CR"/>
+        </w:rPr>
+      </w:pPr>
+    </w:p>
+    <w:p>
+      <w:pPr>
+        <w:pStyle w:val="NormalWeb"/>
+        <w:spacing w:before="0" w:beforeAutospacing="0" w:after="0" w:afterAutospacing="0"/>
+        <w:jc w:val="both"/>
+        <w:rPr>
+          <w:rFonts w:ascii="Arial" w:hAnsi="Arial" w:cs="Arial"/>
+          <w:lang w:val="es-CR"/>
+        </w:rPr>
+      </w:pPr>
+      <w:r>
+        <w:rPr>
+          <w:rFonts w:ascii="Arial" w:hAnsi="Arial" w:cs="Arial"/>
+          <w:lang w:val="es-CR"/>
+        </w:rPr>
+        <w:t xml:space="preserve">Los CMS para foros permiten crear sitios donde los visitantes pueden interactuar entre ellos y con los contenidos para crear discusión. Los más utilizados son </w:t>
+      </w:r>
+      <w:proofErr w:type="spellStart"/>
+      <w:r>
+        <w:rPr>
+          <w:rFonts w:ascii="Arial" w:hAnsi="Arial" w:cs="Arial"/>
+          <w:lang w:val="es-CR"/>
+        </w:rPr>
+        <w:t>phpBB</w:t>
+      </w:r>
+      <w:proofErr w:type="spellEnd"/>
+      <w:r>
+        <w:rPr>
+          <w:rFonts w:ascii="Arial" w:hAnsi="Arial" w:cs="Arial"/>
+          <w:lang w:val="es-CR"/>
+        </w:rPr>
+        <w:t xml:space="preserve">, </w:t>
+      </w:r>
+      <w:proofErr w:type="spellStart"/>
+      <w:r>
+        <w:rPr>
+          <w:rFonts w:ascii="Arial" w:hAnsi="Arial" w:cs="Arial"/>
+          <w:lang w:val="es-CR"/>
+        </w:rPr>
+        <w:t>MyBB</w:t>
+      </w:r>
+      <w:proofErr w:type="spellEnd"/>
+      <w:r>
+        <w:rPr>
+          <w:rFonts w:ascii="Arial" w:hAnsi="Arial" w:cs="Arial"/>
+          <w:lang w:val="es-CR"/>
+        </w:rPr>
+        <w:t xml:space="preserve"> y SMF.</w:t>
+      </w:r>
+    </w:p>
+    <w:p>
+      <w:pPr>
+        <w:pStyle w:val="NormalWeb"/>
+        <w:spacing w:before="0" w:beforeAutospacing="0" w:after="0" w:afterAutospacing="0"/>
+        <w:jc w:val="both"/>
+        <w:rPr>
+          <w:rFonts w:ascii="Arial" w:hAnsi="Arial" w:cs="Arial"/>
+          <w:lang w:val="es-CR"/>
+        </w:rPr>
+      </w:pPr>
+    </w:p>
+    <w:p>
+      <w:pPr>
+        <w:pStyle w:val="NormalWeb"/>
+        <w:spacing w:before="0" w:beforeAutospacing="0" w:after="0" w:afterAutospacing="0"/>
+        <w:jc w:val="both"/>
+        <w:rPr>
+          <w:rFonts w:ascii="Arial" w:hAnsi="Arial" w:cs="Arial"/>
+          <w:b/>
+          <w:bCs/>
+          <w:lang w:val="es-CR"/>
+        </w:rPr>
+      </w:pPr>
+      <w:r>
+        <w:rPr>
+          <w:rFonts w:ascii="Arial" w:hAnsi="Arial" w:cs="Arial"/>
+          <w:b/>
+          <w:bCs/>
+          <w:lang w:val="es-CR"/>
+        </w:rPr>
+        <w:t xml:space="preserve">CMS para </w:t>
+      </w:r>
+      <w:proofErr w:type="spellStart"/>
+      <w:r>
+        <w:rPr>
+          <w:rFonts w:ascii="Arial" w:hAnsi="Arial" w:cs="Arial"/>
+          <w:b/>
+          <w:bCs/>
+          <w:lang w:val="es-CR"/>
+        </w:rPr>
+        <w:t>multimedias</w:t>
+      </w:r>
+      <w:proofErr w:type="spellEnd"/>
+      <w:r>
+        <w:rPr>
+          <w:rFonts w:ascii="Arial" w:hAnsi="Arial" w:cs="Arial"/>
+          <w:b/>
+          <w:bCs/>
+          <w:lang w:val="es-CR"/>
+        </w:rPr>
+        <w:t>:</w:t>
+      </w:r>
+    </w:p>
+    <w:p>
+      <w:pPr>
+        <w:pStyle w:val="NormalWeb"/>
+        <w:spacing w:before="0" w:beforeAutospacing="0" w:after="0" w:afterAutospacing="0"/>
+        <w:jc w:val="both"/>
+        <w:rPr>
+          <w:rFonts w:ascii="Arial" w:hAnsi="Arial" w:cs="Arial"/>
+          <w:lang w:val="es-CR"/>
+        </w:rPr>
+      </w:pPr>
+    </w:p>
+    <w:p>
+      <w:pPr>
+        <w:pStyle w:val="NormalWeb"/>
+        <w:spacing w:before="0" w:beforeAutospacing="0" w:after="0" w:afterAutospacing="0"/>
+        <w:jc w:val="both"/>
+        <w:rPr>
+          <w:rFonts w:ascii="Arial" w:hAnsi="Arial" w:cs="Arial"/>
+          <w:lang w:val="es-CR"/>
+        </w:rPr>
+      </w:pPr>
+      <w:r>
+        <w:rPr>
+          <w:rFonts w:ascii="Arial" w:hAnsi="Arial" w:cs="Arial"/>
+          <w:lang w:val="es-CR"/>
+        </w:rPr>
+        <w:t>Los archivos multimedia están asociados a ciertas prestaciones especiales como la velocidad de carga y almacenamiento, por eso existen CMS que permiten crear sitios especializados en este tipo de contenido. El ejemplo más relevante es Tumblr o Flickr.</w:t>
+      </w:r>
+    </w:p>
+    <w:p>
+      <w:pPr>
+        <w:pStyle w:val="NormalWeb"/>
+        <w:spacing w:before="0" w:beforeAutospacing="0" w:after="0" w:afterAutospacing="0"/>
+        <w:jc w:val="both"/>
+        <w:rPr>
+          <w:rFonts w:ascii="Arial" w:hAnsi="Arial" w:cs="Arial"/>
+          <w:lang w:val="es-CR"/>
+        </w:rPr>
+      </w:pPr>
+    </w:p>
+    <w:p>
+      <w:pPr>
+        <w:pStyle w:val="NormalWeb"/>
+        <w:spacing w:before="0" w:beforeAutospacing="0" w:after="0" w:afterAutospacing="0"/>
+        <w:jc w:val="both"/>
+        <w:rPr>
+          <w:rFonts w:ascii="Arial" w:hAnsi="Arial" w:cs="Arial"/>
+          <w:b/>
+          <w:bCs/>
+          <w:lang w:val="es-CR"/>
+        </w:rPr>
+      </w:pPr>
+      <w:r>
+        <w:rPr>
+          <w:rFonts w:ascii="Arial" w:hAnsi="Arial" w:cs="Arial"/>
+          <w:b/>
+          <w:bCs/>
+          <w:lang w:val="es-CR"/>
+        </w:rPr>
+        <w:t>CMS para e-Commerce:</w:t>
+      </w:r>
+    </w:p>
+    <w:p>
+      <w:pPr>
+        <w:pStyle w:val="NormalWeb"/>
+        <w:spacing w:before="0" w:beforeAutospacing="0" w:after="0" w:afterAutospacing="0"/>
+        <w:jc w:val="both"/>
+        <w:rPr>
+          <w:rFonts w:ascii="Arial" w:hAnsi="Arial" w:cs="Arial"/>
+          <w:lang w:val="es-CR"/>
+        </w:rPr>
+      </w:pPr>
+    </w:p>
+    <w:p>
+      <w:pPr>
+        <w:pStyle w:val="NormalWeb"/>
+        <w:spacing w:before="0" w:beforeAutospacing="0" w:after="0" w:afterAutospacing="0"/>
+        <w:jc w:val="both"/>
+        <w:rPr>
+          <w:rFonts w:ascii="Arial" w:hAnsi="Arial" w:cs="Arial"/>
+          <w:lang w:val="es-CR"/>
+        </w:rPr>
+      </w:pPr>
+      <w:r>
+        <w:rPr>
+          <w:rFonts w:ascii="Arial" w:hAnsi="Arial" w:cs="Arial"/>
+          <w:lang w:val="es-CR"/>
+        </w:rPr>
+        <w:t>Estos sistemas son más robustos en la creación de sitios web con opciones de comercio electrónico. Pueden contar con sistemas de manejo de inventario, integración con aplicaciones especializadas en métodos de pagos y gestión de envíos. Además, ofrecen opciones de diseño que funcionan muy bien en las tiendas virtuales, han creado interacciones que mejoran los procesos de compra tanto para el visitante como para el administrador.</w:t>
+      </w:r>
+    </w:p>
+    <w:p>
+      <w:pPr>
+        <w:pStyle w:val="NormalWeb"/>
+        <w:spacing w:before="0" w:beforeAutospacing="0" w:after="0" w:afterAutospacing="0"/>
+        <w:jc w:val="both"/>
+        <w:rPr>
+          <w:rFonts w:ascii="Arial" w:hAnsi="Arial" w:cs="Arial"/>
+          <w:lang w:val="es-CR"/>
+        </w:rPr>
+      </w:pPr>
+    </w:p>
+    <w:p>
+      <w:pPr>
+        <w:pStyle w:val="ListParagraph"/>
+        <w:numPr>
+          <w:ilvl w:val="1"/>
+          <w:numId w:val="2"/>
+        </w:numPr>
+        <w:spacing w:after="0" w:line="240" w:lineRule="auto"/>
+        <w:jc w:val="both"/>
+        <w:rPr>
+          <w:rFonts w:ascii="Arial" w:eastAsia="Times New Roman" w:hAnsi="Arial" w:cs="Arial"/>
+          <w:sz w:val="24"/>
+          <w:szCs w:val="24"/>
+          <w:lang w:val="es-CR"/>
+        </w:rPr>
+      </w:pPr>
+      <w:r>
+        <w:rPr>
+          <w:rFonts w:ascii="Arial" w:eastAsia="Times New Roman" w:hAnsi="Arial" w:cs="Arial"/>
+          <w:sz w:val="24"/>
+          <w:szCs w:val="24"/>
+          <w:lang w:val="es-CR"/>
+        </w:rPr>
+        <w:t>Actividad 2</w:t>
+      </w:r>
+    </w:p>
+    <w:p>
+      <w:pPr>
+        <w:rPr>
+          <w:rFonts w:ascii="Arial" w:eastAsia="Times New Roman" w:hAnsi="Arial" w:cs="Arial"/>
+          <w:sz w:val="24"/>
+          <w:szCs w:val="24"/>
+          <w:lang w:val="es-CR"/>
+        </w:rPr>
+      </w:pPr>
+    </w:p>
+    <w:p>
+      <w:pPr>
+        <w:pStyle w:val="NormalWeb"/>
+        <w:spacing w:before="0" w:beforeAutospacing="0" w:after="0" w:afterAutospacing="0"/>
+        <w:jc w:val="both"/>
+        <w:rPr>
+          <w:rFonts w:ascii="Arial" w:hAnsi="Arial" w:cs="Arial"/>
+          <w:b/>
+          <w:bCs/>
+          <w:lang w:val="es-CR"/>
+        </w:rPr>
+      </w:pPr>
+      <w:r>
+        <w:rPr>
+          <w:rFonts w:ascii="Arial" w:hAnsi="Arial" w:cs="Arial"/>
+          <w:b/>
+          <w:bCs/>
+          <w:lang w:val="es-CR"/>
+        </w:rPr>
+        <w:t>Tiempo de pensar</w:t>
+      </w:r>
+    </w:p>
+    <w:p>
+      <w:pPr>
+        <w:pStyle w:val="NormalWeb"/>
+        <w:spacing w:before="0" w:beforeAutospacing="0" w:after="0" w:afterAutospacing="0"/>
+        <w:jc w:val="both"/>
+        <w:rPr>
+          <w:rFonts w:ascii="Arial" w:hAnsi="Arial" w:cs="Arial"/>
+          <w:b/>
+          <w:bCs/>
+          <w:lang w:val="es-CR"/>
+        </w:rPr>
+      </w:pPr>
+    </w:p>
+    <w:p>
+      <w:pPr>
+        <w:pStyle w:val="NormalWeb"/>
+        <w:spacing w:before="0" w:beforeAutospacing="0" w:after="0" w:afterAutospacing="0"/>
+        <w:jc w:val="both"/>
+        <w:rPr>
+          <w:rFonts w:ascii="Arial" w:hAnsi="Arial" w:cs="Arial"/>
+          <w:lang w:val="es-CR"/>
+        </w:rPr>
+      </w:pPr>
+      <w:r>
+        <w:rPr>
+          <w:rFonts w:ascii="Arial" w:hAnsi="Arial" w:cs="Arial"/>
+          <w:lang w:val="es-CR"/>
+        </w:rPr>
+        <w:t>En esta lección hablamos sobre la oferta actual de CMS y sus respectivas funciones particulares, además de cómo esto hace que se relacionen específicamente con un tipo de contenido en particular. También presentamos algunos criterios de selección para escoger un CMS sobre otro, dependiendo del proyecto. Te invitamos ahora a realizar la siguiente actividad.</w:t>
+      </w:r>
+    </w:p>
+    <w:p>
+      <w:pPr>
+        <w:pStyle w:val="NormalWeb"/>
+        <w:spacing w:before="0" w:beforeAutospacing="0" w:after="0" w:afterAutospacing="0"/>
+        <w:jc w:val="both"/>
+        <w:rPr>
+          <w:rFonts w:ascii="Arial" w:hAnsi="Arial" w:cs="Arial"/>
+          <w:b/>
+          <w:bCs/>
+          <w:lang w:val="es-CR"/>
+        </w:rPr>
+      </w:pPr>
+      <w:r>
+        <w:rPr>
+          <w:rFonts w:ascii="Arial" w:hAnsi="Arial" w:cs="Arial"/>
+          <w:lang w:val="es-CR"/>
+        </w:rPr>
+        <w:br/>
+      </w:r>
+      <w:r>
+        <w:rPr>
+          <w:rFonts w:ascii="Arial" w:hAnsi="Arial" w:cs="Arial"/>
+          <w:b/>
+          <w:bCs/>
+          <w:lang w:val="es-CR"/>
+        </w:rPr>
+        <w:t>Instrucciones:</w:t>
+      </w:r>
+    </w:p>
+    <w:p>
+      <w:pPr>
+        <w:pStyle w:val="NormalWeb"/>
+        <w:spacing w:before="0" w:beforeAutospacing="0" w:after="0" w:afterAutospacing="0"/>
+        <w:jc w:val="both"/>
+        <w:rPr>
+          <w:rFonts w:ascii="Arial" w:hAnsi="Arial" w:cs="Arial"/>
+          <w:lang w:val="es-CR"/>
+        </w:rPr>
+      </w:pPr>
+    </w:p>
+    <w:p>
+      <w:pPr>
+        <w:pStyle w:val="NormalWeb"/>
+        <w:numPr>
+          <w:ilvl w:val="0"/>
+          <w:numId w:val="10"/>
+        </w:numPr>
+        <w:spacing w:before="0" w:beforeAutospacing="0" w:after="0" w:afterAutospacing="0"/>
+        <w:jc w:val="both"/>
+        <w:rPr>
+          <w:rFonts w:ascii="Arial" w:hAnsi="Arial" w:cs="Arial"/>
+          <w:lang w:val="es-CR"/>
+        </w:rPr>
+      </w:pPr>
+      <w:r>
+        <w:rPr>
+          <w:rFonts w:ascii="Arial" w:hAnsi="Arial" w:cs="Arial"/>
+          <w:lang w:val="es-CR"/>
+        </w:rPr>
+        <w:t>Lee con atención la información que se presenta en ambas columnas.</w:t>
+      </w:r>
+    </w:p>
+    <w:p>
+      <w:pPr>
+        <w:pStyle w:val="NormalWeb"/>
+        <w:numPr>
+          <w:ilvl w:val="0"/>
+          <w:numId w:val="10"/>
+        </w:numPr>
+        <w:spacing w:before="0" w:beforeAutospacing="0" w:after="0" w:afterAutospacing="0"/>
+        <w:jc w:val="both"/>
+        <w:rPr>
+          <w:rFonts w:ascii="Arial" w:hAnsi="Arial" w:cs="Arial"/>
+          <w:lang w:val="es-CR"/>
+        </w:rPr>
+      </w:pPr>
+      <w:r>
+        <w:rPr>
+          <w:rFonts w:ascii="Arial" w:hAnsi="Arial" w:cs="Arial"/>
+          <w:lang w:val="es-CR"/>
+        </w:rPr>
+        <w:t>Asocia los diferentes CMS presentados en la columna izquierda, con sus respectivas características listadas en la columna derecha. Esto con el propósito de que diferencies los argumentos que te permitirán decidir usar uno u otro.</w:t>
+      </w:r>
+    </w:p>
+    <w:p>
+      <w:pPr>
+        <w:rPr>
+          <w:rFonts w:ascii="Arial" w:eastAsia="Times New Roman" w:hAnsi="Arial" w:cs="Arial"/>
+          <w:sz w:val="24"/>
+          <w:szCs w:val="24"/>
+          <w:lang w:val="es-CR"/>
+        </w:rPr>
+      </w:pPr>
+    </w:p>
+    <w:p>
+      <w:pPr>
+        <w:rPr>
+          <w:rFonts w:ascii="Arial" w:eastAsia="Times New Roman" w:hAnsi="Arial" w:cs="Arial"/>
+          <w:sz w:val="24"/>
+          <w:szCs w:val="24"/>
+          <w:lang w:val="es-CR"/>
+        </w:rPr>
       </w:pPr>
       <w:r>
         <w:rPr>
           <w:noProof/>
         </w:rPr>
+        <w:lastRenderedPageBreak/>
         <w:drawing>
-          <wp:inline distT="0" distB="0" distL="0" distR="0" wp14:anchorId="3A7B84BD" wp14:editId="61AFAC78">
-            <wp:extent cx="2247900" cy="749300"/>
+          <wp:inline distT="0" distB="0" distL="0" distR="0" wp14:anchorId="7D028BCB" wp14:editId="0685DBFE">
+            <wp:extent cx="4749800" cy="4178910"/>
             <wp:effectExtent l="0" t="0" r="0" b="0"/>
-            <wp:docPr id="10" name="Picture 10"/>
+            <wp:docPr id="11" name="Picture 11"/>
             <wp:cNvGraphicFramePr>
               <a:graphicFrameLocks xmlns:a="http://schemas.openxmlformats.org/drawingml/2006/main" noChangeAspect="1"/>
             </wp:cNvGraphicFramePr>
@@ -5616,36 +6598,23 @@
               <a:graphicData uri="http://schemas.openxmlformats.org/drawingml/2006/picture">
                 <pic:pic xmlns:pic="http://schemas.openxmlformats.org/drawingml/2006/picture">
                   <pic:nvPicPr>
-                    <pic:cNvPr id="0" name="Picture 22"/>
-                    <pic:cNvPicPr>
-                      <a:picLocks noChangeAspect="1" noChangeArrowheads="1"/>
-                    </pic:cNvPicPr>
+                    <pic:cNvPr id="1" name=""/>
+                    <pic:cNvPicPr/>
                   </pic:nvPicPr>
                   <pic:blipFill>
-                    <a:blip r:embed="rId18" cstate="print">
-                      <a:extLst>
-                        <a:ext uri="{28A0092B-C50C-407E-A947-70E740481C1C}">
-                          <a14:useLocalDpi xmlns:a14="http://schemas.microsoft.com/office/drawing/2010/main" val="0"/>
-                        </a:ext>
-                      </a:extLst>
-                    </a:blip>
-                    <a:srcRect/>
+                    <a:blip r:embed="rId18"/>
                     <a:stretch>
                       <a:fillRect/>
                     </a:stretch>
                   </pic:blipFill>
-                  <pic:spPr bwMode="auto">
+                  <pic:spPr>
                     <a:xfrm>
                       <a:off x="0" y="0"/>
-                      <a:ext cx="2256583" cy="752194"/>
+                      <a:ext cx="4763490" cy="4190955"/>
                     </a:xfrm>
                     <a:prstGeom prst="rect">
                       <a:avLst/>
                     </a:prstGeom>
-                    <a:noFill/>
-                    <a:ln>
-                      <a:noFill/>
-                    </a:ln>
                   </pic:spPr>
                 </pic:pic>
               </a:graphicData>
@@ -5656,809 +6625,64 @@
     </w:p>
     <w:p>
       <w:pPr>
-        <w:spacing w:after="0" w:line="240" w:lineRule="auto"/>
-        <w:jc w:val="both"/>
-        <w:rPr>
-          <w:rFonts w:ascii="Arial" w:eastAsia="Times New Roman" w:hAnsi="Arial" w:cs="Arial"/>
-          <w:sz w:val="24"/>
-          <w:szCs w:val="24"/>
-          <w:lang w:val="es-CR"/>
-        </w:rPr>
-      </w:pPr>
-      <w:r>
-        <w:rPr>
-          <w:rFonts w:ascii="Arial" w:eastAsia="Times New Roman" w:hAnsi="Arial" w:cs="Arial"/>
-          <w:b/>
-          <w:bCs/>
-          <w:sz w:val="24"/>
-          <w:szCs w:val="24"/>
-          <w:lang w:val="es-CR"/>
-        </w:rPr>
-        <w:t xml:space="preserve">Existe una amplia oferta de CMS en la web, cada uno con características específicas que se traducen en resultados diferentes, que son la respuesta a necesidades del mercado que funcionan bajo la misma lógica, sin </w:t>
-      </w:r>
-      <w:r>
-        <w:rPr>
-          <w:rFonts w:ascii="Arial" w:eastAsia="Times New Roman" w:hAnsi="Arial" w:cs="Arial"/>
-          <w:b/>
-          <w:bCs/>
-          <w:sz w:val="24"/>
-          <w:szCs w:val="24"/>
-          <w:lang w:val="es-CR"/>
-        </w:rPr>
-        <w:t>embargo,</w:t>
-      </w:r>
-      <w:r>
-        <w:rPr>
-          <w:rFonts w:ascii="Arial" w:eastAsia="Times New Roman" w:hAnsi="Arial" w:cs="Arial"/>
-          <w:b/>
-          <w:bCs/>
-          <w:sz w:val="24"/>
-          <w:szCs w:val="24"/>
-          <w:lang w:val="es-CR"/>
-        </w:rPr>
-        <w:t xml:space="preserve"> se pueden agrupar según su enfoque y funcionamiento.</w:t>
-      </w:r>
-    </w:p>
-    <w:p>
-      <w:pPr>
-        <w:pStyle w:val="NormalWeb"/>
-        <w:spacing w:before="0" w:beforeAutospacing="0" w:after="0" w:afterAutospacing="0"/>
-        <w:jc w:val="both"/>
-        <w:rPr>
-          <w:rFonts w:ascii="Arial" w:hAnsi="Arial" w:cs="Arial"/>
-          <w:lang w:val="es-CR"/>
-        </w:rPr>
-      </w:pPr>
-      <w:r>
-        <w:rPr>
-          <w:rFonts w:ascii="Arial" w:hAnsi="Arial" w:cs="Arial"/>
-          <w:lang w:val="es-CR"/>
-        </w:rPr>
-        <w:lastRenderedPageBreak/>
-        <w:t>Esto no quiere decir que exista una clasificación de CMS universal o establecida, su clasificación depende del punto de vista de la fuente y según el enfoque que se le quiera dar. Vale la pena aclarar que los CMS no necesariamente deban pertenecer a una única categoría excluyente, ya que puede ser un CMS hecho a la medida y la vez ser un sistema enfocado en la gestión de blogs.</w:t>
-      </w:r>
-    </w:p>
-    <w:p>
-      <w:pPr>
-        <w:pStyle w:val="NormalWeb"/>
-        <w:spacing w:before="0" w:beforeAutospacing="0" w:after="0" w:afterAutospacing="0"/>
-        <w:jc w:val="both"/>
-        <w:rPr>
-          <w:rFonts w:ascii="Arial" w:hAnsi="Arial" w:cs="Arial"/>
-          <w:lang w:val="es-CR"/>
-        </w:rPr>
-      </w:pPr>
-    </w:p>
-    <w:p>
-      <w:pPr>
-        <w:pStyle w:val="NormalWeb"/>
-        <w:spacing w:before="0" w:beforeAutospacing="0" w:after="0" w:afterAutospacing="0"/>
-        <w:jc w:val="both"/>
-        <w:rPr>
-          <w:rFonts w:ascii="Arial" w:hAnsi="Arial" w:cs="Arial"/>
-          <w:b/>
-          <w:bCs/>
-          <w:lang w:val="es-CR"/>
-        </w:rPr>
-      </w:pPr>
-      <w:r>
-        <w:rPr>
-          <w:rFonts w:ascii="Arial" w:hAnsi="Arial" w:cs="Arial"/>
-          <w:b/>
-          <w:bCs/>
-          <w:lang w:val="es-CR"/>
-        </w:rPr>
-        <w:t xml:space="preserve">CMS </w:t>
-      </w:r>
-      <w:proofErr w:type="spellStart"/>
-      <w:r>
-        <w:rPr>
-          <w:rFonts w:ascii="Arial" w:hAnsi="Arial" w:cs="Arial"/>
-          <w:b/>
-          <w:bCs/>
-          <w:lang w:val="es-CR"/>
-        </w:rPr>
-        <w:t>inHouse</w:t>
-      </w:r>
-      <w:proofErr w:type="spellEnd"/>
-      <w:r>
-        <w:rPr>
-          <w:rFonts w:ascii="Arial" w:hAnsi="Arial" w:cs="Arial"/>
-          <w:b/>
-          <w:bCs/>
-          <w:lang w:val="es-CR"/>
-        </w:rPr>
-        <w:t>:</w:t>
-      </w:r>
-    </w:p>
-    <w:p>
-      <w:pPr>
-        <w:pStyle w:val="NormalWeb"/>
-        <w:spacing w:before="0" w:beforeAutospacing="0" w:after="0" w:afterAutospacing="0"/>
-        <w:jc w:val="both"/>
-        <w:rPr>
-          <w:rFonts w:ascii="Arial" w:hAnsi="Arial" w:cs="Arial"/>
-          <w:b/>
-          <w:bCs/>
-          <w:lang w:val="es-CR"/>
-        </w:rPr>
-      </w:pPr>
-    </w:p>
-    <w:p>
-      <w:pPr>
-        <w:pStyle w:val="NormalWeb"/>
-        <w:spacing w:before="0" w:beforeAutospacing="0" w:after="0" w:afterAutospacing="0"/>
-        <w:jc w:val="both"/>
-        <w:rPr>
-          <w:rFonts w:ascii="Arial" w:hAnsi="Arial" w:cs="Arial"/>
-          <w:lang w:val="es-CR"/>
-        </w:rPr>
-      </w:pPr>
-      <w:r>
-        <w:rPr>
-          <w:rFonts w:ascii="Arial" w:hAnsi="Arial" w:cs="Arial"/>
-          <w:lang w:val="es-CR"/>
-        </w:rPr>
-        <w:t>Las compañías o empresas pueden crear CMS de uso interno e institucional que responda específicamente a sus necesidades.</w:t>
-      </w:r>
-    </w:p>
-    <w:p>
-      <w:pPr>
-        <w:pStyle w:val="NormalWeb"/>
-        <w:spacing w:before="0" w:beforeAutospacing="0" w:after="0" w:afterAutospacing="0"/>
-        <w:jc w:val="both"/>
-        <w:rPr>
-          <w:rFonts w:ascii="Arial" w:hAnsi="Arial" w:cs="Arial"/>
-          <w:lang w:val="es-CR"/>
-        </w:rPr>
-      </w:pPr>
-      <w:r>
-        <w:rPr>
-          <w:rFonts w:ascii="Arial" w:hAnsi="Arial" w:cs="Arial"/>
-          <w:lang w:val="es-CR"/>
-        </w:rPr>
-        <w:t xml:space="preserve"> </w:t>
-      </w:r>
-    </w:p>
-    <w:p>
-      <w:pPr>
-        <w:pStyle w:val="NormalWeb"/>
-        <w:spacing w:before="0" w:beforeAutospacing="0" w:after="0" w:afterAutospacing="0"/>
-        <w:jc w:val="both"/>
-        <w:rPr>
-          <w:rFonts w:ascii="Arial" w:hAnsi="Arial" w:cs="Arial"/>
-          <w:b/>
-          <w:bCs/>
-          <w:lang w:val="es-CR"/>
-        </w:rPr>
-      </w:pPr>
-      <w:r>
-        <w:rPr>
-          <w:rFonts w:ascii="Arial" w:hAnsi="Arial" w:cs="Arial"/>
-          <w:b/>
-          <w:bCs/>
-          <w:lang w:val="es-CR"/>
-        </w:rPr>
-        <w:t>CMS Comerciales:</w:t>
-      </w:r>
-    </w:p>
-    <w:p>
-      <w:pPr>
-        <w:pStyle w:val="NormalWeb"/>
-        <w:spacing w:before="0" w:beforeAutospacing="0" w:after="0" w:afterAutospacing="0"/>
-        <w:jc w:val="both"/>
-        <w:rPr>
-          <w:rFonts w:ascii="Arial" w:hAnsi="Arial" w:cs="Arial"/>
-          <w:b/>
-          <w:bCs/>
-          <w:lang w:val="es-CR"/>
-        </w:rPr>
-      </w:pPr>
-    </w:p>
-    <w:p>
-      <w:pPr>
-        <w:pStyle w:val="NormalWeb"/>
-        <w:spacing w:before="0" w:beforeAutospacing="0" w:after="0" w:afterAutospacing="0"/>
-        <w:jc w:val="both"/>
-        <w:rPr>
-          <w:rFonts w:ascii="Arial" w:hAnsi="Arial" w:cs="Arial"/>
-          <w:lang w:val="es-CR"/>
-        </w:rPr>
-      </w:pPr>
-      <w:r>
-        <w:rPr>
-          <w:rFonts w:ascii="Arial" w:hAnsi="Arial" w:cs="Arial"/>
-          <w:lang w:val="es-CR"/>
-        </w:rPr>
-        <w:t>Son sistemas que prestan el servicio a plataformas para el diseño de sitios web con ciertos costos asociados. El cobro de estos CMS puede traer ciertos beneficios adicionales, como interfaces de desarrollo más amigables y visuales, soporte técnico las 24/7, aplicaciones adicionales especialmente diseñadas para esos CMS o derecho a actualizaciones o planes de mejoras.</w:t>
-      </w:r>
-    </w:p>
-    <w:p>
-      <w:pPr>
-        <w:pStyle w:val="NormalWeb"/>
-        <w:spacing w:before="0" w:beforeAutospacing="0" w:after="0" w:afterAutospacing="0"/>
-        <w:jc w:val="both"/>
-        <w:rPr>
-          <w:rFonts w:ascii="Arial" w:hAnsi="Arial" w:cs="Arial"/>
-          <w:lang w:val="es-CR"/>
-        </w:rPr>
-      </w:pPr>
-    </w:p>
-    <w:p>
-      <w:pPr>
-        <w:pStyle w:val="NormalWeb"/>
-        <w:spacing w:before="0" w:beforeAutospacing="0" w:after="0" w:afterAutospacing="0"/>
-        <w:jc w:val="both"/>
-        <w:rPr>
-          <w:rFonts w:ascii="Arial" w:hAnsi="Arial" w:cs="Arial"/>
-          <w:b/>
-          <w:bCs/>
-          <w:lang w:val="es-CR"/>
-        </w:rPr>
-      </w:pPr>
-      <w:r>
-        <w:rPr>
-          <w:rFonts w:ascii="Arial" w:hAnsi="Arial" w:cs="Arial"/>
-          <w:b/>
-          <w:bCs/>
-          <w:lang w:val="es-CR"/>
-        </w:rPr>
-        <w:t>CMS de código abierto:</w:t>
-      </w:r>
-    </w:p>
-    <w:p>
-      <w:pPr>
-        <w:pStyle w:val="NormalWeb"/>
-        <w:spacing w:before="0" w:beforeAutospacing="0" w:after="0" w:afterAutospacing="0"/>
-        <w:jc w:val="both"/>
-        <w:rPr>
-          <w:rFonts w:ascii="Arial" w:hAnsi="Arial" w:cs="Arial"/>
-          <w:b/>
-          <w:bCs/>
-          <w:lang w:val="es-CR"/>
-        </w:rPr>
-      </w:pPr>
-    </w:p>
-    <w:p>
-      <w:pPr>
-        <w:pStyle w:val="NormalWeb"/>
-        <w:spacing w:before="0" w:beforeAutospacing="0" w:after="0" w:afterAutospacing="0"/>
-        <w:jc w:val="both"/>
-        <w:rPr>
-          <w:rFonts w:ascii="Arial" w:hAnsi="Arial" w:cs="Arial"/>
-          <w:lang w:val="es-CR"/>
-        </w:rPr>
-      </w:pPr>
-      <w:r>
-        <w:rPr>
-          <w:rFonts w:ascii="Arial" w:hAnsi="Arial" w:cs="Arial"/>
-          <w:lang w:val="es-CR"/>
-        </w:rPr>
-        <w:t xml:space="preserve">Son sistemas de gestión de contenidos gratuitos, ya que sus primeros desarrolladores decidieron que su código fuente fuera público y sin costo. Son los CMS más utilizados en el mundo y alrededor de los cuales se han creado comunidades de desarrolladores que producen mejoras, aplicaciones y </w:t>
-      </w:r>
-      <w:proofErr w:type="spellStart"/>
-      <w:r>
-        <w:rPr>
-          <w:rFonts w:ascii="Arial" w:hAnsi="Arial" w:cs="Arial"/>
-          <w:lang w:val="es-CR"/>
-        </w:rPr>
-        <w:t>plugins</w:t>
-      </w:r>
-      <w:proofErr w:type="spellEnd"/>
-      <w:r>
-        <w:rPr>
-          <w:rFonts w:ascii="Arial" w:hAnsi="Arial" w:cs="Arial"/>
-          <w:lang w:val="es-CR"/>
-        </w:rPr>
-        <w:t xml:space="preserve"> que complementan la oferta y los hacen cada vez más seguros. Además, por ser su código de libre conocimiento, es posible alcanzar un alto grado de personalización, a diferencia de lo que ocurre con los CMS comerciales.</w:t>
-      </w:r>
-    </w:p>
-    <w:p>
-      <w:pPr>
-        <w:pStyle w:val="NormalWeb"/>
-        <w:spacing w:before="0" w:beforeAutospacing="0" w:after="0" w:afterAutospacing="0"/>
-        <w:jc w:val="both"/>
-        <w:rPr>
-          <w:rFonts w:ascii="Arial" w:hAnsi="Arial" w:cs="Arial"/>
-          <w:lang w:val="es-CR"/>
-        </w:rPr>
-      </w:pPr>
-    </w:p>
-    <w:p>
-      <w:pPr>
-        <w:pStyle w:val="NormalWeb"/>
-        <w:spacing w:before="0" w:beforeAutospacing="0" w:after="0" w:afterAutospacing="0"/>
-        <w:jc w:val="both"/>
-        <w:rPr>
-          <w:rFonts w:ascii="Arial" w:hAnsi="Arial" w:cs="Arial"/>
-          <w:lang w:val="es-CR"/>
-        </w:rPr>
-      </w:pPr>
-      <w:r>
-        <w:rPr>
-          <w:rFonts w:ascii="Arial" w:hAnsi="Arial" w:cs="Arial"/>
-          <w:lang w:val="es-CR"/>
-        </w:rPr>
-        <w:t>Según la forma en la que se gestiona el contenido:</w:t>
-      </w:r>
-    </w:p>
-    <w:p>
-      <w:pPr>
-        <w:pStyle w:val="NormalWeb"/>
-        <w:spacing w:before="0" w:beforeAutospacing="0" w:after="0" w:afterAutospacing="0"/>
-        <w:jc w:val="both"/>
-        <w:rPr>
-          <w:rFonts w:ascii="Arial" w:hAnsi="Arial" w:cs="Arial"/>
-          <w:lang w:val="es-CR"/>
-        </w:rPr>
-      </w:pPr>
-    </w:p>
-    <w:p>
-      <w:pPr>
-        <w:pStyle w:val="NormalWeb"/>
-        <w:spacing w:before="0" w:beforeAutospacing="0" w:after="0" w:afterAutospacing="0"/>
-        <w:jc w:val="both"/>
-        <w:rPr>
-          <w:rFonts w:ascii="Arial" w:hAnsi="Arial" w:cs="Arial"/>
-          <w:b/>
-          <w:bCs/>
-          <w:lang w:val="es-CR"/>
-        </w:rPr>
-      </w:pPr>
-      <w:r>
-        <w:rPr>
-          <w:rFonts w:ascii="Arial" w:hAnsi="Arial" w:cs="Arial"/>
-          <w:b/>
-          <w:bCs/>
-          <w:lang w:val="es-CR"/>
-        </w:rPr>
-        <w:t>CMS genéricos:</w:t>
-      </w:r>
-    </w:p>
-    <w:p>
-      <w:pPr>
-        <w:pStyle w:val="NormalWeb"/>
-        <w:spacing w:before="0" w:beforeAutospacing="0" w:after="0" w:afterAutospacing="0"/>
-        <w:jc w:val="both"/>
-        <w:rPr>
-          <w:rFonts w:ascii="Arial" w:hAnsi="Arial" w:cs="Arial"/>
-          <w:b/>
-          <w:bCs/>
-          <w:lang w:val="es-CR"/>
-        </w:rPr>
-      </w:pPr>
-    </w:p>
-    <w:p>
-      <w:pPr>
-        <w:pStyle w:val="NormalWeb"/>
-        <w:spacing w:before="0" w:beforeAutospacing="0" w:after="0" w:afterAutospacing="0"/>
-        <w:jc w:val="both"/>
-        <w:rPr>
-          <w:rFonts w:ascii="Arial" w:hAnsi="Arial" w:cs="Arial"/>
-          <w:lang w:val="es-CR"/>
-        </w:rPr>
-      </w:pPr>
-      <w:r>
-        <w:rPr>
-          <w:rFonts w:ascii="Arial" w:hAnsi="Arial" w:cs="Arial"/>
-          <w:lang w:val="es-CR"/>
-        </w:rPr>
-        <w:t>Así le llamamos a los sistemas de gestión de contenidos que permiten la integración de diferentes tipos de contenidos y diferentes funciones. Permiten crear sitios muy variados y, por lo tanto, han sido los de mayor difusión.</w:t>
-      </w:r>
-    </w:p>
-    <w:p>
-      <w:pPr>
-        <w:pStyle w:val="NormalWeb"/>
-        <w:spacing w:before="0" w:beforeAutospacing="0" w:after="0" w:afterAutospacing="0"/>
-        <w:jc w:val="both"/>
-        <w:rPr>
-          <w:rFonts w:ascii="Arial" w:hAnsi="Arial" w:cs="Arial"/>
-          <w:lang w:val="es-CR"/>
-        </w:rPr>
-      </w:pPr>
-    </w:p>
-    <w:p>
-      <w:pPr>
-        <w:pStyle w:val="NormalWeb"/>
-        <w:spacing w:before="0" w:beforeAutospacing="0" w:after="0" w:afterAutospacing="0"/>
-        <w:jc w:val="both"/>
-        <w:rPr>
-          <w:rFonts w:ascii="Arial" w:hAnsi="Arial" w:cs="Arial"/>
-          <w:b/>
-          <w:bCs/>
-          <w:lang w:val="es-CR"/>
-        </w:rPr>
-      </w:pPr>
-      <w:r>
-        <w:rPr>
-          <w:rFonts w:ascii="Arial" w:hAnsi="Arial" w:cs="Arial"/>
-          <w:b/>
-          <w:bCs/>
-          <w:lang w:val="es-CR"/>
-        </w:rPr>
-        <w:t>CMS para blog:</w:t>
-      </w:r>
-    </w:p>
-    <w:p>
-      <w:pPr>
-        <w:pStyle w:val="NormalWeb"/>
-        <w:spacing w:before="0" w:beforeAutospacing="0" w:after="0" w:afterAutospacing="0"/>
-        <w:jc w:val="both"/>
-        <w:rPr>
-          <w:rFonts w:ascii="Arial" w:hAnsi="Arial" w:cs="Arial"/>
-          <w:b/>
-          <w:bCs/>
-          <w:lang w:val="es-CR"/>
-        </w:rPr>
-      </w:pPr>
-    </w:p>
-    <w:p>
-      <w:pPr>
-        <w:pStyle w:val="NormalWeb"/>
-        <w:spacing w:before="0" w:beforeAutospacing="0" w:after="0" w:afterAutospacing="0"/>
-        <w:jc w:val="both"/>
-        <w:rPr>
-          <w:rFonts w:ascii="Arial" w:hAnsi="Arial" w:cs="Arial"/>
-          <w:lang w:val="es-CR"/>
-        </w:rPr>
-      </w:pPr>
-      <w:r>
-        <w:rPr>
-          <w:rFonts w:ascii="Arial" w:hAnsi="Arial" w:cs="Arial"/>
-          <w:lang w:val="es-CR"/>
-        </w:rPr>
-        <w:t>Son sistemas que se especializan en la gestión de contenidos para blogs, con interfaces gráficas que permiten la actualización constante del contenido, de manera ágil y sin afectar la apariencia del sitio.</w:t>
-      </w:r>
-    </w:p>
-    <w:p>
-      <w:pPr>
-        <w:pStyle w:val="NormalWeb"/>
-        <w:spacing w:before="0" w:beforeAutospacing="0" w:after="0" w:afterAutospacing="0"/>
-        <w:jc w:val="both"/>
-        <w:rPr>
-          <w:rFonts w:ascii="Arial" w:hAnsi="Arial" w:cs="Arial"/>
-          <w:lang w:val="es-CR"/>
-        </w:rPr>
-      </w:pPr>
-    </w:p>
-    <w:p>
-      <w:pPr>
-        <w:pStyle w:val="NormalWeb"/>
-        <w:spacing w:before="0" w:beforeAutospacing="0" w:after="0" w:afterAutospacing="0"/>
-        <w:jc w:val="both"/>
-        <w:rPr>
-          <w:rFonts w:ascii="Arial" w:hAnsi="Arial" w:cs="Arial"/>
-          <w:b/>
-          <w:bCs/>
-          <w:lang w:val="es-CR"/>
-        </w:rPr>
-      </w:pPr>
-      <w:r>
-        <w:rPr>
-          <w:rFonts w:ascii="Arial" w:hAnsi="Arial" w:cs="Arial"/>
-          <w:b/>
-          <w:bCs/>
-          <w:lang w:val="es-CR"/>
-        </w:rPr>
-        <w:t>CMS para wikis:</w:t>
-      </w:r>
-    </w:p>
-    <w:p>
-      <w:pPr>
-        <w:pStyle w:val="NormalWeb"/>
-        <w:spacing w:before="0" w:beforeAutospacing="0" w:after="0" w:afterAutospacing="0"/>
-        <w:jc w:val="both"/>
-        <w:rPr>
-          <w:rFonts w:ascii="Arial" w:hAnsi="Arial" w:cs="Arial"/>
-          <w:b/>
-          <w:bCs/>
-          <w:lang w:val="es-CR"/>
-        </w:rPr>
-      </w:pPr>
-    </w:p>
-    <w:p>
-      <w:pPr>
-        <w:pStyle w:val="NormalWeb"/>
-        <w:spacing w:before="0" w:beforeAutospacing="0" w:after="0" w:afterAutospacing="0"/>
-        <w:jc w:val="both"/>
-        <w:rPr>
-          <w:rFonts w:ascii="Arial" w:hAnsi="Arial" w:cs="Arial"/>
-          <w:lang w:val="es-CR"/>
-        </w:rPr>
-      </w:pPr>
-      <w:r>
-        <w:rPr>
-          <w:rFonts w:ascii="Arial" w:hAnsi="Arial" w:cs="Arial"/>
-          <w:lang w:val="es-CR"/>
-        </w:rPr>
-        <w:lastRenderedPageBreak/>
-        <w:t xml:space="preserve">Están pensados para que varios usuarios puedan crear un documento de manera colaborativa, crear registros de edición y crear de conocimiento libre, sin necesidad de estar afiliados a cierta comunidad digital. </w:t>
-      </w:r>
-      <w:proofErr w:type="spellStart"/>
-      <w:r>
-        <w:rPr>
-          <w:rFonts w:ascii="Arial" w:hAnsi="Arial" w:cs="Arial"/>
-          <w:lang w:val="es-CR"/>
-        </w:rPr>
-        <w:t>MediaWIki</w:t>
-      </w:r>
-      <w:proofErr w:type="spellEnd"/>
-      <w:r>
-        <w:rPr>
-          <w:rFonts w:ascii="Arial" w:hAnsi="Arial" w:cs="Arial"/>
-          <w:lang w:val="es-CR"/>
-        </w:rPr>
-        <w:t xml:space="preserve"> es el más conocido, ya que es el que utiliza Wikipedia, pero también existen otros como </w:t>
-      </w:r>
-      <w:proofErr w:type="spellStart"/>
-      <w:r>
-        <w:rPr>
-          <w:rFonts w:ascii="Arial" w:hAnsi="Arial" w:cs="Arial"/>
-          <w:lang w:val="es-CR"/>
-        </w:rPr>
-        <w:t>Tikiwiki</w:t>
-      </w:r>
-      <w:proofErr w:type="spellEnd"/>
-      <w:r>
-        <w:rPr>
-          <w:rFonts w:ascii="Arial" w:hAnsi="Arial" w:cs="Arial"/>
-          <w:lang w:val="es-CR"/>
-        </w:rPr>
-        <w:t xml:space="preserve"> o </w:t>
-      </w:r>
-      <w:proofErr w:type="spellStart"/>
-      <w:r>
-        <w:rPr>
-          <w:rFonts w:ascii="Arial" w:hAnsi="Arial" w:cs="Arial"/>
-          <w:lang w:val="es-CR"/>
-        </w:rPr>
-        <w:t>PmWiki</w:t>
-      </w:r>
-      <w:proofErr w:type="spellEnd"/>
-      <w:r>
-        <w:rPr>
-          <w:rFonts w:ascii="Arial" w:hAnsi="Arial" w:cs="Arial"/>
-          <w:lang w:val="es-CR"/>
-        </w:rPr>
-        <w:t>.</w:t>
-      </w:r>
-    </w:p>
-    <w:p>
-      <w:pPr>
-        <w:pStyle w:val="NormalWeb"/>
-        <w:spacing w:before="0" w:beforeAutospacing="0" w:after="0" w:afterAutospacing="0"/>
-        <w:jc w:val="both"/>
-        <w:rPr>
-          <w:rFonts w:ascii="Arial" w:hAnsi="Arial" w:cs="Arial"/>
-          <w:lang w:val="es-CR"/>
-        </w:rPr>
-      </w:pPr>
-    </w:p>
-    <w:p>
-      <w:pPr>
-        <w:pStyle w:val="NormalWeb"/>
-        <w:spacing w:before="0" w:beforeAutospacing="0" w:after="0" w:afterAutospacing="0"/>
-        <w:jc w:val="both"/>
-        <w:rPr>
-          <w:rFonts w:ascii="Arial" w:hAnsi="Arial" w:cs="Arial"/>
-          <w:b/>
-          <w:bCs/>
-          <w:lang w:val="es-CR"/>
-        </w:rPr>
-      </w:pPr>
-      <w:r>
-        <w:rPr>
-          <w:rFonts w:ascii="Arial" w:hAnsi="Arial" w:cs="Arial"/>
-          <w:b/>
-          <w:bCs/>
-          <w:lang w:val="es-CR"/>
-        </w:rPr>
-        <w:t>CMS para foros:</w:t>
-      </w:r>
-    </w:p>
-    <w:p>
-      <w:pPr>
-        <w:pStyle w:val="NormalWeb"/>
-        <w:spacing w:before="0" w:beforeAutospacing="0" w:after="0" w:afterAutospacing="0"/>
-        <w:jc w:val="both"/>
-        <w:rPr>
-          <w:rFonts w:ascii="Arial" w:hAnsi="Arial" w:cs="Arial"/>
-          <w:b/>
-          <w:bCs/>
-          <w:lang w:val="es-CR"/>
-        </w:rPr>
-      </w:pPr>
-    </w:p>
-    <w:p>
-      <w:pPr>
-        <w:pStyle w:val="NormalWeb"/>
-        <w:spacing w:before="0" w:beforeAutospacing="0" w:after="0" w:afterAutospacing="0"/>
-        <w:jc w:val="both"/>
-        <w:rPr>
-          <w:rFonts w:ascii="Arial" w:hAnsi="Arial" w:cs="Arial"/>
-          <w:lang w:val="es-CR"/>
-        </w:rPr>
-      </w:pPr>
-      <w:r>
-        <w:rPr>
-          <w:rFonts w:ascii="Arial" w:hAnsi="Arial" w:cs="Arial"/>
-          <w:lang w:val="es-CR"/>
-        </w:rPr>
-        <w:t xml:space="preserve">Los CMS para foros permiten crear sitios donde los visitantes pueden interactuar entre ellos y con los contenidos para crear discusión. Los más utilizados son </w:t>
-      </w:r>
-      <w:proofErr w:type="spellStart"/>
-      <w:r>
-        <w:rPr>
-          <w:rFonts w:ascii="Arial" w:hAnsi="Arial" w:cs="Arial"/>
-          <w:lang w:val="es-CR"/>
-        </w:rPr>
-        <w:t>phpBB</w:t>
-      </w:r>
-      <w:proofErr w:type="spellEnd"/>
-      <w:r>
-        <w:rPr>
-          <w:rFonts w:ascii="Arial" w:hAnsi="Arial" w:cs="Arial"/>
-          <w:lang w:val="es-CR"/>
-        </w:rPr>
-        <w:t xml:space="preserve">, </w:t>
-      </w:r>
-      <w:proofErr w:type="spellStart"/>
-      <w:r>
-        <w:rPr>
-          <w:rFonts w:ascii="Arial" w:hAnsi="Arial" w:cs="Arial"/>
-          <w:lang w:val="es-CR"/>
-        </w:rPr>
-        <w:t>MyBB</w:t>
-      </w:r>
-      <w:proofErr w:type="spellEnd"/>
-      <w:r>
-        <w:rPr>
-          <w:rFonts w:ascii="Arial" w:hAnsi="Arial" w:cs="Arial"/>
-          <w:lang w:val="es-CR"/>
-        </w:rPr>
-        <w:t xml:space="preserve"> y SMF.</w:t>
-      </w:r>
-    </w:p>
-    <w:p>
-      <w:pPr>
-        <w:pStyle w:val="NormalWeb"/>
-        <w:spacing w:before="0" w:beforeAutospacing="0" w:after="0" w:afterAutospacing="0"/>
-        <w:jc w:val="both"/>
-        <w:rPr>
-          <w:rFonts w:ascii="Arial" w:hAnsi="Arial" w:cs="Arial"/>
-          <w:lang w:val="es-CR"/>
-        </w:rPr>
-      </w:pPr>
-    </w:p>
-    <w:p>
-      <w:pPr>
-        <w:pStyle w:val="NormalWeb"/>
-        <w:spacing w:before="0" w:beforeAutospacing="0" w:after="0" w:afterAutospacing="0"/>
-        <w:jc w:val="both"/>
-        <w:rPr>
-          <w:rFonts w:ascii="Arial" w:hAnsi="Arial" w:cs="Arial"/>
-          <w:b/>
-          <w:bCs/>
-          <w:lang w:val="es-CR"/>
-        </w:rPr>
-      </w:pPr>
-      <w:r>
-        <w:rPr>
-          <w:rFonts w:ascii="Arial" w:hAnsi="Arial" w:cs="Arial"/>
-          <w:b/>
-          <w:bCs/>
-          <w:lang w:val="es-CR"/>
-        </w:rPr>
-        <w:t xml:space="preserve">CMS para </w:t>
-      </w:r>
-      <w:proofErr w:type="spellStart"/>
-      <w:r>
-        <w:rPr>
-          <w:rFonts w:ascii="Arial" w:hAnsi="Arial" w:cs="Arial"/>
-          <w:b/>
-          <w:bCs/>
-          <w:lang w:val="es-CR"/>
-        </w:rPr>
-        <w:t>multimedias</w:t>
-      </w:r>
-      <w:proofErr w:type="spellEnd"/>
-      <w:r>
-        <w:rPr>
-          <w:rFonts w:ascii="Arial" w:hAnsi="Arial" w:cs="Arial"/>
-          <w:b/>
-          <w:bCs/>
-          <w:lang w:val="es-CR"/>
-        </w:rPr>
-        <w:t>:</w:t>
-      </w:r>
-    </w:p>
-    <w:p>
-      <w:pPr>
-        <w:pStyle w:val="NormalWeb"/>
-        <w:spacing w:before="0" w:beforeAutospacing="0" w:after="0" w:afterAutospacing="0"/>
-        <w:jc w:val="both"/>
-        <w:rPr>
-          <w:rFonts w:ascii="Arial" w:hAnsi="Arial" w:cs="Arial"/>
-          <w:lang w:val="es-CR"/>
-        </w:rPr>
-      </w:pPr>
-    </w:p>
-    <w:p>
-      <w:pPr>
-        <w:pStyle w:val="NormalWeb"/>
-        <w:spacing w:before="0" w:beforeAutospacing="0" w:after="0" w:afterAutospacing="0"/>
-        <w:jc w:val="both"/>
-        <w:rPr>
-          <w:rFonts w:ascii="Arial" w:hAnsi="Arial" w:cs="Arial"/>
-          <w:lang w:val="es-CR"/>
-        </w:rPr>
-      </w:pPr>
-      <w:r>
-        <w:rPr>
-          <w:rFonts w:ascii="Arial" w:hAnsi="Arial" w:cs="Arial"/>
-          <w:lang w:val="es-CR"/>
-        </w:rPr>
-        <w:t>Los archivos multimedia están asociados a ciertas prestaciones especiales como la velocidad de carga y almacenamiento, por eso existen CMS que permiten crear sitios especializados en este tipo de contenido. El ejemplo más relevante es Tumblr o Flickr.</w:t>
-      </w:r>
-    </w:p>
-    <w:p>
-      <w:pPr>
-        <w:pStyle w:val="NormalWeb"/>
-        <w:spacing w:before="0" w:beforeAutospacing="0" w:after="0" w:afterAutospacing="0"/>
-        <w:jc w:val="both"/>
-        <w:rPr>
-          <w:rFonts w:ascii="Arial" w:hAnsi="Arial" w:cs="Arial"/>
-          <w:b/>
-          <w:bCs/>
-          <w:lang w:val="es-CR"/>
-        </w:rPr>
-      </w:pPr>
-      <w:r>
-        <w:rPr>
-          <w:rFonts w:ascii="Arial" w:hAnsi="Arial" w:cs="Arial"/>
-          <w:b/>
-          <w:bCs/>
-          <w:lang w:val="es-CR"/>
-        </w:rPr>
-        <w:t>CMS para e-Commerce:</w:t>
-      </w:r>
-    </w:p>
-    <w:p>
-      <w:pPr>
-        <w:pStyle w:val="NormalWeb"/>
-        <w:spacing w:before="0" w:beforeAutospacing="0" w:after="0" w:afterAutospacing="0"/>
-        <w:jc w:val="both"/>
-        <w:rPr>
-          <w:rFonts w:ascii="Arial" w:hAnsi="Arial" w:cs="Arial"/>
-          <w:lang w:val="es-CR"/>
-        </w:rPr>
-      </w:pPr>
-    </w:p>
-    <w:p>
-      <w:pPr>
-        <w:pStyle w:val="NormalWeb"/>
-        <w:spacing w:before="0" w:beforeAutospacing="0" w:after="0" w:afterAutospacing="0"/>
-        <w:jc w:val="both"/>
-        <w:rPr>
-          <w:rFonts w:ascii="Arial" w:hAnsi="Arial" w:cs="Arial"/>
-          <w:lang w:val="es-CR"/>
-        </w:rPr>
-      </w:pPr>
-      <w:r>
-        <w:rPr>
-          <w:rFonts w:ascii="Arial" w:hAnsi="Arial" w:cs="Arial"/>
-          <w:lang w:val="es-CR"/>
-        </w:rPr>
-        <w:t>Estos sistemas son más robustos en la creación de sitios web con opciones de comercio electrónico. Pueden contar con sistemas de manejo de inventario, integración con aplicaciones especializadas en métodos de pagos y gestión de envíos. Además, ofrecen opciones de diseño que funcionan muy bien en las tiendas virtuales, han creado interacciones que mejoran los procesos de compra tanto para el visitante como para el administrador.</w:t>
-      </w:r>
-    </w:p>
-    <w:p>
-      <w:pPr>
-        <w:pStyle w:val="NormalWeb"/>
-        <w:spacing w:before="0" w:beforeAutospacing="0" w:after="0" w:afterAutospacing="0"/>
-        <w:jc w:val="both"/>
-        <w:rPr>
-          <w:rFonts w:ascii="Arial" w:hAnsi="Arial" w:cs="Arial"/>
+        <w:rPr>
+          <w:rFonts w:ascii="Arial" w:eastAsia="Times New Roman" w:hAnsi="Arial" w:cs="Arial"/>
+          <w:sz w:val="24"/>
+          <w:szCs w:val="24"/>
+          <w:lang w:val="es-CR"/>
+        </w:rPr>
+      </w:pPr>
+      <w:r>
+        <w:rPr>
+          <w:noProof/>
+        </w:rPr>
+        <w:drawing>
+          <wp:inline distT="0" distB="0" distL="0" distR="0" wp14:anchorId="61AA919F" wp14:editId="24E60752">
+            <wp:extent cx="4758612" cy="2266950"/>
+            <wp:effectExtent l="0" t="0" r="4445" b="0"/>
+            <wp:docPr id="12" name="Picture 12"/>
+            <wp:cNvGraphicFramePr>
+              <a:graphicFrameLocks xmlns:a="http://schemas.openxmlformats.org/drawingml/2006/main" noChangeAspect="1"/>
+            </wp:cNvGraphicFramePr>
+            <a:graphic xmlns:a="http://schemas.openxmlformats.org/drawingml/2006/main">
+              <a:graphicData uri="http://schemas.openxmlformats.org/drawingml/2006/picture">
+                <pic:pic xmlns:pic="http://schemas.openxmlformats.org/drawingml/2006/picture">
+                  <pic:nvPicPr>
+                    <pic:cNvPr id="1" name=""/>
+                    <pic:cNvPicPr/>
+                  </pic:nvPicPr>
+                  <pic:blipFill>
+                    <a:blip r:embed="rId19"/>
+                    <a:stretch>
+                      <a:fillRect/>
+                    </a:stretch>
+                  </pic:blipFill>
+                  <pic:spPr>
+                    <a:xfrm>
+                      <a:off x="0" y="0"/>
+                      <a:ext cx="4820200" cy="2296290"/>
+                    </a:xfrm>
+                    <a:prstGeom prst="rect">
+                      <a:avLst/>
+                    </a:prstGeom>
+                  </pic:spPr>
+                </pic:pic>
+              </a:graphicData>
+            </a:graphic>
+          </wp:inline>
+        </w:drawing>
+      </w:r>
+    </w:p>
+    <w:p>
+      <w:pPr>
+        <w:pStyle w:val="ListParagraph"/>
+        <w:spacing w:after="0" w:line="240" w:lineRule="auto"/>
+        <w:ind w:left="1440"/>
+        <w:jc w:val="both"/>
+        <w:rPr>
+          <w:rFonts w:ascii="Arial" w:eastAsia="Times New Roman" w:hAnsi="Arial" w:cs="Arial"/>
+          <w:sz w:val="24"/>
+          <w:szCs w:val="24"/>
           <w:lang w:val="es-CR"/>
         </w:rPr>
       </w:pPr>
@@ -6486,12 +6710,272 @@
           <w:szCs w:val="24"/>
           <w:lang w:val="es-CR"/>
         </w:rPr>
-        <w:t>Actividad 2</w:t>
-      </w:r>
-    </w:p>
-    <w:p>
-      <w:pPr>
-        <w:pStyle w:val="ListParagraph"/>
+        <w:t>Actividad 3</w:t>
+      </w:r>
+    </w:p>
+    <w:p>
+      <w:pPr>
+        <w:spacing w:after="0" w:line="240" w:lineRule="auto"/>
+        <w:jc w:val="both"/>
+        <w:rPr>
+          <w:rFonts w:ascii="Arial" w:eastAsia="Times New Roman" w:hAnsi="Arial" w:cs="Arial"/>
+          <w:sz w:val="24"/>
+          <w:szCs w:val="24"/>
+          <w:lang w:val="es-CR"/>
+        </w:rPr>
+      </w:pPr>
+    </w:p>
+    <w:p>
+      <w:pPr>
+        <w:pStyle w:val="NormalWeb"/>
+        <w:spacing w:before="0" w:beforeAutospacing="0" w:after="0" w:afterAutospacing="0"/>
+        <w:jc w:val="both"/>
+        <w:rPr>
+          <w:rFonts w:ascii="Arial" w:hAnsi="Arial" w:cs="Arial"/>
+          <w:b/>
+          <w:bCs/>
+          <w:lang w:val="es-CR"/>
+        </w:rPr>
+      </w:pPr>
+      <w:r>
+        <w:rPr>
+          <w:rFonts w:ascii="Arial" w:hAnsi="Arial" w:cs="Arial"/>
+          <w:b/>
+          <w:bCs/>
+          <w:lang w:val="es-CR"/>
+        </w:rPr>
+        <w:t>Tiempo de pensar</w:t>
+      </w:r>
+    </w:p>
+    <w:p>
+      <w:pPr>
+        <w:pStyle w:val="NormalWeb"/>
+        <w:spacing w:before="0" w:beforeAutospacing="0" w:after="0" w:afterAutospacing="0"/>
+        <w:jc w:val="both"/>
+        <w:rPr>
+          <w:rFonts w:ascii="Arial" w:hAnsi="Arial" w:cs="Arial"/>
+          <w:b/>
+          <w:bCs/>
+          <w:lang w:val="es-CR"/>
+        </w:rPr>
+      </w:pPr>
+    </w:p>
+    <w:p>
+      <w:pPr>
+        <w:pStyle w:val="NormalWeb"/>
+        <w:spacing w:before="0" w:beforeAutospacing="0" w:after="0" w:afterAutospacing="0"/>
+        <w:jc w:val="both"/>
+        <w:rPr>
+          <w:rFonts w:ascii="Arial" w:hAnsi="Arial" w:cs="Arial"/>
+          <w:lang w:val="es-CR"/>
+        </w:rPr>
+      </w:pPr>
+      <w:r>
+        <w:rPr>
+          <w:rFonts w:ascii="Arial" w:hAnsi="Arial" w:cs="Arial"/>
+          <w:lang w:val="es-CR"/>
+        </w:rPr>
+        <w:t>Pues bien, ya sabes que existe una amplia oferta de CMS en la web, cada uno con características específicas que se traducen en resultados diferentes y que son la respuesta a necesidades del mercado.</w:t>
+      </w:r>
+    </w:p>
+    <w:p>
+      <w:pPr>
+        <w:pStyle w:val="NormalWeb"/>
+        <w:spacing w:before="0" w:beforeAutospacing="0" w:after="0" w:afterAutospacing="0"/>
+        <w:jc w:val="both"/>
+        <w:rPr>
+          <w:rFonts w:ascii="Arial" w:hAnsi="Arial" w:cs="Arial"/>
+          <w:lang w:val="es-CR"/>
+        </w:rPr>
+      </w:pPr>
+      <w:r>
+        <w:rPr>
+          <w:rFonts w:ascii="Arial" w:hAnsi="Arial" w:cs="Arial"/>
+          <w:lang w:val="es-CR"/>
+        </w:rPr>
+        <w:lastRenderedPageBreak/>
+        <w:br/>
+        <w:t>Ahora te invitamos a realizar esta actividad para que pongas en práctica el conocimiento adquirido.</w:t>
+      </w:r>
+      <w:r>
+        <w:rPr>
+          <w:rFonts w:ascii="Arial" w:hAnsi="Arial" w:cs="Arial"/>
+          <w:lang w:val="es-CR"/>
+        </w:rPr>
+        <w:br/>
+      </w:r>
+      <w:r>
+        <w:rPr>
+          <w:rFonts w:ascii="Arial" w:hAnsi="Arial" w:cs="Arial"/>
+          <w:lang w:val="es-CR"/>
+        </w:rPr>
+        <w:br/>
+      </w:r>
+      <w:r>
+        <w:rPr>
+          <w:rFonts w:ascii="Arial" w:hAnsi="Arial" w:cs="Arial"/>
+          <w:b/>
+          <w:bCs/>
+          <w:lang w:val="es-CR"/>
+        </w:rPr>
+        <w:t>Instrucciones:</w:t>
+      </w:r>
+    </w:p>
+    <w:p>
+      <w:pPr>
+        <w:pStyle w:val="NormalWeb"/>
+        <w:spacing w:before="0" w:beforeAutospacing="0" w:after="0" w:afterAutospacing="0"/>
+        <w:jc w:val="both"/>
+        <w:rPr>
+          <w:rFonts w:ascii="Arial" w:hAnsi="Arial" w:cs="Arial"/>
+          <w:lang w:val="es-CR"/>
+        </w:rPr>
+      </w:pPr>
+      <w:r>
+        <w:rPr>
+          <w:rFonts w:ascii="Arial" w:hAnsi="Arial" w:cs="Arial"/>
+          <w:lang w:val="es-CR"/>
+        </w:rPr>
+        <w:t>Lee con atención el caso y selecciona a qué tipo de CMS crees que corresponde.</w:t>
+      </w:r>
+    </w:p>
+    <w:p>
+      <w:pPr>
+        <w:pStyle w:val="NormalWeb"/>
+        <w:spacing w:before="0" w:beforeAutospacing="0" w:after="0" w:afterAutospacing="0"/>
+        <w:jc w:val="both"/>
+        <w:rPr>
+          <w:rFonts w:ascii="Arial" w:hAnsi="Arial" w:cs="Arial"/>
+          <w:lang w:val="es-CR"/>
+        </w:rPr>
+      </w:pPr>
+      <w:r>
+        <w:rPr>
+          <w:rFonts w:ascii="Arial" w:hAnsi="Arial" w:cs="Arial"/>
+          <w:lang w:val="es-CR"/>
+        </w:rPr>
+        <w:t>Una vez que estés preparado, selecciona la opción que consideres.</w:t>
+      </w:r>
+    </w:p>
+    <w:p>
+      <w:pPr>
+        <w:pStyle w:val="NormalWeb"/>
+        <w:spacing w:before="0" w:beforeAutospacing="0" w:after="0" w:afterAutospacing="0"/>
+        <w:jc w:val="both"/>
+        <w:rPr>
+          <w:rFonts w:ascii="Arial" w:hAnsi="Arial" w:cs="Arial"/>
+          <w:lang w:val="es-CR"/>
+        </w:rPr>
+      </w:pPr>
+      <w:r>
+        <w:rPr>
+          <w:rFonts w:ascii="Arial" w:hAnsi="Arial" w:cs="Arial"/>
+          <w:lang w:val="es-CR"/>
+        </w:rPr>
+        <w:br/>
+      </w:r>
+      <w:r>
+        <w:rPr>
+          <w:rFonts w:ascii="Arial" w:hAnsi="Arial" w:cs="Arial"/>
+          <w:b/>
+          <w:bCs/>
+          <w:lang w:val="es-CR"/>
+        </w:rPr>
+        <w:t>Caso:</w:t>
+      </w:r>
+      <w:r>
+        <w:rPr>
+          <w:rFonts w:ascii="Arial" w:hAnsi="Arial" w:cs="Arial"/>
+          <w:lang w:val="es-CR"/>
+        </w:rPr>
+        <w:br/>
+        <w:t xml:space="preserve">Una agencia de noticia y prensa usa un CMS para que los reporteros y periodistas generen contenido simultáneo para diferentes plataformas, sin tenerse que preocupar por temas como la diagramación gráfica. ¿Cuál de las siguientes </w:t>
+      </w:r>
+      <w:proofErr w:type="spellStart"/>
+      <w:r>
+        <w:rPr>
+          <w:rFonts w:ascii="Arial" w:hAnsi="Arial" w:cs="Arial"/>
+          <w:lang w:val="es-CR"/>
+        </w:rPr>
+        <w:t>opciones</w:t>
+      </w:r>
+      <w:proofErr w:type="spellEnd"/>
+      <w:r>
+        <w:rPr>
+          <w:rFonts w:ascii="Arial" w:hAnsi="Arial" w:cs="Arial"/>
+          <w:lang w:val="es-CR"/>
+        </w:rPr>
+        <w:t xml:space="preserve"> es?</w:t>
+      </w:r>
+    </w:p>
+    <w:p>
+      <w:pPr>
+        <w:spacing w:after="0" w:line="240" w:lineRule="auto"/>
+        <w:jc w:val="both"/>
+        <w:rPr>
+          <w:rFonts w:ascii="Arial" w:eastAsia="Times New Roman" w:hAnsi="Arial" w:cs="Arial"/>
+          <w:sz w:val="24"/>
+          <w:szCs w:val="24"/>
+          <w:lang w:val="es-CR"/>
+        </w:rPr>
+      </w:pPr>
+    </w:p>
+    <w:p>
+      <w:pPr>
+        <w:spacing w:after="0" w:line="240" w:lineRule="auto"/>
+        <w:jc w:val="both"/>
+        <w:rPr>
+          <w:rFonts w:ascii="Arial" w:eastAsia="Times New Roman" w:hAnsi="Arial" w:cs="Arial"/>
+          <w:sz w:val="24"/>
+          <w:szCs w:val="24"/>
+          <w:lang w:val="es-CR"/>
+        </w:rPr>
+      </w:pPr>
+      <w:r>
+        <w:rPr>
+          <w:noProof/>
+        </w:rPr>
+        <w:drawing>
+          <wp:inline distT="0" distB="0" distL="0" distR="0" wp14:anchorId="4C85FDE0" wp14:editId="3D4F6333">
+            <wp:extent cx="5943600" cy="262255"/>
+            <wp:effectExtent l="0" t="0" r="0" b="4445"/>
+            <wp:docPr id="13" name="Picture 13"/>
+            <wp:cNvGraphicFramePr>
+              <a:graphicFrameLocks xmlns:a="http://schemas.openxmlformats.org/drawingml/2006/main" noChangeAspect="1"/>
+            </wp:cNvGraphicFramePr>
+            <a:graphic xmlns:a="http://schemas.openxmlformats.org/drawingml/2006/main">
+              <a:graphicData uri="http://schemas.openxmlformats.org/drawingml/2006/picture">
+                <pic:pic xmlns:pic="http://schemas.openxmlformats.org/drawingml/2006/picture">
+                  <pic:nvPicPr>
+                    <pic:cNvPr id="1" name=""/>
+                    <pic:cNvPicPr/>
+                  </pic:nvPicPr>
+                  <pic:blipFill>
+                    <a:blip r:embed="rId20"/>
+                    <a:stretch>
+                      <a:fillRect/>
+                    </a:stretch>
+                  </pic:blipFill>
+                  <pic:spPr>
+                    <a:xfrm>
+                      <a:off x="0" y="0"/>
+                      <a:ext cx="5943600" cy="262255"/>
+                    </a:xfrm>
+                    <a:prstGeom prst="rect">
+                      <a:avLst/>
+                    </a:prstGeom>
+                  </pic:spPr>
+                </pic:pic>
+              </a:graphicData>
+            </a:graphic>
+          </wp:inline>
+        </w:drawing>
+      </w:r>
+    </w:p>
+    <w:p>
+      <w:pPr>
+        <w:spacing w:after="0" w:line="240" w:lineRule="auto"/>
+        <w:jc w:val="both"/>
         <w:rPr>
           <w:rFonts w:ascii="Arial" w:eastAsia="Times New Roman" w:hAnsi="Arial" w:cs="Arial"/>
           <w:sz w:val="24"/>
@@ -6537,7 +7021,106 @@
           <w:szCs w:val="24"/>
           <w:lang w:val="es-CR"/>
         </w:rPr>
-        <w:t>Actividad 3</w:t>
+        <w:t xml:space="preserve">Infografía: Compara tres CMS: </w:t>
+      </w:r>
+      <w:proofErr w:type="spellStart"/>
+      <w:r>
+        <w:rPr>
+          <w:rFonts w:ascii="Arial" w:eastAsia="Times New Roman" w:hAnsi="Arial" w:cs="Arial"/>
+          <w:sz w:val="24"/>
+          <w:szCs w:val="24"/>
+          <w:lang w:val="es-CR"/>
+        </w:rPr>
+        <w:t>Wordpress</w:t>
+      </w:r>
+      <w:proofErr w:type="spellEnd"/>
+      <w:r>
+        <w:rPr>
+          <w:rFonts w:ascii="Arial" w:eastAsia="Times New Roman" w:hAnsi="Arial" w:cs="Arial"/>
+          <w:sz w:val="24"/>
+          <w:szCs w:val="24"/>
+          <w:lang w:val="es-CR"/>
+        </w:rPr>
+        <w:t xml:space="preserve">, Joomla y Drupal </w:t>
+      </w:r>
+    </w:p>
+    <w:p>
+      <w:pPr>
+        <w:rPr>
+          <w:rFonts w:ascii="Arial" w:eastAsia="Times New Roman" w:hAnsi="Arial" w:cs="Arial"/>
+          <w:sz w:val="24"/>
+          <w:szCs w:val="24"/>
+          <w:lang w:val="es-CR"/>
+        </w:rPr>
+      </w:pPr>
+    </w:p>
+    <w:p>
+      <w:pPr>
+        <w:pStyle w:val="NormalWeb"/>
+        <w:spacing w:before="0" w:beforeAutospacing="0" w:after="0" w:afterAutospacing="0"/>
+        <w:jc w:val="both"/>
+        <w:rPr>
+          <w:rFonts w:ascii="Arial" w:hAnsi="Arial" w:cs="Arial"/>
+          <w:b/>
+          <w:bCs/>
+          <w:lang w:val="es-CR"/>
+        </w:rPr>
+      </w:pPr>
+      <w:r>
+        <w:rPr>
+          <w:rFonts w:ascii="Arial" w:hAnsi="Arial" w:cs="Arial"/>
+          <w:b/>
+          <w:bCs/>
+          <w:lang w:val="es-CR"/>
+        </w:rPr>
+        <w:t>Infografía</w:t>
+      </w:r>
+    </w:p>
+    <w:p>
+      <w:pPr>
+        <w:pStyle w:val="NormalWeb"/>
+        <w:spacing w:before="0" w:beforeAutospacing="0" w:after="0" w:afterAutospacing="0"/>
+        <w:jc w:val="both"/>
+        <w:rPr>
+          <w:rFonts w:ascii="Arial" w:hAnsi="Arial" w:cs="Arial"/>
+          <w:b/>
+          <w:bCs/>
+          <w:lang w:val="es-CR"/>
+        </w:rPr>
+      </w:pPr>
+    </w:p>
+    <w:p>
+      <w:pPr>
+        <w:pStyle w:val="NormalWeb"/>
+        <w:spacing w:before="0" w:beforeAutospacing="0" w:after="0" w:afterAutospacing="0"/>
+        <w:jc w:val="both"/>
+        <w:rPr>
+          <w:rFonts w:ascii="Arial" w:hAnsi="Arial" w:cs="Arial"/>
+          <w:lang w:val="es-CR"/>
+        </w:rPr>
+      </w:pPr>
+      <w:r>
+        <w:rPr>
+          <w:rFonts w:ascii="Arial" w:hAnsi="Arial" w:cs="Arial"/>
+          <w:lang w:val="es-CR"/>
+        </w:rPr>
+        <w:t xml:space="preserve">Ahora sabes que existe una gran oferta de CMS en la Web y que, cada uno de ellos, te ofrecerán diferentes características que, por supuesto, influirán en el resultado de tu desarrollo. La siguiente infografía te ofrece información precisa de tres de ellos: </w:t>
+      </w:r>
+      <w:proofErr w:type="spellStart"/>
+      <w:r>
+        <w:rPr>
+          <w:rFonts w:ascii="Arial" w:hAnsi="Arial" w:cs="Arial"/>
+          <w:lang w:val="es-CR"/>
+        </w:rPr>
+        <w:t>Wordpress</w:t>
+      </w:r>
+      <w:proofErr w:type="spellEnd"/>
+      <w:r>
+        <w:rPr>
+          <w:rFonts w:ascii="Arial" w:hAnsi="Arial" w:cs="Arial"/>
+          <w:lang w:val="es-CR"/>
+        </w:rPr>
+        <w:t>, Joomla y Drupal; lo cual te permitirá realizar una comparación gráfica para tomar la decisión correcta. ¡Haz clic para descargarla!</w:t>
       </w:r>
     </w:p>
     <w:p>
@@ -6577,45 +7160,281 @@
           <w:szCs w:val="24"/>
           <w:lang w:val="es-CR"/>
         </w:rPr>
-        <w:t xml:space="preserve">Infografía: Compara tres CMS: </w:t>
-      </w:r>
-      <w:proofErr w:type="spellStart"/>
-      <w:r>
-        <w:rPr>
-          <w:rFonts w:ascii="Arial" w:eastAsia="Times New Roman" w:hAnsi="Arial" w:cs="Arial"/>
-          <w:sz w:val="24"/>
-          <w:szCs w:val="24"/>
-          <w:lang w:val="es-CR"/>
-        </w:rPr>
-        <w:t>Wordpress</w:t>
-      </w:r>
-      <w:proofErr w:type="spellEnd"/>
-      <w:r>
-        <w:rPr>
-          <w:rFonts w:ascii="Arial" w:eastAsia="Times New Roman" w:hAnsi="Arial" w:cs="Arial"/>
-          <w:sz w:val="24"/>
-          <w:szCs w:val="24"/>
-          <w:lang w:val="es-CR"/>
-        </w:rPr>
-        <w:t xml:space="preserve">, Joomla y Drupal </w:t>
-      </w:r>
+        <w:t>Actividad 4</w:t>
+      </w:r>
+    </w:p>
+    <w:p>
+      <w:pPr>
+        <w:spacing w:after="0" w:line="240" w:lineRule="auto"/>
+        <w:jc w:val="both"/>
+        <w:rPr>
+          <w:rFonts w:ascii="Arial" w:eastAsia="Times New Roman" w:hAnsi="Arial" w:cs="Arial"/>
+          <w:sz w:val="24"/>
+          <w:szCs w:val="24"/>
+          <w:lang w:val="es-CR"/>
+        </w:rPr>
+      </w:pPr>
+    </w:p>
+    <w:p>
+      <w:pPr>
+        <w:pStyle w:val="NormalWeb"/>
+        <w:spacing w:before="0" w:beforeAutospacing="0" w:after="0" w:afterAutospacing="0"/>
+        <w:jc w:val="both"/>
+        <w:rPr>
+          <w:rFonts w:ascii="Arial" w:hAnsi="Arial" w:cs="Arial"/>
+          <w:b/>
+          <w:bCs/>
+          <w:lang w:val="es-CR"/>
+        </w:rPr>
+      </w:pPr>
+      <w:r>
+        <w:rPr>
+          <w:rFonts w:ascii="Arial" w:hAnsi="Arial" w:cs="Arial"/>
+          <w:b/>
+          <w:bCs/>
+          <w:lang w:val="es-CR"/>
+        </w:rPr>
+        <w:t>Tiempo de pensar</w:t>
+      </w:r>
+    </w:p>
+    <w:p>
+      <w:pPr>
+        <w:pStyle w:val="NormalWeb"/>
+        <w:spacing w:before="0" w:beforeAutospacing="0" w:after="0" w:afterAutospacing="0"/>
+        <w:jc w:val="both"/>
+        <w:rPr>
+          <w:rFonts w:ascii="Arial" w:hAnsi="Arial" w:cs="Arial"/>
+          <w:b/>
+          <w:bCs/>
+          <w:lang w:val="es-CR"/>
+        </w:rPr>
+      </w:pPr>
+    </w:p>
+    <w:p>
+      <w:pPr>
+        <w:pStyle w:val="NormalWeb"/>
+        <w:spacing w:before="0" w:beforeAutospacing="0" w:after="0" w:afterAutospacing="0"/>
+        <w:jc w:val="both"/>
+        <w:rPr>
+          <w:rFonts w:ascii="Arial" w:hAnsi="Arial" w:cs="Arial"/>
+          <w:lang w:val="es-CR"/>
+        </w:rPr>
+      </w:pPr>
+      <w:r>
+        <w:rPr>
+          <w:rFonts w:ascii="Arial" w:hAnsi="Arial" w:cs="Arial"/>
+          <w:lang w:val="es-CR"/>
+        </w:rPr>
+        <w:t>En esta lección has obtenido información que, con certeza, te ayudará a diferenciar claramente los beneficios de cada CMS y, por lo tanto, te ayudará a determinar cuál de ellos es el más viable según el tipo de desarrollo digital que vayas a emprender. Ten presente que cada proyecto tiene unas características particulares que deberás evaluar y comparar con lo que sabes de los CMS. Esta simple acción evitará reprocesos futuros en tu camino como desarrollador.</w:t>
+      </w:r>
+    </w:p>
+    <w:p>
+      <w:pPr>
+        <w:pStyle w:val="NormalWeb"/>
+        <w:spacing w:before="0" w:beforeAutospacing="0" w:after="0" w:afterAutospacing="0"/>
+        <w:jc w:val="both"/>
+        <w:rPr>
+          <w:rFonts w:ascii="Arial" w:hAnsi="Arial" w:cs="Arial"/>
+          <w:b/>
+          <w:bCs/>
+          <w:lang w:val="es-CR"/>
+        </w:rPr>
+      </w:pPr>
+      <w:r>
+        <w:rPr>
+          <w:rFonts w:ascii="Arial" w:hAnsi="Arial" w:cs="Arial"/>
+          <w:lang w:val="es-CR"/>
+        </w:rPr>
+        <w:br/>
+      </w:r>
+      <w:r>
+        <w:rPr>
+          <w:rFonts w:ascii="Arial" w:hAnsi="Arial" w:cs="Arial"/>
+          <w:b/>
+          <w:bCs/>
+          <w:lang w:val="es-CR"/>
+        </w:rPr>
+        <w:t>Instrucciones:</w:t>
+      </w:r>
+    </w:p>
+    <w:p>
+      <w:pPr>
+        <w:pStyle w:val="NormalWeb"/>
+        <w:numPr>
+          <w:ilvl w:val="0"/>
+          <w:numId w:val="10"/>
+        </w:numPr>
+        <w:spacing w:before="0" w:beforeAutospacing="0" w:after="0" w:afterAutospacing="0"/>
+        <w:jc w:val="both"/>
+        <w:rPr>
+          <w:rFonts w:ascii="Arial" w:hAnsi="Arial" w:cs="Arial"/>
+          <w:lang w:val="es-CR"/>
+        </w:rPr>
+      </w:pPr>
+      <w:r>
+        <w:rPr>
+          <w:rFonts w:ascii="Arial" w:hAnsi="Arial" w:cs="Arial"/>
+          <w:lang w:val="es-CR"/>
+        </w:rPr>
+        <w:t>Lee con atención el enunciado.</w:t>
+      </w:r>
+    </w:p>
+    <w:p>
+      <w:pPr>
+        <w:pStyle w:val="NormalWeb"/>
+        <w:numPr>
+          <w:ilvl w:val="0"/>
+          <w:numId w:val="10"/>
+        </w:numPr>
+        <w:spacing w:before="0" w:beforeAutospacing="0" w:after="0" w:afterAutospacing="0"/>
+        <w:jc w:val="both"/>
+        <w:rPr>
+          <w:rFonts w:ascii="Arial" w:hAnsi="Arial" w:cs="Arial"/>
+          <w:lang w:val="es-CR"/>
+        </w:rPr>
+      </w:pPr>
+      <w:r>
+        <w:rPr>
+          <w:rFonts w:ascii="Arial" w:hAnsi="Arial" w:cs="Arial"/>
+          <w:lang w:val="es-CR"/>
+        </w:rPr>
+        <w:t>Y selecciona las opciones de respuesta que consideres correctas.</w:t>
+      </w:r>
+    </w:p>
+    <w:p>
+      <w:pPr>
+        <w:pStyle w:val="NormalWeb"/>
+        <w:spacing w:before="0" w:beforeAutospacing="0" w:after="0" w:afterAutospacing="0"/>
+        <w:ind w:left="720"/>
+        <w:jc w:val="both"/>
+        <w:rPr>
+          <w:rFonts w:ascii="Arial" w:hAnsi="Arial" w:cs="Arial"/>
+          <w:lang w:val="es-CR"/>
+        </w:rPr>
+      </w:pPr>
+    </w:p>
+    <w:p>
+      <w:pPr>
+        <w:pStyle w:val="NormalWeb"/>
+        <w:spacing w:before="0" w:beforeAutospacing="0" w:after="0" w:afterAutospacing="0"/>
+        <w:jc w:val="both"/>
+        <w:rPr>
+          <w:rFonts w:ascii="Arial" w:hAnsi="Arial" w:cs="Arial"/>
+          <w:lang w:val="es-CR"/>
+        </w:rPr>
+      </w:pPr>
+      <w:r>
+        <w:rPr>
+          <w:rFonts w:ascii="Arial" w:hAnsi="Arial" w:cs="Arial"/>
+          <w:b/>
+          <w:bCs/>
+          <w:lang w:val="es-CR"/>
+        </w:rPr>
+        <w:t>Enunciado:</w:t>
+      </w:r>
+      <w:r>
+        <w:rPr>
+          <w:rFonts w:ascii="Arial" w:hAnsi="Arial" w:cs="Arial"/>
+          <w:lang w:val="es-CR"/>
+        </w:rPr>
+        <w:br/>
+        <w:t>Todos los CMS tienen características técnicas particulares que los hacen más o menos flexibles y que ofrecen mayores o menores beneficios a un proyecto de desarrollo. De las siguientes opciones de respuesta, elige las que consideres correctas:</w:t>
+      </w:r>
+    </w:p>
+    <w:p>
+      <w:pPr>
+        <w:spacing w:after="0" w:line="240" w:lineRule="auto"/>
+        <w:jc w:val="both"/>
+        <w:rPr>
+          <w:rFonts w:ascii="Arial" w:eastAsia="Times New Roman" w:hAnsi="Arial" w:cs="Arial"/>
+          <w:sz w:val="24"/>
+          <w:szCs w:val="24"/>
+          <w:lang w:val="es-CR"/>
+        </w:rPr>
+      </w:pPr>
+      <w:r>
+        <w:rPr>
+          <w:noProof/>
+        </w:rPr>
+        <w:lastRenderedPageBreak/>
+        <w:drawing>
+          <wp:inline distT="0" distB="0" distL="0" distR="0" wp14:anchorId="09E1C956" wp14:editId="6FC1B93C">
+            <wp:extent cx="5943600" cy="2259330"/>
+            <wp:effectExtent l="0" t="0" r="0" b="7620"/>
+            <wp:docPr id="14" name="Picture 14"/>
+            <wp:cNvGraphicFramePr>
+              <a:graphicFrameLocks xmlns:a="http://schemas.openxmlformats.org/drawingml/2006/main" noChangeAspect="1"/>
+            </wp:cNvGraphicFramePr>
+            <a:graphic xmlns:a="http://schemas.openxmlformats.org/drawingml/2006/main">
+              <a:graphicData uri="http://schemas.openxmlformats.org/drawingml/2006/picture">
+                <pic:pic xmlns:pic="http://schemas.openxmlformats.org/drawingml/2006/picture">
+                  <pic:nvPicPr>
+                    <pic:cNvPr id="1" name=""/>
+                    <pic:cNvPicPr/>
+                  </pic:nvPicPr>
+                  <pic:blipFill>
+                    <a:blip r:embed="rId21"/>
+                    <a:stretch>
+                      <a:fillRect/>
+                    </a:stretch>
+                  </pic:blipFill>
+                  <pic:spPr>
+                    <a:xfrm>
+                      <a:off x="0" y="0"/>
+                      <a:ext cx="5943600" cy="2259330"/>
+                    </a:xfrm>
+                    <a:prstGeom prst="rect">
+                      <a:avLst/>
+                    </a:prstGeom>
+                  </pic:spPr>
+                </pic:pic>
+              </a:graphicData>
+            </a:graphic>
+          </wp:inline>
+        </w:drawing>
+      </w:r>
+    </w:p>
+    <w:p>
+      <w:pPr>
+        <w:spacing w:after="0" w:line="240" w:lineRule="auto"/>
+        <w:jc w:val="both"/>
+        <w:rPr>
+          <w:rFonts w:ascii="Arial" w:eastAsia="Times New Roman" w:hAnsi="Arial" w:cs="Arial"/>
+          <w:sz w:val="24"/>
+          <w:szCs w:val="24"/>
+          <w:lang w:val="es-CR"/>
+        </w:rPr>
+      </w:pPr>
     </w:p>
     <w:p>
       <w:pPr>
         <w:pStyle w:val="ListParagraph"/>
-        <w:rPr>
-          <w:rFonts w:ascii="Arial" w:eastAsia="Times New Roman" w:hAnsi="Arial" w:cs="Arial"/>
-          <w:sz w:val="24"/>
-          <w:szCs w:val="24"/>
-          <w:lang w:val="es-CR"/>
-        </w:rPr>
-      </w:pPr>
-    </w:p>
-    <w:p>
-      <w:pPr>
-        <w:pStyle w:val="ListParagraph"/>
-        <w:spacing w:after="0" w:line="240" w:lineRule="auto"/>
-        <w:ind w:left="1440"/>
+        <w:numPr>
+          <w:ilvl w:val="0"/>
+          <w:numId w:val="2"/>
+        </w:numPr>
+        <w:spacing w:after="0" w:line="240" w:lineRule="auto"/>
+        <w:jc w:val="both"/>
+        <w:rPr>
+          <w:rFonts w:ascii="Arial" w:eastAsia="Times New Roman" w:hAnsi="Arial" w:cs="Arial"/>
+          <w:sz w:val="24"/>
+          <w:szCs w:val="24"/>
+          <w:lang w:val="es-CR"/>
+        </w:rPr>
+      </w:pPr>
+      <w:r>
+        <w:rPr>
+          <w:rFonts w:ascii="Arial" w:eastAsia="Times New Roman" w:hAnsi="Arial" w:cs="Arial"/>
+          <w:sz w:val="24"/>
+          <w:szCs w:val="24"/>
+          <w:lang w:val="es-CR"/>
+        </w:rPr>
+        <w:t>Lección 3: ¿Qué es WordPress y razones para escogerlo?</w:t>
+      </w:r>
+    </w:p>
+    <w:p>
+      <w:pPr>
+        <w:spacing w:after="0" w:line="240" w:lineRule="auto"/>
         <w:jc w:val="both"/>
         <w:rPr>
           <w:rFonts w:ascii="Arial" w:eastAsia="Times New Roman" w:hAnsi="Arial" w:cs="Arial"/>
@@ -6641,6 +7460,335 @@
           <w:lang w:val="es-CR"/>
         </w:rPr>
       </w:pPr>
+      <w:hyperlink r:id="rId22" w:history="1">
+        <w:r>
+          <w:rPr>
+            <w:rFonts w:ascii="Arial" w:eastAsia="Times New Roman" w:hAnsi="Arial" w:cs="Arial"/>
+            <w:sz w:val="24"/>
+            <w:szCs w:val="24"/>
+            <w:lang w:val="es-CR"/>
+          </w:rPr>
+          <w:t>Razones para escogerlo</w:t>
+        </w:r>
+      </w:hyperlink>
+    </w:p>
+    <w:p>
+      <w:pPr>
+        <w:pStyle w:val="ListParagraph"/>
+        <w:spacing w:after="0" w:line="240" w:lineRule="auto"/>
+        <w:ind w:left="1440"/>
+        <w:jc w:val="both"/>
+        <w:rPr>
+          <w:rFonts w:ascii="Arial" w:eastAsia="Times New Roman" w:hAnsi="Arial" w:cs="Arial"/>
+          <w:sz w:val="24"/>
+          <w:szCs w:val="24"/>
+          <w:lang w:val="es-CR"/>
+        </w:rPr>
+      </w:pPr>
+    </w:p>
+    <w:p>
+      <w:pPr>
+        <w:pStyle w:val="ListParagraph"/>
+        <w:numPr>
+          <w:ilvl w:val="1"/>
+          <w:numId w:val="2"/>
+        </w:numPr>
+        <w:spacing w:after="0" w:line="240" w:lineRule="auto"/>
+        <w:jc w:val="both"/>
+        <w:rPr>
+          <w:rFonts w:ascii="Arial" w:eastAsia="Times New Roman" w:hAnsi="Arial" w:cs="Arial"/>
+          <w:sz w:val="24"/>
+          <w:szCs w:val="24"/>
+          <w:lang w:val="es-CR"/>
+        </w:rPr>
+      </w:pPr>
+      <w:r>
+        <w:rPr>
+          <w:rFonts w:ascii="Arial" w:eastAsia="Times New Roman" w:hAnsi="Arial" w:cs="Arial"/>
+          <w:sz w:val="24"/>
+          <w:szCs w:val="24"/>
+          <w:lang w:val="es-CR"/>
+        </w:rPr>
+        <w:t>Actividad 1</w:t>
+      </w:r>
+    </w:p>
+    <w:p>
+      <w:pPr>
+        <w:spacing w:after="0" w:line="240" w:lineRule="auto"/>
+        <w:jc w:val="both"/>
+        <w:rPr>
+          <w:rFonts w:ascii="Arial" w:eastAsia="Times New Roman" w:hAnsi="Arial" w:cs="Arial"/>
+          <w:sz w:val="24"/>
+          <w:szCs w:val="24"/>
+          <w:lang w:val="es-CR"/>
+        </w:rPr>
+      </w:pPr>
+    </w:p>
+    <w:p>
+      <w:pPr>
+        <w:pStyle w:val="ListParagraph"/>
+        <w:numPr>
+          <w:ilvl w:val="1"/>
+          <w:numId w:val="2"/>
+        </w:numPr>
+        <w:spacing w:after="0" w:line="240" w:lineRule="auto"/>
+        <w:jc w:val="both"/>
+        <w:rPr>
+          <w:rFonts w:ascii="Arial" w:eastAsia="Times New Roman" w:hAnsi="Arial" w:cs="Arial"/>
+          <w:sz w:val="24"/>
+          <w:szCs w:val="24"/>
+          <w:lang w:val="es-CR"/>
+        </w:rPr>
+      </w:pPr>
+      <w:r>
+        <w:rPr>
+          <w:rFonts w:ascii="Arial" w:eastAsia="Times New Roman" w:hAnsi="Arial" w:cs="Arial"/>
+          <w:sz w:val="24"/>
+          <w:szCs w:val="24"/>
+          <w:lang w:val="es-CR"/>
+        </w:rPr>
+        <w:t xml:space="preserve">Lectura 1: Glosario: palabras qué debes saber antes de empezar a utilizar </w:t>
+      </w:r>
+      <w:proofErr w:type="spellStart"/>
+      <w:r>
+        <w:rPr>
+          <w:rFonts w:ascii="Arial" w:eastAsia="Times New Roman" w:hAnsi="Arial" w:cs="Arial"/>
+          <w:sz w:val="24"/>
+          <w:szCs w:val="24"/>
+          <w:lang w:val="es-CR"/>
+        </w:rPr>
+        <w:t>Wordpress</w:t>
+      </w:r>
+      <w:proofErr w:type="spellEnd"/>
+    </w:p>
+    <w:p>
+      <w:pPr>
+        <w:pStyle w:val="ListParagraph"/>
+        <w:spacing w:after="0" w:line="240" w:lineRule="auto"/>
+        <w:ind w:left="1440"/>
+        <w:jc w:val="both"/>
+        <w:rPr>
+          <w:rFonts w:ascii="Arial" w:eastAsia="Times New Roman" w:hAnsi="Arial" w:cs="Arial"/>
+          <w:sz w:val="24"/>
+          <w:szCs w:val="24"/>
+          <w:lang w:val="es-CR"/>
+        </w:rPr>
+      </w:pPr>
+    </w:p>
+    <w:p>
+      <w:pPr>
+        <w:pStyle w:val="ListParagraph"/>
+        <w:numPr>
+          <w:ilvl w:val="1"/>
+          <w:numId w:val="2"/>
+        </w:numPr>
+        <w:spacing w:after="0" w:line="240" w:lineRule="auto"/>
+        <w:jc w:val="both"/>
+        <w:rPr>
+          <w:rFonts w:ascii="Arial" w:eastAsia="Times New Roman" w:hAnsi="Arial" w:cs="Arial"/>
+          <w:sz w:val="24"/>
+          <w:szCs w:val="24"/>
+          <w:lang w:val="es-CR"/>
+        </w:rPr>
+      </w:pPr>
+      <w:r>
+        <w:rPr>
+          <w:rFonts w:ascii="Arial" w:eastAsia="Times New Roman" w:hAnsi="Arial" w:cs="Arial"/>
+          <w:sz w:val="24"/>
+          <w:szCs w:val="24"/>
+          <w:lang w:val="es-CR"/>
+        </w:rPr>
+        <w:t>Actividad 2</w:t>
+      </w:r>
+    </w:p>
+    <w:p>
+      <w:pPr>
+        <w:spacing w:after="0" w:line="240" w:lineRule="auto"/>
+        <w:jc w:val="both"/>
+        <w:rPr>
+          <w:rFonts w:ascii="Arial" w:eastAsia="Times New Roman" w:hAnsi="Arial" w:cs="Arial"/>
+          <w:sz w:val="24"/>
+          <w:szCs w:val="24"/>
+          <w:lang w:val="es-CR"/>
+        </w:rPr>
+      </w:pPr>
+    </w:p>
+    <w:p>
+      <w:pPr>
+        <w:pStyle w:val="ListParagraph"/>
+        <w:numPr>
+          <w:ilvl w:val="1"/>
+          <w:numId w:val="2"/>
+        </w:numPr>
+        <w:spacing w:after="0" w:line="240" w:lineRule="auto"/>
+        <w:jc w:val="both"/>
+        <w:rPr>
+          <w:rFonts w:ascii="Arial" w:eastAsia="Times New Roman" w:hAnsi="Arial" w:cs="Arial"/>
+          <w:sz w:val="24"/>
+          <w:szCs w:val="24"/>
+          <w:lang w:val="es-CR"/>
+        </w:rPr>
+      </w:pPr>
+      <w:r>
+        <w:rPr>
+          <w:rFonts w:ascii="Arial" w:eastAsia="Times New Roman" w:hAnsi="Arial" w:cs="Arial"/>
+          <w:sz w:val="24"/>
+          <w:szCs w:val="24"/>
+          <w:lang w:val="es-CR"/>
+        </w:rPr>
+        <w:t xml:space="preserve">Lectura 2: ¿Qué saber antes de empezar a utilizar </w:t>
+      </w:r>
+      <w:proofErr w:type="spellStart"/>
+      <w:r>
+        <w:rPr>
+          <w:rFonts w:ascii="Arial" w:eastAsia="Times New Roman" w:hAnsi="Arial" w:cs="Arial"/>
+          <w:sz w:val="24"/>
+          <w:szCs w:val="24"/>
+          <w:lang w:val="es-CR"/>
+        </w:rPr>
+        <w:t>Wordpress</w:t>
+      </w:r>
+      <w:proofErr w:type="spellEnd"/>
+      <w:r>
+        <w:rPr>
+          <w:rFonts w:ascii="Arial" w:eastAsia="Times New Roman" w:hAnsi="Arial" w:cs="Arial"/>
+          <w:sz w:val="24"/>
+          <w:szCs w:val="24"/>
+          <w:lang w:val="es-CR"/>
+        </w:rPr>
+        <w:t>?</w:t>
+      </w:r>
+    </w:p>
+    <w:p>
+      <w:pPr>
+        <w:pStyle w:val="ListParagraph"/>
+        <w:spacing w:after="0" w:line="240" w:lineRule="auto"/>
+        <w:ind w:left="1440"/>
+        <w:jc w:val="both"/>
+        <w:rPr>
+          <w:rFonts w:ascii="Arial" w:eastAsia="Times New Roman" w:hAnsi="Arial" w:cs="Arial"/>
+          <w:sz w:val="24"/>
+          <w:szCs w:val="24"/>
+          <w:lang w:val="es-CR"/>
+        </w:rPr>
+      </w:pPr>
+    </w:p>
+    <w:p>
+      <w:pPr>
+        <w:pStyle w:val="ListParagraph"/>
+        <w:numPr>
+          <w:ilvl w:val="1"/>
+          <w:numId w:val="2"/>
+        </w:numPr>
+        <w:spacing w:after="0" w:line="240" w:lineRule="auto"/>
+        <w:jc w:val="both"/>
+        <w:rPr>
+          <w:rFonts w:ascii="Arial" w:eastAsia="Times New Roman" w:hAnsi="Arial" w:cs="Arial"/>
+          <w:sz w:val="24"/>
+          <w:szCs w:val="24"/>
+          <w:lang w:val="es-CR"/>
+        </w:rPr>
+      </w:pPr>
+      <w:r>
+        <w:rPr>
+          <w:rFonts w:ascii="Arial" w:eastAsia="Times New Roman" w:hAnsi="Arial" w:cs="Arial"/>
+          <w:sz w:val="24"/>
+          <w:szCs w:val="24"/>
+          <w:lang w:val="es-CR"/>
+        </w:rPr>
+        <w:t>Actividad 3</w:t>
+      </w:r>
+    </w:p>
+    <w:p>
+      <w:pPr>
+        <w:pStyle w:val="ListParagraph"/>
+        <w:spacing w:after="0" w:line="240" w:lineRule="auto"/>
+        <w:ind w:left="1440"/>
+        <w:jc w:val="both"/>
+        <w:rPr>
+          <w:rFonts w:ascii="Arial" w:eastAsia="Times New Roman" w:hAnsi="Arial" w:cs="Arial"/>
+          <w:sz w:val="24"/>
+          <w:szCs w:val="24"/>
+          <w:lang w:val="es-CR"/>
+        </w:rPr>
+      </w:pPr>
+    </w:p>
+    <w:p>
+      <w:pPr>
+        <w:pStyle w:val="ListParagraph"/>
+        <w:numPr>
+          <w:ilvl w:val="1"/>
+          <w:numId w:val="2"/>
+        </w:numPr>
+        <w:spacing w:after="0" w:line="240" w:lineRule="auto"/>
+        <w:jc w:val="both"/>
+        <w:rPr>
+          <w:rFonts w:ascii="Arial" w:eastAsia="Times New Roman" w:hAnsi="Arial" w:cs="Arial"/>
+          <w:sz w:val="24"/>
+          <w:szCs w:val="24"/>
+          <w:lang w:val="es-CR"/>
+        </w:rPr>
+      </w:pPr>
+      <w:r>
+        <w:rPr>
+          <w:rFonts w:ascii="Arial" w:eastAsia="Times New Roman" w:hAnsi="Arial" w:cs="Arial"/>
+          <w:sz w:val="24"/>
+          <w:szCs w:val="24"/>
+          <w:lang w:val="es-CR"/>
+        </w:rPr>
+        <w:t xml:space="preserve">Lectura 3: Razones por las cuales escoger </w:t>
+      </w:r>
+      <w:proofErr w:type="spellStart"/>
+      <w:r>
+        <w:rPr>
+          <w:rFonts w:ascii="Arial" w:eastAsia="Times New Roman" w:hAnsi="Arial" w:cs="Arial"/>
+          <w:sz w:val="24"/>
+          <w:szCs w:val="24"/>
+          <w:lang w:val="es-CR"/>
+        </w:rPr>
+        <w:t>Wordpress</w:t>
+      </w:r>
+      <w:proofErr w:type="spellEnd"/>
+      <w:r>
+        <w:rPr>
+          <w:rFonts w:ascii="Arial" w:eastAsia="Times New Roman" w:hAnsi="Arial" w:cs="Arial"/>
+          <w:sz w:val="24"/>
+          <w:szCs w:val="24"/>
+          <w:lang w:val="es-CR"/>
+        </w:rPr>
+        <w:t xml:space="preserve"> como CMS</w:t>
+      </w:r>
+    </w:p>
+    <w:p>
+      <w:pPr>
+        <w:pStyle w:val="ListParagraph"/>
+        <w:spacing w:after="0" w:line="240" w:lineRule="auto"/>
+        <w:ind w:left="1440"/>
+        <w:jc w:val="both"/>
+        <w:rPr>
+          <w:rFonts w:ascii="Arial" w:eastAsia="Times New Roman" w:hAnsi="Arial" w:cs="Arial"/>
+          <w:sz w:val="24"/>
+          <w:szCs w:val="24"/>
+          <w:lang w:val="es-CR"/>
+        </w:rPr>
+      </w:pPr>
+    </w:p>
+    <w:p>
+      <w:pPr>
+        <w:pStyle w:val="ListParagraph"/>
+        <w:numPr>
+          <w:ilvl w:val="1"/>
+          <w:numId w:val="2"/>
+        </w:numPr>
+        <w:spacing w:after="0" w:line="240" w:lineRule="auto"/>
+        <w:jc w:val="both"/>
+        <w:rPr>
+          <w:rFonts w:ascii="Arial" w:eastAsia="Times New Roman" w:hAnsi="Arial" w:cs="Arial"/>
+          <w:sz w:val="24"/>
+          <w:szCs w:val="24"/>
+          <w:lang w:val="es-CR"/>
+        </w:rPr>
+      </w:pPr>
       <w:r>
         <w:rPr>
           <w:rFonts w:ascii="Arial" w:eastAsia="Times New Roman" w:hAnsi="Arial" w:cs="Arial"/>
@@ -6654,24 +7802,52 @@
     <w:p>
       <w:pPr>
         <w:spacing w:after="0" w:line="240" w:lineRule="auto"/>
-        <w:ind w:left="720"/>
-        <w:jc w:val="both"/>
-        <w:rPr>
-          <w:rFonts w:ascii="Arial" w:eastAsia="Times New Roman" w:hAnsi="Arial" w:cs="Arial"/>
-          <w:sz w:val="24"/>
-          <w:szCs w:val="24"/>
-          <w:lang w:val="es-CR"/>
-        </w:rPr>
-      </w:pPr>
-      <w:r>
-        <w:rPr>
-          <w:rFonts w:ascii="Arial" w:eastAsia="Times New Roman" w:hAnsi="Arial" w:cs="Arial"/>
-          <w:sz w:val="24"/>
-          <w:szCs w:val="24"/>
-          <w:lang w:val="es-CR"/>
-        </w:rPr>
-        <w:t>4. Lección 3: ¿Qué es WordPress y razones para escogerlo?</w:t>
-      </w:r>
+        <w:jc w:val="both"/>
+        <w:rPr>
+          <w:rFonts w:ascii="Arial" w:eastAsia="Times New Roman" w:hAnsi="Arial" w:cs="Arial"/>
+          <w:sz w:val="24"/>
+          <w:szCs w:val="24"/>
+          <w:lang w:val="es-CR"/>
+        </w:rPr>
+      </w:pPr>
+    </w:p>
+    <w:p>
+      <w:pPr>
+        <w:pStyle w:val="ListParagraph"/>
+        <w:numPr>
+          <w:ilvl w:val="1"/>
+          <w:numId w:val="2"/>
+        </w:numPr>
+        <w:spacing w:after="0" w:line="240" w:lineRule="auto"/>
+        <w:jc w:val="both"/>
+        <w:rPr>
+          <w:rFonts w:ascii="Arial" w:eastAsia="Times New Roman" w:hAnsi="Arial" w:cs="Arial"/>
+          <w:sz w:val="24"/>
+          <w:szCs w:val="24"/>
+          <w:lang w:val="es-CR"/>
+        </w:rPr>
+      </w:pPr>
+      <w:r>
+        <w:rPr>
+          <w:rFonts w:ascii="Arial" w:eastAsia="Times New Roman" w:hAnsi="Arial" w:cs="Arial"/>
+          <w:sz w:val="24"/>
+          <w:szCs w:val="24"/>
+          <w:lang w:val="es-CR"/>
+        </w:rPr>
+        <w:t>Ejercicio</w:t>
+      </w:r>
+    </w:p>
+    <w:p>
+      <w:pPr>
+        <w:spacing w:after="0" w:line="240" w:lineRule="auto"/>
+        <w:jc w:val="both"/>
+        <w:rPr>
+          <w:rFonts w:ascii="Arial" w:eastAsia="Times New Roman" w:hAnsi="Arial" w:cs="Arial"/>
+          <w:sz w:val="24"/>
+          <w:szCs w:val="24"/>
+          <w:lang w:val="es-CR"/>
+        </w:rPr>
+      </w:pPr>
     </w:p>
     <w:p>
       <w:pPr>
@@ -7578,6 +8754,155 @@
     </w:lvl>
   </w:abstractNum>
   <w:abstractNum w:abstractNumId="7" w15:restartNumberingAfterBreak="0">
+    <w:nsid w:val="55A31CC7"/>
+    <w:multiLevelType w:val="multilevel"/>
+    <w:tmpl w:val="4454CE88"/>
+    <w:lvl w:ilvl="0">
+      <w:start w:val="1"/>
+      <w:numFmt w:val="bullet"/>
+      <w:lvlText w:val=""/>
+      <w:lvlJc w:val="left"/>
+      <w:pPr>
+        <w:tabs>
+          <w:tab w:val="num" w:pos="720"/>
+        </w:tabs>
+        <w:ind w:left="720" w:hanging="360"/>
+      </w:pPr>
+      <w:rPr>
+        <w:rFonts w:ascii="Symbol" w:hAnsi="Symbol" w:hint="default"/>
+        <w:sz w:val="20"/>
+      </w:rPr>
+    </w:lvl>
+    <w:lvl w:ilvl="1" w:tentative="1">
+      <w:start w:val="1"/>
+      <w:numFmt w:val="bullet"/>
+      <w:lvlText w:val="o"/>
+      <w:lvlJc w:val="left"/>
+      <w:pPr>
+        <w:tabs>
+          <w:tab w:val="num" w:pos="1440"/>
+        </w:tabs>
+        <w:ind w:left="1440" w:hanging="360"/>
+      </w:pPr>
+      <w:rPr>
+        <w:rFonts w:ascii="Courier New" w:hAnsi="Courier New" w:hint="default"/>
+        <w:sz w:val="20"/>
+      </w:rPr>
+    </w:lvl>
+    <w:lvl w:ilvl="2" w:tentative="1">
+      <w:start w:val="1"/>
+      <w:numFmt w:val="bullet"/>
+      <w:lvlText w:val=""/>
+      <w:lvlJc w:val="left"/>
+      <w:pPr>
+        <w:tabs>
+          <w:tab w:val="num" w:pos="2160"/>
+        </w:tabs>
+        <w:ind w:left="2160" w:hanging="360"/>
+      </w:pPr>
+      <w:rPr>
+        <w:rFonts w:ascii="Wingdings" w:hAnsi="Wingdings" w:hint="default"/>
+        <w:sz w:val="20"/>
+      </w:rPr>
+    </w:lvl>
+    <w:lvl w:ilvl="3" w:tentative="1">
+      <w:start w:val="1"/>
+      <w:numFmt w:val="bullet"/>
+      <w:lvlText w:val=""/>
+      <w:lvlJc w:val="left"/>
+      <w:pPr>
+        <w:tabs>
+          <w:tab w:val="num" w:pos="2880"/>
+        </w:tabs>
+        <w:ind w:left="2880" w:hanging="360"/>
+      </w:pPr>
+      <w:rPr>
+        <w:rFonts w:ascii="Wingdings" w:hAnsi="Wingdings" w:hint="default"/>
+        <w:sz w:val="20"/>
+      </w:rPr>
+    </w:lvl>
+    <w:lvl w:ilvl="4" w:tentative="1">
+      <w:start w:val="1"/>
+      <w:numFmt w:val="bullet"/>
+      <w:lvlText w:val=""/>
+      <w:lvlJc w:val="left"/>
+      <w:pPr>
+        <w:tabs>
+          <w:tab w:val="num" w:pos="3600"/>
+        </w:tabs>
+        <w:ind w:left="3600" w:hanging="360"/>
+      </w:pPr>
+      <w:rPr>
+        <w:rFonts w:ascii="Wingdings" w:hAnsi="Wingdings" w:hint="default"/>
+        <w:sz w:val="20"/>
+      </w:rPr>
+    </w:lvl>
+    <w:lvl w:ilvl="5" w:tentative="1">
+      <w:start w:val="1"/>
+      <w:numFmt w:val="bullet"/>
+      <w:lvlText w:val=""/>
+      <w:lvlJc w:val="left"/>
+      <w:pPr>
+        <w:tabs>
+          <w:tab w:val="num" w:pos="4320"/>
+        </w:tabs>
+        <w:ind w:left="4320" w:hanging="360"/>
+      </w:pPr>
+      <w:rPr>
+        <w:rFonts w:ascii="Wingdings" w:hAnsi="Wingdings" w:hint="default"/>
+        <w:sz w:val="20"/>
+      </w:rPr>
+    </w:lvl>
+    <w:lvl w:ilvl="6" w:tentative="1">
+      <w:start w:val="1"/>
+      <w:numFmt w:val="bullet"/>
+      <w:lvlText w:val=""/>
+      <w:lvlJc w:val="left"/>
+      <w:pPr>
+        <w:tabs>
+          <w:tab w:val="num" w:pos="5040"/>
+        </w:tabs>
+        <w:ind w:left="5040" w:hanging="360"/>
+      </w:pPr>
+      <w:rPr>
+        <w:rFonts w:ascii="Wingdings" w:hAnsi="Wingdings" w:hint="default"/>
+        <w:sz w:val="20"/>
+      </w:rPr>
+    </w:lvl>
+    <w:lvl w:ilvl="7" w:tentative="1">
+      <w:start w:val="1"/>
+      <w:numFmt w:val="bullet"/>
+      <w:lvlText w:val=""/>
+      <w:lvlJc w:val="left"/>
+      <w:pPr>
+        <w:tabs>
+          <w:tab w:val="num" w:pos="5760"/>
+        </w:tabs>
+        <w:ind w:left="5760" w:hanging="360"/>
+      </w:pPr>
+      <w:rPr>
+        <w:rFonts w:ascii="Wingdings" w:hAnsi="Wingdings" w:hint="default"/>
+        <w:sz w:val="20"/>
+      </w:rPr>
+    </w:lvl>
+    <w:lvl w:ilvl="8" w:tentative="1">
+      <w:start w:val="1"/>
+      <w:numFmt w:val="bullet"/>
+      <w:lvlText w:val=""/>
+      <w:lvlJc w:val="left"/>
+      <w:pPr>
+        <w:tabs>
+          <w:tab w:val="num" w:pos="6480"/>
+        </w:tabs>
+        <w:ind w:left="6480" w:hanging="360"/>
+      </w:pPr>
+      <w:rPr>
+        <w:rFonts w:ascii="Wingdings" w:hAnsi="Wingdings" w:hint="default"/>
+        <w:sz w:val="20"/>
+      </w:rPr>
+    </w:lvl>
+  </w:abstractNum>
+  <w:abstractNum w:abstractNumId="8" w15:restartNumberingAfterBreak="0">
     <w:nsid w:val="5F0C2B49"/>
     <w:multiLevelType w:val="multilevel"/>
     <w:tmpl w:val="9580B276"/>
@@ -7726,7 +9051,7 @@
       </w:rPr>
     </w:lvl>
   </w:abstractNum>
-  <w:abstractNum w:abstractNumId="8" w15:restartNumberingAfterBreak="0">
+  <w:abstractNum w:abstractNumId="9" w15:restartNumberingAfterBreak="0">
     <w:nsid w:val="63C7039A"/>
     <w:multiLevelType w:val="multilevel"/>
     <w:tmpl w:val="D2EA0C12"/>
@@ -7875,7 +9200,156 @@
       </w:rPr>
     </w:lvl>
   </w:abstractNum>
-  <w:abstractNum w:abstractNumId="9" w15:restartNumberingAfterBreak="0">
+  <w:abstractNum w:abstractNumId="10" w15:restartNumberingAfterBreak="0">
+    <w:nsid w:val="6E23728F"/>
+    <w:multiLevelType w:val="multilevel"/>
+    <w:tmpl w:val="4C502EC0"/>
+    <w:lvl w:ilvl="0">
+      <w:start w:val="1"/>
+      <w:numFmt w:val="bullet"/>
+      <w:lvlText w:val=""/>
+      <w:lvlJc w:val="left"/>
+      <w:pPr>
+        <w:tabs>
+          <w:tab w:val="num" w:pos="720"/>
+        </w:tabs>
+        <w:ind w:left="720" w:hanging="360"/>
+      </w:pPr>
+      <w:rPr>
+        <w:rFonts w:ascii="Symbol" w:hAnsi="Symbol" w:hint="default"/>
+        <w:sz w:val="20"/>
+      </w:rPr>
+    </w:lvl>
+    <w:lvl w:ilvl="1" w:tentative="1">
+      <w:start w:val="1"/>
+      <w:numFmt w:val="bullet"/>
+      <w:lvlText w:val="o"/>
+      <w:lvlJc w:val="left"/>
+      <w:pPr>
+        <w:tabs>
+          <w:tab w:val="num" w:pos="1440"/>
+        </w:tabs>
+        <w:ind w:left="1440" w:hanging="360"/>
+      </w:pPr>
+      <w:rPr>
+        <w:rFonts w:ascii="Courier New" w:hAnsi="Courier New" w:hint="default"/>
+        <w:sz w:val="20"/>
+      </w:rPr>
+    </w:lvl>
+    <w:lvl w:ilvl="2" w:tentative="1">
+      <w:start w:val="1"/>
+      <w:numFmt w:val="bullet"/>
+      <w:lvlText w:val=""/>
+      <w:lvlJc w:val="left"/>
+      <w:pPr>
+        <w:tabs>
+          <w:tab w:val="num" w:pos="2160"/>
+        </w:tabs>
+        <w:ind w:left="2160" w:hanging="360"/>
+      </w:pPr>
+      <w:rPr>
+        <w:rFonts w:ascii="Wingdings" w:hAnsi="Wingdings" w:hint="default"/>
+        <w:sz w:val="20"/>
+      </w:rPr>
+    </w:lvl>
+    <w:lvl w:ilvl="3" w:tentative="1">
+      <w:start w:val="1"/>
+      <w:numFmt w:val="bullet"/>
+      <w:lvlText w:val=""/>
+      <w:lvlJc w:val="left"/>
+      <w:pPr>
+        <w:tabs>
+          <w:tab w:val="num" w:pos="2880"/>
+        </w:tabs>
+        <w:ind w:left="2880" w:hanging="360"/>
+      </w:pPr>
+      <w:rPr>
+        <w:rFonts w:ascii="Wingdings" w:hAnsi="Wingdings" w:hint="default"/>
+        <w:sz w:val="20"/>
+      </w:rPr>
+    </w:lvl>
+    <w:lvl w:ilvl="4" w:tentative="1">
+      <w:start w:val="1"/>
+      <w:numFmt w:val="bullet"/>
+      <w:lvlText w:val=""/>
+      <w:lvlJc w:val="left"/>
+      <w:pPr>
+        <w:tabs>
+          <w:tab w:val="num" w:pos="3600"/>
+        </w:tabs>
+        <w:ind w:left="3600" w:hanging="360"/>
+      </w:pPr>
+      <w:rPr>
+        <w:rFonts w:ascii="Wingdings" w:hAnsi="Wingdings" w:hint="default"/>
+        <w:sz w:val="20"/>
+      </w:rPr>
+    </w:lvl>
+    <w:lvl w:ilvl="5" w:tentative="1">
+      <w:start w:val="1"/>
+      <w:numFmt w:val="bullet"/>
+      <w:lvlText w:val=""/>
+      <w:lvlJc w:val="left"/>
+      <w:pPr>
+        <w:tabs>
+          <w:tab w:val="num" w:pos="4320"/>
+        </w:tabs>
+        <w:ind w:left="4320" w:hanging="360"/>
+      </w:pPr>
+      <w:rPr>
+        <w:rFonts w:ascii="Wingdings" w:hAnsi="Wingdings" w:hint="default"/>
+        <w:sz w:val="20"/>
+      </w:rPr>
+    </w:lvl>
+    <w:lvl w:ilvl="6" w:tentative="1">
+      <w:start w:val="1"/>
+      <w:numFmt w:val="bullet"/>
+      <w:lvlText w:val=""/>
+      <w:lvlJc w:val="left"/>
+      <w:pPr>
+        <w:tabs>
+          <w:tab w:val="num" w:pos="5040"/>
+        </w:tabs>
+        <w:ind w:left="5040" w:hanging="360"/>
+      </w:pPr>
+      <w:rPr>
+        <w:rFonts w:ascii="Wingdings" w:hAnsi="Wingdings" w:hint="default"/>
+        <w:sz w:val="20"/>
+      </w:rPr>
+    </w:lvl>
+    <w:lvl w:ilvl="7" w:tentative="1">
+      <w:start w:val="1"/>
+      <w:numFmt w:val="bullet"/>
+      <w:lvlText w:val=""/>
+      <w:lvlJc w:val="left"/>
+      <w:pPr>
+        <w:tabs>
+          <w:tab w:val="num" w:pos="5760"/>
+        </w:tabs>
+        <w:ind w:left="5760" w:hanging="360"/>
+      </w:pPr>
+      <w:rPr>
+        <w:rFonts w:ascii="Wingdings" w:hAnsi="Wingdings" w:hint="default"/>
+        <w:sz w:val="20"/>
+      </w:rPr>
+    </w:lvl>
+    <w:lvl w:ilvl="8" w:tentative="1">
+      <w:start w:val="1"/>
+      <w:numFmt w:val="bullet"/>
+      <w:lvlText w:val=""/>
+      <w:lvlJc w:val="left"/>
+      <w:pPr>
+        <w:tabs>
+          <w:tab w:val="num" w:pos="6480"/>
+        </w:tabs>
+        <w:ind w:left="6480" w:hanging="360"/>
+      </w:pPr>
+      <w:rPr>
+        <w:rFonts w:ascii="Wingdings" w:hAnsi="Wingdings" w:hint="default"/>
+        <w:sz w:val="20"/>
+      </w:rPr>
+    </w:lvl>
+  </w:abstractNum>
+  <w:abstractNum w:abstractNumId="11" w15:restartNumberingAfterBreak="0">
     <w:nsid w:val="71190D52"/>
     <w:multiLevelType w:val="multilevel"/>
     <w:tmpl w:val="8632D3E6"/>
@@ -7988,10 +9462,159 @@
       </w:pPr>
     </w:lvl>
   </w:abstractNum>
-  <w:abstractNum w:abstractNumId="10" w15:restartNumberingAfterBreak="0">
+  <w:abstractNum w:abstractNumId="12" w15:restartNumberingAfterBreak="0">
     <w:nsid w:val="7B235072"/>
     <w:multiLevelType w:val="multilevel"/>
     <w:tmpl w:val="D8EA1504"/>
+    <w:lvl w:ilvl="0">
+      <w:start w:val="1"/>
+      <w:numFmt w:val="bullet"/>
+      <w:lvlText w:val=""/>
+      <w:lvlJc w:val="left"/>
+      <w:pPr>
+        <w:tabs>
+          <w:tab w:val="num" w:pos="720"/>
+        </w:tabs>
+        <w:ind w:left="720" w:hanging="360"/>
+      </w:pPr>
+      <w:rPr>
+        <w:rFonts w:ascii="Symbol" w:hAnsi="Symbol" w:hint="default"/>
+        <w:sz w:val="20"/>
+      </w:rPr>
+    </w:lvl>
+    <w:lvl w:ilvl="1" w:tentative="1">
+      <w:start w:val="1"/>
+      <w:numFmt w:val="bullet"/>
+      <w:lvlText w:val="o"/>
+      <w:lvlJc w:val="left"/>
+      <w:pPr>
+        <w:tabs>
+          <w:tab w:val="num" w:pos="1440"/>
+        </w:tabs>
+        <w:ind w:left="1440" w:hanging="360"/>
+      </w:pPr>
+      <w:rPr>
+        <w:rFonts w:ascii="Courier New" w:hAnsi="Courier New" w:hint="default"/>
+        <w:sz w:val="20"/>
+      </w:rPr>
+    </w:lvl>
+    <w:lvl w:ilvl="2" w:tentative="1">
+      <w:start w:val="1"/>
+      <w:numFmt w:val="bullet"/>
+      <w:lvlText w:val=""/>
+      <w:lvlJc w:val="left"/>
+      <w:pPr>
+        <w:tabs>
+          <w:tab w:val="num" w:pos="2160"/>
+        </w:tabs>
+        <w:ind w:left="2160" w:hanging="360"/>
+      </w:pPr>
+      <w:rPr>
+        <w:rFonts w:ascii="Wingdings" w:hAnsi="Wingdings" w:hint="default"/>
+        <w:sz w:val="20"/>
+      </w:rPr>
+    </w:lvl>
+    <w:lvl w:ilvl="3" w:tentative="1">
+      <w:start w:val="1"/>
+      <w:numFmt w:val="bullet"/>
+      <w:lvlText w:val=""/>
+      <w:lvlJc w:val="left"/>
+      <w:pPr>
+        <w:tabs>
+          <w:tab w:val="num" w:pos="2880"/>
+        </w:tabs>
+        <w:ind w:left="2880" w:hanging="360"/>
+      </w:pPr>
+      <w:rPr>
+        <w:rFonts w:ascii="Wingdings" w:hAnsi="Wingdings" w:hint="default"/>
+        <w:sz w:val="20"/>
+      </w:rPr>
+    </w:lvl>
+    <w:lvl w:ilvl="4" w:tentative="1">
+      <w:start w:val="1"/>
+      <w:numFmt w:val="bullet"/>
+      <w:lvlText w:val=""/>
+      <w:lvlJc w:val="left"/>
+      <w:pPr>
+        <w:tabs>
+          <w:tab w:val="num" w:pos="3600"/>
+        </w:tabs>
+        <w:ind w:left="3600" w:hanging="360"/>
+      </w:pPr>
+      <w:rPr>
+        <w:rFonts w:ascii="Wingdings" w:hAnsi="Wingdings" w:hint="default"/>
+        <w:sz w:val="20"/>
+      </w:rPr>
+    </w:lvl>
+    <w:lvl w:ilvl="5" w:tentative="1">
+      <w:start w:val="1"/>
+      <w:numFmt w:val="bullet"/>
+      <w:lvlText w:val=""/>
+      <w:lvlJc w:val="left"/>
+      <w:pPr>
+        <w:tabs>
+          <w:tab w:val="num" w:pos="4320"/>
+        </w:tabs>
+        <w:ind w:left="4320" w:hanging="360"/>
+      </w:pPr>
+      <w:rPr>
+        <w:rFonts w:ascii="Wingdings" w:hAnsi="Wingdings" w:hint="default"/>
+        <w:sz w:val="20"/>
+      </w:rPr>
+    </w:lvl>
+    <w:lvl w:ilvl="6" w:tentative="1">
+      <w:start w:val="1"/>
+      <w:numFmt w:val="bullet"/>
+      <w:lvlText w:val=""/>
+      <w:lvlJc w:val="left"/>
+      <w:pPr>
+        <w:tabs>
+          <w:tab w:val="num" w:pos="5040"/>
+        </w:tabs>
+        <w:ind w:left="5040" w:hanging="360"/>
+      </w:pPr>
+      <w:rPr>
+        <w:rFonts w:ascii="Wingdings" w:hAnsi="Wingdings" w:hint="default"/>
+        <w:sz w:val="20"/>
+      </w:rPr>
+    </w:lvl>
+    <w:lvl w:ilvl="7" w:tentative="1">
+      <w:start w:val="1"/>
+      <w:numFmt w:val="bullet"/>
+      <w:lvlText w:val=""/>
+      <w:lvlJc w:val="left"/>
+      <w:pPr>
+        <w:tabs>
+          <w:tab w:val="num" w:pos="5760"/>
+        </w:tabs>
+        <w:ind w:left="5760" w:hanging="360"/>
+      </w:pPr>
+      <w:rPr>
+        <w:rFonts w:ascii="Wingdings" w:hAnsi="Wingdings" w:hint="default"/>
+        <w:sz w:val="20"/>
+      </w:rPr>
+    </w:lvl>
+    <w:lvl w:ilvl="8" w:tentative="1">
+      <w:start w:val="1"/>
+      <w:numFmt w:val="bullet"/>
+      <w:lvlText w:val=""/>
+      <w:lvlJc w:val="left"/>
+      <w:pPr>
+        <w:tabs>
+          <w:tab w:val="num" w:pos="6480"/>
+        </w:tabs>
+        <w:ind w:left="6480" w:hanging="360"/>
+      </w:pPr>
+      <w:rPr>
+        <w:rFonts w:ascii="Wingdings" w:hAnsi="Wingdings" w:hint="default"/>
+        <w:sz w:val="20"/>
+      </w:rPr>
+    </w:lvl>
+  </w:abstractNum>
+  <w:abstractNum w:abstractNumId="13" w15:restartNumberingAfterBreak="0">
+    <w:nsid w:val="7D417701"/>
+    <w:multiLevelType w:val="multilevel"/>
+    <w:tmpl w:val="63FC32C4"/>
     <w:lvl w:ilvl="0">
       <w:start w:val="1"/>
       <w:numFmt w:val="bullet"/>
@@ -8147,7 +9770,7 @@
     <w:abstractNumId w:val="6"/>
   </w:num>
   <w:num w:numId="4">
-    <w:abstractNumId w:val="10"/>
+    <w:abstractNumId w:val="12"/>
   </w:num>
   <w:num w:numId="5">
     <w:abstractNumId w:val="1"/>
@@ -8156,19 +9779,28 @@
     <w:abstractNumId w:val="0"/>
   </w:num>
   <w:num w:numId="7">
-    <w:abstractNumId w:val="9"/>
+    <w:abstractNumId w:val="11"/>
   </w:num>
   <w:num w:numId="8">
-    <w:abstractNumId w:val="7"/>
+    <w:abstractNumId w:val="8"/>
   </w:num>
   <w:num w:numId="9">
-    <w:abstractNumId w:val="8"/>
+    <w:abstractNumId w:val="9"/>
   </w:num>
   <w:num w:numId="10">
     <w:abstractNumId w:val="2"/>
   </w:num>
   <w:num w:numId="11">
     <w:abstractNumId w:val="4"/>
+  </w:num>
+  <w:num w:numId="12">
+    <w:abstractNumId w:val="10"/>
+  </w:num>
+  <w:num w:numId="13">
+    <w:abstractNumId w:val="13"/>
+  </w:num>
+  <w:num w:numId="14">
+    <w:abstractNumId w:val="7"/>
   </w:num>
 </w:numbering>
 </file>

</xml_diff>